<commit_message>
finalizado mapeamento de variáveis no doc FIDE
</commit_message>
<xml_diff>
--- a/src/main/resources/docOutput/output.docx
+++ b/src/main/resources/docOutput/output.docx
@@ -54,7 +54,7 @@
               <w:pStyle w:val="Ttulo4"/>
               <w:numPr>
                 <w:ilvl w:val="3"/>
-                <w:numId w:val="3"/>
+                <w:numId w:val="4"/>
               </w:numPr>
               <w:spacing w:before="0" w:after="0"/>
               <w:jc w:val="center"/>
@@ -168,7 +168,7 @@
               <w:pStyle w:val="Ttulo4"/>
               <w:numPr>
                 <w:ilvl w:val="3"/>
-                <w:numId w:val="3"/>
+                <w:numId w:val="4"/>
               </w:numPr>
               <w:spacing w:before="120" w:after="120"/>
               <w:jc w:val="center"/>
@@ -851,6 +851,1620 @@
         </w:tc>
       </w:tr>
     </w:tbl>
+    <w:p>
+      <w:pPr>
+        <w:pStyle w:val="Normal"/>
+        <w:rPr/>
+      </w:pPr>
+      <w:r>
+        <w:rPr/>
+      </w:r>
+    </w:p>
+    <w:p>
+      <w:pPr>
+        <w:pStyle w:val="Normal"/>
+        <w:rPr/>
+      </w:pPr>
+      <w:r>
+        <w:rPr/>
+      </w:r>
+    </w:p>
+    <w:p>
+      <w:pPr>
+        <w:pStyle w:val="Normal"/>
+        <w:rPr>
+          <w:sz w:val="16"/>
+          <w:szCs w:val="16"/>
+        </w:rPr>
+      </w:pPr>
+      <w:r>
+        <w:rPr>
+          <w:sz w:val="16"/>
+          <w:szCs w:val="16"/>
+        </w:rPr>
+      </w:r>
+    </w:p>
+    <w:tbl>
+      <w:tblPr>
+        <w:tblW w:w="10505" w:type="dxa"/>
+        <w:jc w:val="left"/>
+        <w:tblInd w:w="113" w:type="dxa"/>
+        <w:tblCellMar>
+          <w:top w:w="0" w:type="dxa"/>
+          <w:left w:w="113" w:type="dxa"/>
+          <w:bottom w:w="0" w:type="dxa"/>
+          <w:right w:w="113" w:type="dxa"/>
+        </w:tblCellMar>
+      </w:tblPr>
+      <w:tblGrid>
+        <w:gridCol w:w="1418"/>
+        <w:gridCol w:w="4394"/>
+        <w:gridCol w:w="284"/>
+        <w:gridCol w:w="1417"/>
+        <w:gridCol w:w="938"/>
+        <w:gridCol w:w="947"/>
+        <w:gridCol w:w="1101"/>
+        <w:gridCol w:w="4"/>
+      </w:tblGrid>
+      <w:tr>
+        <w:trPr>
+          <w:trHeight w:val="113" w:hRule="atLeast"/>
+          <w:cantSplit w:val="true"/>
+        </w:trPr>
+        <w:tc>
+          <w:tcPr>
+            <w:tcW w:w="5812" w:type="dxa"/>
+            <w:gridSpan w:val="2"/>
+            <w:tcBorders>
+              <w:top w:val="single" w:sz="4" w:space="0" w:color="000000"/>
+              <w:left w:val="single" w:sz="4" w:space="0" w:color="000000"/>
+              <w:bottom w:val="single" w:sz="4" w:space="0" w:color="000000"/>
+            </w:tcBorders>
+            <w:shd w:fill="BFBFBF" w:val="clear"/>
+          </w:tcPr>
+          <w:p>
+            <w:pPr>
+              <w:pStyle w:val="Normal"/>
+              <w:rPr>
+                <w:b/>
+                <w:b/>
+                <w:sz w:val="28"/>
+                <w:szCs w:val="28"/>
+              </w:rPr>
+            </w:pPr>
+            <w:r>
+              <w:rPr>
+                <w:b/>
+                <w:sz w:val="28"/>
+                <w:szCs w:val="28"/>
+              </w:rPr>
+              <w:t>2. Tipificação</w:t>
+            </w:r>
+          </w:p>
+        </w:tc>
+        <w:tc>
+          <w:tcPr>
+            <w:tcW w:w="284" w:type="dxa"/>
+            <w:vMerge w:val="restart"/>
+            <w:tcBorders>
+              <w:left w:val="single" w:sz="4" w:space="0" w:color="000000"/>
+            </w:tcBorders>
+            <w:tcMar>
+              <w:left w:w="10" w:type="dxa"/>
+              <w:right w:w="10" w:type="dxa"/>
+            </w:tcMar>
+          </w:tcPr>
+          <w:p>
+            <w:pPr>
+              <w:pStyle w:val="Normal"/>
+              <w:snapToGrid w:val="false"/>
+              <w:rPr>
+                <w:b/>
+                <w:b/>
+                <w:sz w:val="22"/>
+                <w:szCs w:val="22"/>
+              </w:rPr>
+            </w:pPr>
+            <w:r>
+              <w:rPr>
+                <w:b/>
+                <w:sz w:val="22"/>
+                <w:szCs w:val="22"/>
+              </w:rPr>
+              <w:t xsi:nil="true"/>
+            </w:r>
+          </w:p>
+        </w:tc>
+        <w:tc>
+          <w:tcPr>
+            <w:tcW w:w="4403" w:type="dxa"/>
+            <w:gridSpan w:val="4"/>
+            <w:tcBorders>
+              <w:top w:val="single" w:sz="4" w:space="0" w:color="000000"/>
+              <w:left w:val="single" w:sz="4" w:space="0" w:color="000000"/>
+              <w:bottom w:val="single" w:sz="4" w:space="0" w:color="000000"/>
+              <w:right w:val="single" w:sz="4" w:space="0" w:color="000000"/>
+            </w:tcBorders>
+            <w:shd w:fill="BFBFBF" w:val="clear"/>
+            <w:tcMar>
+              <w:left w:w="10" w:type="dxa"/>
+              <w:right w:w="10" w:type="dxa"/>
+            </w:tcMar>
+          </w:tcPr>
+          <w:p>
+            <w:pPr>
+              <w:pStyle w:val="Normal"/>
+              <w:rPr>
+                <w:b/>
+                <w:b/>
+                <w:sz w:val="28"/>
+                <w:szCs w:val="28"/>
+              </w:rPr>
+            </w:pPr>
+            <w:r>
+              <w:rPr>
+                <w:b/>
+                <w:sz w:val="28"/>
+                <w:szCs w:val="28"/>
+              </w:rPr>
+              <w:t>3. Data de Ocorrência</w:t>
+            </w:r>
+          </w:p>
+        </w:tc>
+        <w:tc>
+          <w:tcPr>
+            <w:tcW w:w="4" w:type="dxa"/>
+            <w:tcBorders>
+              <w:top w:val="single" w:sz="4" w:space="0" w:color="000000"/>
+              <w:left w:val="single" w:sz="4" w:space="0" w:color="000000"/>
+              <w:bottom w:val="single" w:sz="4" w:space="0" w:color="000000"/>
+              <w:right w:val="single" w:sz="4" w:space="0" w:color="000000"/>
+            </w:tcBorders>
+            <w:shd w:fill="BFBFBF" w:val="clear"/>
+            <w:tcMar>
+              <w:left w:w="10" w:type="dxa"/>
+              <w:right w:w="10" w:type="dxa"/>
+            </w:tcMar>
+          </w:tcPr>
+          <w:p>
+            <w:pPr>
+              <w:pStyle w:val="Normal"/>
+              <w:rPr/>
+            </w:pPr>
+            <w:r>
+              <w:rPr/>
+              <w:t xsi:nil="true"/>
+            </w:r>
+          </w:p>
+        </w:tc>
+      </w:tr>
+      <w:tr>
+        <w:trPr>
+          <w:trHeight w:val="381" w:hRule="atLeast"/>
+          <w:cantSplit w:val="true"/>
+        </w:trPr>
+        <w:tc>
+          <w:tcPr>
+            <w:tcW w:w="1418" w:type="dxa"/>
+            <w:tcBorders>
+              <w:top w:val="single" w:sz="4" w:space="0" w:color="000000"/>
+              <w:left w:val="single" w:sz="6" w:space="0" w:color="000000"/>
+              <w:bottom w:val="single" w:sz="4" w:space="0" w:color="000000"/>
+            </w:tcBorders>
+            <w:vAlign w:val="center"/>
+          </w:tcPr>
+          <w:p>
+            <w:pPr>
+              <w:pStyle w:val="Normal"/>
+              <w:jc w:val="center"/>
+              <w:rPr>
+                <w:b/>
+                <w:b/>
+                <w:sz w:val="22"/>
+                <w:szCs w:val="22"/>
+              </w:rPr>
+            </w:pPr>
+            <w:r>
+              <w:rPr>
+                <w:b/>
+                <w:sz w:val="22"/>
+                <w:szCs w:val="22"/>
+              </w:rPr>
+              <w:t>COBRADE</w:t>
+            </w:r>
+          </w:p>
+        </w:tc>
+        <w:tc>
+          <w:tcPr>
+            <w:tcW w:w="4394" w:type="dxa"/>
+            <w:tcBorders>
+              <w:top w:val="single" w:sz="4" w:space="0" w:color="000000"/>
+              <w:left w:val="single" w:sz="4" w:space="0" w:color="000000"/>
+              <w:bottom w:val="single" w:sz="4" w:space="0" w:color="000000"/>
+            </w:tcBorders>
+            <w:tcMar>
+              <w:left w:w="10" w:type="dxa"/>
+              <w:right w:w="10" w:type="dxa"/>
+            </w:tcMar>
+            <w:vAlign w:val="center"/>
+          </w:tcPr>
+          <w:p>
+            <w:pPr>
+              <w:pStyle w:val="Normal"/>
+              <w:jc w:val="center"/>
+              <w:rPr/>
+            </w:pPr>
+            <w:r>
+              <w:rPr>
+                <w:b/>
+                <w:sz w:val="22"/>
+                <w:szCs w:val="22"/>
+              </w:rPr>
+              <w:t>Denominação</w:t>
+            </w:r>
+            <w:r>
+              <w:rPr>
+                <w:sz w:val="22"/>
+                <w:szCs w:val="22"/>
+              </w:rPr>
+              <w:t xml:space="preserve"> (Tipo ou Subtipo)</w:t>
+            </w:r>
+          </w:p>
+        </w:tc>
+        <w:tc>
+          <w:tcPr>
+            <w:tcW w:w="284" w:type="dxa"/>
+            <w:vMerge w:val="continue"/>
+            <w:tcBorders>
+              <w:left w:val="single" w:sz="4" w:space="0" w:color="000000"/>
+            </w:tcBorders>
+            <w:tcMar>
+              <w:left w:w="10" w:type="dxa"/>
+              <w:right w:w="10" w:type="dxa"/>
+            </w:tcMar>
+          </w:tcPr>
+          <w:p>
+            <w:pPr>
+              <w:pStyle w:val="Normal"/>
+              <w:snapToGrid w:val="false"/>
+              <w:jc w:val="center"/>
+              <w:rPr>
+                <w:sz w:val="22"/>
+                <w:szCs w:val="22"/>
+              </w:rPr>
+            </w:pPr>
+            <w:r>
+              <w:rPr>
+                <w:sz w:val="22"/>
+                <w:szCs w:val="22"/>
+              </w:rPr>
+              <w:t xsi:nil="true"/>
+            </w:r>
+          </w:p>
+        </w:tc>
+        <w:tc>
+          <w:tcPr>
+            <w:tcW w:w="1417" w:type="dxa"/>
+            <w:tcBorders>
+              <w:top w:val="single" w:sz="4" w:space="0" w:color="000000"/>
+              <w:left w:val="single" w:sz="4" w:space="0" w:color="000000"/>
+              <w:bottom w:val="single" w:sz="4" w:space="0" w:color="000000"/>
+            </w:tcBorders>
+            <w:tcMar>
+              <w:left w:w="10" w:type="dxa"/>
+              <w:right w:w="10" w:type="dxa"/>
+            </w:tcMar>
+            <w:vAlign w:val="center"/>
+          </w:tcPr>
+          <w:p>
+            <w:pPr>
+              <w:pStyle w:val="Normal"/>
+              <w:jc w:val="center"/>
+              <w:rPr>
+                <w:sz w:val="22"/>
+                <w:szCs w:val="22"/>
+              </w:rPr>
+            </w:pPr>
+            <w:r>
+              <w:rPr>
+                <w:sz w:val="22"/>
+                <w:szCs w:val="22"/>
+              </w:rPr>
+              <w:t>Dia</w:t>
+            </w:r>
+          </w:p>
+        </w:tc>
+        <w:tc>
+          <w:tcPr>
+            <w:tcW w:w="938" w:type="dxa"/>
+            <w:tcBorders>
+              <w:top w:val="single" w:sz="4" w:space="0" w:color="000000"/>
+              <w:left w:val="single" w:sz="4" w:space="0" w:color="000000"/>
+              <w:bottom w:val="single" w:sz="4" w:space="0" w:color="000000"/>
+            </w:tcBorders>
+            <w:tcMar>
+              <w:left w:w="10" w:type="dxa"/>
+              <w:right w:w="10" w:type="dxa"/>
+            </w:tcMar>
+            <w:vAlign w:val="center"/>
+          </w:tcPr>
+          <w:p>
+            <w:pPr>
+              <w:pStyle w:val="Normal"/>
+              <w:jc w:val="center"/>
+              <w:rPr>
+                <w:sz w:val="22"/>
+                <w:szCs w:val="22"/>
+              </w:rPr>
+            </w:pPr>
+            <w:r>
+              <w:rPr>
+                <w:sz w:val="22"/>
+                <w:szCs w:val="22"/>
+              </w:rPr>
+              <w:t>Mês</w:t>
+            </w:r>
+          </w:p>
+        </w:tc>
+        <w:tc>
+          <w:tcPr>
+            <w:tcW w:w="947" w:type="dxa"/>
+            <w:tcBorders>
+              <w:top w:val="single" w:sz="4" w:space="0" w:color="000000"/>
+              <w:left w:val="single" w:sz="6" w:space="0" w:color="000000"/>
+              <w:bottom w:val="single" w:sz="4" w:space="0" w:color="000000"/>
+            </w:tcBorders>
+            <w:tcMar>
+              <w:left w:w="10" w:type="dxa"/>
+              <w:right w:w="10" w:type="dxa"/>
+            </w:tcMar>
+            <w:vAlign w:val="center"/>
+          </w:tcPr>
+          <w:p>
+            <w:pPr>
+              <w:pStyle w:val="Normal"/>
+              <w:jc w:val="center"/>
+              <w:rPr>
+                <w:sz w:val="22"/>
+                <w:szCs w:val="22"/>
+              </w:rPr>
+            </w:pPr>
+            <w:r>
+              <w:rPr>
+                <w:sz w:val="22"/>
+                <w:szCs w:val="22"/>
+              </w:rPr>
+              <w:t>Ano</w:t>
+            </w:r>
+          </w:p>
+        </w:tc>
+        <w:tc>
+          <w:tcPr>
+            <w:tcW w:w="1105" w:type="dxa"/>
+            <w:gridSpan w:val="2"/>
+            <w:tcBorders>
+              <w:top w:val="single" w:sz="4" w:space="0" w:color="000000"/>
+              <w:left w:val="single" w:sz="6" w:space="0" w:color="000000"/>
+              <w:bottom w:val="single" w:sz="4" w:space="0" w:color="000000"/>
+              <w:right w:val="single" w:sz="6" w:space="0" w:color="000000"/>
+            </w:tcBorders>
+            <w:tcMar>
+              <w:left w:w="10" w:type="dxa"/>
+              <w:right w:w="10" w:type="dxa"/>
+            </w:tcMar>
+            <w:vAlign w:val="center"/>
+          </w:tcPr>
+          <w:p>
+            <w:pPr>
+              <w:pStyle w:val="Normal"/>
+              <w:jc w:val="center"/>
+              <w:rPr>
+                <w:sz w:val="22"/>
+                <w:szCs w:val="22"/>
+              </w:rPr>
+            </w:pPr>
+            <w:r>
+              <w:rPr>
+                <w:sz w:val="22"/>
+                <w:szCs w:val="22"/>
+              </w:rPr>
+              <w:t>Horário</w:t>
+            </w:r>
+          </w:p>
+        </w:tc>
+      </w:tr>
+      <w:tr>
+        <w:trPr>
+          <w:trHeight w:val="381" w:hRule="atLeast"/>
+          <w:cantSplit w:val="true"/>
+        </w:trPr>
+        <w:tc>
+          <w:tcPr>
+            <w:tcW w:w="1418" w:type="dxa"/>
+            <w:tcBorders>
+              <w:top w:val="single" w:sz="4" w:space="0" w:color="000000"/>
+              <w:left w:val="single" w:sz="4" w:space="0" w:color="000000"/>
+              <w:bottom w:val="single" w:sz="4" w:space="0" w:color="000000"/>
+            </w:tcBorders>
+          </w:tcPr>
+          <w:p>
+            <w:pPr>
+              <w:pStyle w:val="Normal"/>
+              <w:snapToGrid w:val="false"/>
+              <w:jc w:val="center"/>
+              <w:rPr>
+                <w:sz w:val="22"/>
+                <w:szCs w:val="22"/>
+              </w:rPr>
+            </w:pPr>
+            <w:r>
+              <w:rPr>
+                <w:sz w:val="22"/>
+                <w:szCs w:val="22"/>
+              </w:rPr>
+              <w:t>11110</w:t>
+            </w:r>
+          </w:p>
+        </w:tc>
+        <w:tc>
+          <w:tcPr>
+            <w:tcW w:w="4394" w:type="dxa"/>
+            <w:tcBorders>
+              <w:top w:val="single" w:sz="4" w:space="0" w:color="000000"/>
+              <w:left w:val="single" w:sz="4" w:space="0" w:color="000000"/>
+              <w:bottom w:val="single" w:sz="4" w:space="0" w:color="000000"/>
+            </w:tcBorders>
+            <w:tcMar>
+              <w:left w:w="10" w:type="dxa"/>
+              <w:right w:w="10" w:type="dxa"/>
+            </w:tcMar>
+          </w:tcPr>
+          <w:p>
+            <w:pPr>
+              <w:pStyle w:val="Normal"/>
+              <w:snapToGrid w:val="false"/>
+              <w:jc w:val="center"/>
+              <w:rPr>
+                <w:sz w:val="22"/>
+                <w:szCs w:val="22"/>
+              </w:rPr>
+            </w:pPr>
+            <w:r>
+              <w:rPr>
+                <w:sz w:val="22"/>
+                <w:szCs w:val="22"/>
+              </w:rPr>
+              <w:t>Terremoto</w:t>
+            </w:r>
+          </w:p>
+        </w:tc>
+        <w:tc>
+          <w:tcPr>
+            <w:tcW w:w="284" w:type="dxa"/>
+            <w:vMerge w:val="continue"/>
+            <w:tcBorders>
+              <w:left w:val="single" w:sz="4" w:space="0" w:color="000000"/>
+            </w:tcBorders>
+            <w:tcMar>
+              <w:left w:w="10" w:type="dxa"/>
+              <w:right w:w="10" w:type="dxa"/>
+            </w:tcMar>
+          </w:tcPr>
+          <w:p>
+            <w:pPr>
+              <w:pStyle w:val="Normal"/>
+              <w:snapToGrid w:val="false"/>
+              <w:jc w:val="center"/>
+              <w:rPr>
+                <w:sz w:val="22"/>
+                <w:szCs w:val="22"/>
+              </w:rPr>
+            </w:pPr>
+            <w:r>
+              <w:rPr>
+                <w:sz w:val="22"/>
+                <w:szCs w:val="22"/>
+              </w:rPr>
+              <w:t xsi:nil="true"/>
+            </w:r>
+          </w:p>
+        </w:tc>
+        <w:tc>
+          <w:tcPr>
+            <w:tcW w:w="1417" w:type="dxa"/>
+            <w:tcBorders>
+              <w:top w:val="single" w:sz="4" w:space="0" w:color="000000"/>
+              <w:left w:val="single" w:sz="4" w:space="0" w:color="000000"/>
+              <w:bottom w:val="single" w:sz="4" w:space="0" w:color="000000"/>
+            </w:tcBorders>
+            <w:tcMar>
+              <w:left w:w="10" w:type="dxa"/>
+              <w:right w:w="10" w:type="dxa"/>
+            </w:tcMar>
+          </w:tcPr>
+          <w:p>
+            <w:pPr>
+              <w:pStyle w:val="Normal"/>
+              <w:snapToGrid w:val="false"/>
+              <w:jc w:val="center"/>
+              <w:rPr>
+                <w:sz w:val="22"/>
+                <w:szCs w:val="22"/>
+              </w:rPr>
+            </w:pPr>
+            <w:r>
+              <w:rPr>
+                <w:sz w:val="22"/>
+                <w:szCs w:val="22"/>
+              </w:rPr>
+              <w:t>5</w:t>
+            </w:r>
+          </w:p>
+        </w:tc>
+        <w:tc>
+          <w:tcPr>
+            <w:tcW w:w="938" w:type="dxa"/>
+            <w:tcBorders>
+              <w:top w:val="single" w:sz="4" w:space="0" w:color="000000"/>
+              <w:left w:val="single" w:sz="4" w:space="0" w:color="000000"/>
+              <w:bottom w:val="single" w:sz="4" w:space="0" w:color="000000"/>
+            </w:tcBorders>
+            <w:tcMar>
+              <w:left w:w="10" w:type="dxa"/>
+              <w:right w:w="10" w:type="dxa"/>
+            </w:tcMar>
+          </w:tcPr>
+          <w:p>
+            <w:pPr>
+              <w:pStyle w:val="Normal"/>
+              <w:snapToGrid w:val="false"/>
+              <w:jc w:val="center"/>
+              <w:rPr>
+                <w:sz w:val="22"/>
+                <w:szCs w:val="22"/>
+              </w:rPr>
+            </w:pPr>
+            <w:r>
+              <w:rPr>
+                <w:sz w:val="22"/>
+                <w:szCs w:val="22"/>
+              </w:rPr>
+              <w:t>APRIL</w:t>
+            </w:r>
+          </w:p>
+        </w:tc>
+        <w:tc>
+          <w:tcPr>
+            <w:tcW w:w="947" w:type="dxa"/>
+            <w:tcBorders>
+              <w:top w:val="single" w:sz="4" w:space="0" w:color="000000"/>
+              <w:left w:val="single" w:sz="4" w:space="0" w:color="000000"/>
+              <w:bottom w:val="single" w:sz="4" w:space="0" w:color="000000"/>
+            </w:tcBorders>
+            <w:tcMar>
+              <w:left w:w="10" w:type="dxa"/>
+              <w:right w:w="10" w:type="dxa"/>
+            </w:tcMar>
+          </w:tcPr>
+          <w:p>
+            <w:pPr>
+              <w:pStyle w:val="Normal"/>
+              <w:snapToGrid w:val="false"/>
+              <w:jc w:val="center"/>
+              <w:rPr>
+                <w:sz w:val="22"/>
+                <w:szCs w:val="22"/>
+              </w:rPr>
+            </w:pPr>
+            <w:r>
+              <w:rPr>
+                <w:sz w:val="22"/>
+                <w:szCs w:val="22"/>
+              </w:rPr>
+              <w:t>2022</w:t>
+            </w:r>
+          </w:p>
+        </w:tc>
+        <w:tc>
+          <w:tcPr>
+            <w:tcW w:w="1101" w:type="dxa"/>
+            <w:tcBorders>
+              <w:top w:val="single" w:sz="4" w:space="0" w:color="000000"/>
+              <w:left w:val="single" w:sz="4" w:space="0" w:color="000000"/>
+              <w:bottom w:val="single" w:sz="4" w:space="0" w:color="000000"/>
+              <w:right w:val="single" w:sz="4" w:space="0" w:color="000000"/>
+            </w:tcBorders>
+            <w:tcMar>
+              <w:left w:w="10" w:type="dxa"/>
+              <w:right w:w="10" w:type="dxa"/>
+            </w:tcMar>
+          </w:tcPr>
+          <w:p>
+            <w:pPr>
+              <w:pStyle w:val="Normal"/>
+              <w:snapToGrid w:val="false"/>
+              <w:jc w:val="center"/>
+              <w:rPr>
+                <w:sz w:val="22"/>
+                <w:szCs w:val="22"/>
+              </w:rPr>
+            </w:pPr>
+            <w:r>
+              <w:rPr>
+                <w:sz w:val="22"/>
+                <w:szCs w:val="22"/>
+              </w:rPr>
+              <w:t>${oc_hr}</w:t>
+            </w:r>
+          </w:p>
+        </w:tc>
+        <w:tc>
+          <w:tcPr>
+            <w:tcW w:w="4" w:type="dxa"/>
+            <w:tcBorders>
+              <w:top w:val="single" w:sz="4" w:space="0" w:color="000000"/>
+              <w:left w:val="single" w:sz="4" w:space="0" w:color="000000"/>
+              <w:bottom w:val="single" w:sz="4" w:space="0" w:color="000000"/>
+              <w:right w:val="single" w:sz="4" w:space="0" w:color="000000"/>
+            </w:tcBorders>
+            <w:tcMar>
+              <w:left w:w="10" w:type="dxa"/>
+              <w:right w:w="10" w:type="dxa"/>
+            </w:tcMar>
+          </w:tcPr>
+          <w:p>
+            <w:pPr>
+              <w:pStyle w:val="Normal"/>
+              <w:rPr/>
+            </w:pPr>
+            <w:r>
+              <w:rPr/>
+              <w:t xsi:nil="true"/>
+            </w:r>
+          </w:p>
+        </w:tc>
+      </w:tr>
+    </w:tbl>
+    <w:p>
+      <w:pPr>
+        <w:pStyle w:val="Normal"/>
+        <w:rPr/>
+      </w:pPr>
+      <w:r>
+        <w:rPr/>
+      </w:r>
+    </w:p>
+    <w:tbl>
+      <w:tblPr>
+        <w:tblW w:w="10505" w:type="dxa"/>
+        <w:jc w:val="left"/>
+        <w:tblInd w:w="113" w:type="dxa"/>
+        <w:tblCellMar>
+          <w:top w:w="0" w:type="dxa"/>
+          <w:left w:w="113" w:type="dxa"/>
+          <w:bottom w:w="0" w:type="dxa"/>
+          <w:right w:w="113" w:type="dxa"/>
+        </w:tblCellMar>
+      </w:tblPr>
+      <w:tblGrid>
+        <w:gridCol w:w="4536"/>
+        <w:gridCol w:w="5963"/>
+        <w:gridCol w:w="5"/>
+      </w:tblGrid>
+      <w:tr>
+        <w:trPr>
+          <w:trHeight w:val="567" w:hRule="atLeast"/>
+          <w:cantSplit w:val="true"/>
+        </w:trPr>
+        <w:tc>
+          <w:tcPr>
+            <w:tcW w:w="10499" w:type="dxa"/>
+            <w:gridSpan w:val="2"/>
+            <w:tcBorders>
+              <w:top w:val="single" w:sz="4" w:space="0" w:color="000000"/>
+              <w:left w:val="single" w:sz="4" w:space="0" w:color="000000"/>
+              <w:bottom w:val="single" w:sz="4" w:space="0" w:color="000000"/>
+              <w:right w:val="single" w:sz="4" w:space="0" w:color="000000"/>
+            </w:tcBorders>
+            <w:shd w:fill="BFBFBF" w:val="clear"/>
+            <w:vAlign w:val="center"/>
+          </w:tcPr>
+          <w:p>
+            <w:pPr>
+              <w:pStyle w:val="Ttulo7"/>
+              <w:numPr>
+                <w:ilvl w:val="6"/>
+                <w:numId w:val="2"/>
+              </w:numPr>
+              <w:spacing w:before="0" w:after="0"/>
+              <w:rPr>
+                <w:b/>
+                <w:b/>
+                <w:sz w:val="28"/>
+                <w:szCs w:val="28"/>
+              </w:rPr>
+            </w:pPr>
+            <w:r>
+              <w:rPr>
+                <w:b/>
+                <w:sz w:val="28"/>
+                <w:szCs w:val="28"/>
+              </w:rPr>
+              <w:t>4. Área Afetada/Tipo de Ocupação</w:t>
+            </w:r>
+          </w:p>
+        </w:tc>
+        <w:tc>
+          <w:tcPr>
+            <w:tcW w:w="5" w:type="dxa"/>
+            <w:tcBorders>
+              <w:top w:val="single" w:sz="4" w:space="0" w:color="000000"/>
+              <w:left w:val="single" w:sz="4" w:space="0" w:color="000000"/>
+              <w:bottom w:val="single" w:sz="4" w:space="0" w:color="000000"/>
+              <w:right w:val="single" w:sz="4" w:space="0" w:color="000000"/>
+            </w:tcBorders>
+            <w:tcMar>
+              <w:left w:w="10" w:type="dxa"/>
+              <w:right w:w="10" w:type="dxa"/>
+            </w:tcMar>
+            <w:vAlign w:val="center"/>
+          </w:tcPr>
+          <w:p>
+            <w:pPr>
+              <w:pStyle w:val="Normal"/>
+              <w:rPr/>
+            </w:pPr>
+            <w:r>
+              <w:rPr/>
+              <w:t xsi:nil="true"/>
+            </w:r>
+          </w:p>
+        </w:tc>
+      </w:tr>
+      <w:tr>
+        <w:trPr>
+          <w:trHeight w:val="340" w:hRule="exact"/>
+          <w:cantSplit w:val="true"/>
+        </w:trPr>
+        <w:tc>
+          <w:tcPr>
+            <w:tcW w:w="4536" w:type="dxa"/>
+            <w:tcBorders>
+              <w:top w:val="single" w:sz="4" w:space="0" w:color="000000"/>
+              <w:left w:val="single" w:sz="6" w:space="0" w:color="000000"/>
+              <w:bottom w:val="single" w:sz="6" w:space="0" w:color="000000"/>
+            </w:tcBorders>
+            <w:vAlign w:val="center"/>
+          </w:tcPr>
+          <w:p>
+            <w:pPr>
+              <w:pStyle w:val="Normal"/>
+              <w:rPr>
+                <w:sz w:val="22"/>
+                <w:szCs w:val="22"/>
+              </w:rPr>
+            </w:pPr>
+            <w:r>
+              <w:rPr>
+                <w:sz w:val="22"/>
+                <w:szCs w:val="22"/>
+              </w:rPr>
+              <w:t>Residencial</w:t>
+            </w:r>
+          </w:p>
+        </w:tc>
+        <w:tc>
+          <w:tcPr>
+            <w:tcW w:w="5968" w:type="dxa"/>
+            <w:gridSpan w:val="2"/>
+            <w:tcBorders>
+              <w:top w:val="single" w:sz="4" w:space="0" w:color="000000"/>
+              <w:left w:val="single" w:sz="6" w:space="0" w:color="000000"/>
+              <w:bottom w:val="single" w:sz="6" w:space="0" w:color="000000"/>
+              <w:right w:val="single" w:sz="6" w:space="0" w:color="000000"/>
+            </w:tcBorders>
+            <w:tcMar>
+              <w:left w:w="10" w:type="dxa"/>
+              <w:right w:w="10" w:type="dxa"/>
+            </w:tcMar>
+            <w:vAlign w:val="center"/>
+          </w:tcPr>
+          <w:p>
+            <w:pPr>
+              <w:pStyle w:val="Normal"/>
+              <w:snapToGrid w:val="false"/>
+              <w:jc w:val="center"/>
+              <w:rPr>
+                <w:sz w:val="22"/>
+                <w:szCs w:val="22"/>
+              </w:rPr>
+            </w:pPr>
+            <w:r>
+              <w:rPr>
+                <w:sz w:val="22"/>
+                <w:szCs w:val="22"/>
+              </w:rPr>
+              <w:t>Não Afetada</w:t>
+            </w:r>
+          </w:p>
+        </w:tc>
+      </w:tr>
+      <w:tr>
+        <w:trPr>
+          <w:trHeight w:val="340" w:hRule="exact"/>
+          <w:cantSplit w:val="true"/>
+        </w:trPr>
+        <w:tc>
+          <w:tcPr>
+            <w:tcW w:w="4536" w:type="dxa"/>
+            <w:tcBorders>
+              <w:top w:val="single" w:sz="6" w:space="0" w:color="000000"/>
+              <w:left w:val="single" w:sz="6" w:space="0" w:color="000000"/>
+              <w:bottom w:val="single" w:sz="6" w:space="0" w:color="000000"/>
+            </w:tcBorders>
+            <w:vAlign w:val="center"/>
+          </w:tcPr>
+          <w:p>
+            <w:pPr>
+              <w:pStyle w:val="Normal"/>
+              <w:rPr>
+                <w:sz w:val="22"/>
+                <w:szCs w:val="22"/>
+              </w:rPr>
+            </w:pPr>
+            <w:r>
+              <w:rPr>
+                <w:sz w:val="22"/>
+                <w:szCs w:val="22"/>
+              </w:rPr>
+              <w:t>Comercial</w:t>
+            </w:r>
+          </w:p>
+        </w:tc>
+        <w:tc>
+          <w:tcPr>
+            <w:tcW w:w="5968" w:type="dxa"/>
+            <w:gridSpan w:val="2"/>
+            <w:tcBorders>
+              <w:top w:val="single" w:sz="6" w:space="0" w:color="000000"/>
+              <w:left w:val="single" w:sz="6" w:space="0" w:color="000000"/>
+              <w:bottom w:val="single" w:sz="6" w:space="0" w:color="000000"/>
+              <w:right w:val="single" w:sz="6" w:space="0" w:color="000000"/>
+            </w:tcBorders>
+            <w:tcMar>
+              <w:left w:w="10" w:type="dxa"/>
+              <w:right w:w="10" w:type="dxa"/>
+            </w:tcMar>
+            <w:vAlign w:val="center"/>
+          </w:tcPr>
+          <w:p>
+            <w:pPr>
+              <w:pStyle w:val="Normal"/>
+              <w:snapToGrid w:val="false"/>
+              <w:jc w:val="center"/>
+              <w:rPr>
+                <w:sz w:val="22"/>
+                <w:szCs w:val="22"/>
+              </w:rPr>
+            </w:pPr>
+            <w:r>
+              <w:rPr>
+                <w:sz w:val="22"/>
+                <w:szCs w:val="22"/>
+              </w:rPr>
+              <w:t>Urbana</w:t>
+            </w:r>
+          </w:p>
+        </w:tc>
+      </w:tr>
+      <w:tr>
+        <w:trPr>
+          <w:trHeight w:val="340" w:hRule="exact"/>
+          <w:cantSplit w:val="true"/>
+        </w:trPr>
+        <w:tc>
+          <w:tcPr>
+            <w:tcW w:w="4536" w:type="dxa"/>
+            <w:tcBorders>
+              <w:top w:val="single" w:sz="6" w:space="0" w:color="000000"/>
+              <w:left w:val="single" w:sz="6" w:space="0" w:color="000000"/>
+              <w:bottom w:val="single" w:sz="6" w:space="0" w:color="000000"/>
+            </w:tcBorders>
+            <w:vAlign w:val="center"/>
+          </w:tcPr>
+          <w:p>
+            <w:pPr>
+              <w:pStyle w:val="Normal"/>
+              <w:rPr>
+                <w:sz w:val="22"/>
+                <w:szCs w:val="22"/>
+              </w:rPr>
+            </w:pPr>
+            <w:r>
+              <w:rPr>
+                <w:sz w:val="22"/>
+                <w:szCs w:val="22"/>
+              </w:rPr>
+              <w:t>Industrial</w:t>
+            </w:r>
+          </w:p>
+        </w:tc>
+        <w:tc>
+          <w:tcPr>
+            <w:tcW w:w="5968" w:type="dxa"/>
+            <w:gridSpan w:val="2"/>
+            <w:tcBorders>
+              <w:top w:val="single" w:sz="6" w:space="0" w:color="000000"/>
+              <w:left w:val="single" w:sz="6" w:space="0" w:color="000000"/>
+              <w:bottom w:val="single" w:sz="6" w:space="0" w:color="000000"/>
+              <w:right w:val="single" w:sz="6" w:space="0" w:color="000000"/>
+            </w:tcBorders>
+            <w:tcMar>
+              <w:left w:w="10" w:type="dxa"/>
+              <w:right w:w="10" w:type="dxa"/>
+            </w:tcMar>
+          </w:tcPr>
+          <w:p>
+            <w:pPr>
+              <w:pStyle w:val="Normal"/>
+              <w:snapToGrid w:val="false"/>
+              <w:jc w:val="center"/>
+              <w:rPr>
+                <w:sz w:val="22"/>
+                <w:szCs w:val="22"/>
+              </w:rPr>
+            </w:pPr>
+            <w:r>
+              <w:rPr>
+                <w:sz w:val="22"/>
+                <w:szCs w:val="22"/>
+              </w:rPr>
+              <w:t>Rural</w:t>
+            </w:r>
+          </w:p>
+        </w:tc>
+      </w:tr>
+      <w:tr>
+        <w:trPr>
+          <w:trHeight w:val="340" w:hRule="exact"/>
+          <w:cantSplit w:val="true"/>
+        </w:trPr>
+        <w:tc>
+          <w:tcPr>
+            <w:tcW w:w="4536" w:type="dxa"/>
+            <w:tcBorders>
+              <w:top w:val="single" w:sz="6" w:space="0" w:color="000000"/>
+              <w:left w:val="single" w:sz="6" w:space="0" w:color="000000"/>
+              <w:bottom w:val="single" w:sz="6" w:space="0" w:color="000000"/>
+            </w:tcBorders>
+            <w:vAlign w:val="center"/>
+          </w:tcPr>
+          <w:p>
+            <w:pPr>
+              <w:pStyle w:val="Normal"/>
+              <w:rPr>
+                <w:sz w:val="22"/>
+                <w:szCs w:val="22"/>
+              </w:rPr>
+            </w:pPr>
+            <w:r>
+              <w:rPr>
+                <w:sz w:val="22"/>
+                <w:szCs w:val="22"/>
+              </w:rPr>
+              <w:t>Agrícola</w:t>
+            </w:r>
+          </w:p>
+        </w:tc>
+        <w:tc>
+          <w:tcPr>
+            <w:tcW w:w="5968" w:type="dxa"/>
+            <w:gridSpan w:val="2"/>
+            <w:tcBorders>
+              <w:top w:val="single" w:sz="6" w:space="0" w:color="000000"/>
+              <w:left w:val="single" w:sz="6" w:space="0" w:color="000000"/>
+              <w:bottom w:val="single" w:sz="6" w:space="0" w:color="000000"/>
+              <w:right w:val="single" w:sz="6" w:space="0" w:color="000000"/>
+            </w:tcBorders>
+            <w:tcMar>
+              <w:left w:w="10" w:type="dxa"/>
+              <w:right w:w="10" w:type="dxa"/>
+            </w:tcMar>
+          </w:tcPr>
+          <w:p>
+            <w:pPr>
+              <w:pStyle w:val="Normal"/>
+              <w:snapToGrid w:val="false"/>
+              <w:jc w:val="center"/>
+              <w:rPr>
+                <w:sz w:val="22"/>
+                <w:szCs w:val="22"/>
+              </w:rPr>
+            </w:pPr>
+            <w:r>
+              <w:rPr>
+                <w:sz w:val="22"/>
+                <w:szCs w:val="22"/>
+              </w:rPr>
+              <w:t>Urbana e Rural</w:t>
+            </w:r>
+          </w:p>
+        </w:tc>
+      </w:tr>
+      <w:tr>
+        <w:trPr>
+          <w:trHeight w:val="340" w:hRule="exact"/>
+          <w:cantSplit w:val="true"/>
+        </w:trPr>
+        <w:tc>
+          <w:tcPr>
+            <w:tcW w:w="4536" w:type="dxa"/>
+            <w:tcBorders>
+              <w:top w:val="single" w:sz="6" w:space="0" w:color="000000"/>
+              <w:left w:val="single" w:sz="6" w:space="0" w:color="000000"/>
+              <w:bottom w:val="single" w:sz="6" w:space="0" w:color="000000"/>
+            </w:tcBorders>
+            <w:vAlign w:val="center"/>
+          </w:tcPr>
+          <w:p>
+            <w:pPr>
+              <w:pStyle w:val="Normal"/>
+              <w:rPr>
+                <w:sz w:val="22"/>
+                <w:szCs w:val="22"/>
+              </w:rPr>
+            </w:pPr>
+            <w:r>
+              <w:rPr>
+                <w:sz w:val="22"/>
+                <w:szCs w:val="22"/>
+              </w:rPr>
+              <w:t>Pecuária</w:t>
+            </w:r>
+          </w:p>
+        </w:tc>
+        <w:tc>
+          <w:tcPr>
+            <w:tcW w:w="5968" w:type="dxa"/>
+            <w:gridSpan w:val="2"/>
+            <w:tcBorders>
+              <w:top w:val="single" w:sz="6" w:space="0" w:color="000000"/>
+              <w:left w:val="single" w:sz="6" w:space="0" w:color="000000"/>
+              <w:bottom w:val="single" w:sz="6" w:space="0" w:color="000000"/>
+              <w:right w:val="single" w:sz="6" w:space="0" w:color="000000"/>
+            </w:tcBorders>
+            <w:tcMar>
+              <w:left w:w="10" w:type="dxa"/>
+              <w:right w:w="10" w:type="dxa"/>
+            </w:tcMar>
+          </w:tcPr>
+          <w:p>
+            <w:pPr>
+              <w:pStyle w:val="Normal"/>
+              <w:snapToGrid w:val="false"/>
+              <w:jc w:val="center"/>
+              <w:rPr>
+                <w:sz w:val="22"/>
+                <w:szCs w:val="22"/>
+              </w:rPr>
+            </w:pPr>
+            <w:r>
+              <w:rPr>
+                <w:sz w:val="22"/>
+                <w:szCs w:val="22"/>
+              </w:rPr>
+              <w:t>Urbana e Rural</w:t>
+            </w:r>
+          </w:p>
+        </w:tc>
+      </w:tr>
+      <w:tr>
+        <w:trPr>
+          <w:trHeight w:val="340" w:hRule="exact"/>
+          <w:cantSplit w:val="true"/>
+        </w:trPr>
+        <w:tc>
+          <w:tcPr>
+            <w:tcW w:w="4536" w:type="dxa"/>
+            <w:tcBorders>
+              <w:top w:val="single" w:sz="6" w:space="0" w:color="000000"/>
+              <w:left w:val="single" w:sz="6" w:space="0" w:color="000000"/>
+              <w:bottom w:val="single" w:sz="6" w:space="0" w:color="000000"/>
+            </w:tcBorders>
+            <w:vAlign w:val="center"/>
+          </w:tcPr>
+          <w:p>
+            <w:pPr>
+              <w:pStyle w:val="Normal"/>
+              <w:rPr>
+                <w:sz w:val="22"/>
+                <w:szCs w:val="22"/>
+              </w:rPr>
+            </w:pPr>
+            <w:r>
+              <w:rPr>
+                <w:sz w:val="22"/>
+                <w:szCs w:val="22"/>
+              </w:rPr>
+              <w:t>Extrativismo Vegetal</w:t>
+            </w:r>
+          </w:p>
+        </w:tc>
+        <w:tc>
+          <w:tcPr>
+            <w:tcW w:w="5968" w:type="dxa"/>
+            <w:gridSpan w:val="2"/>
+            <w:tcBorders>
+              <w:top w:val="single" w:sz="6" w:space="0" w:color="000000"/>
+              <w:left w:val="single" w:sz="6" w:space="0" w:color="000000"/>
+              <w:bottom w:val="single" w:sz="6" w:space="0" w:color="000000"/>
+              <w:right w:val="single" w:sz="6" w:space="0" w:color="000000"/>
+            </w:tcBorders>
+            <w:tcMar>
+              <w:left w:w="10" w:type="dxa"/>
+              <w:right w:w="10" w:type="dxa"/>
+            </w:tcMar>
+          </w:tcPr>
+          <w:p>
+            <w:pPr>
+              <w:pStyle w:val="Normal"/>
+              <w:snapToGrid w:val="false"/>
+              <w:jc w:val="center"/>
+              <w:rPr>
+                <w:sz w:val="22"/>
+                <w:szCs w:val="22"/>
+              </w:rPr>
+            </w:pPr>
+            <w:r>
+              <w:rPr>
+                <w:sz w:val="22"/>
+                <w:szCs w:val="22"/>
+              </w:rPr>
+              <w:t>Urbana</w:t>
+            </w:r>
+          </w:p>
+        </w:tc>
+      </w:tr>
+      <w:tr>
+        <w:trPr>
+          <w:trHeight w:val="340" w:hRule="exact"/>
+          <w:cantSplit w:val="true"/>
+        </w:trPr>
+        <w:tc>
+          <w:tcPr>
+            <w:tcW w:w="4536" w:type="dxa"/>
+            <w:tcBorders>
+              <w:top w:val="single" w:sz="6" w:space="0" w:color="000000"/>
+              <w:left w:val="single" w:sz="6" w:space="0" w:color="000000"/>
+              <w:bottom w:val="single" w:sz="6" w:space="0" w:color="000000"/>
+            </w:tcBorders>
+            <w:vAlign w:val="center"/>
+          </w:tcPr>
+          <w:p>
+            <w:pPr>
+              <w:pStyle w:val="Normal"/>
+              <w:rPr>
+                <w:sz w:val="22"/>
+                <w:szCs w:val="22"/>
+              </w:rPr>
+            </w:pPr>
+            <w:r>
+              <w:rPr>
+                <w:sz w:val="22"/>
+                <w:szCs w:val="22"/>
+              </w:rPr>
+              <w:t>Reserva Florestal ou APA</w:t>
+            </w:r>
+          </w:p>
+        </w:tc>
+        <w:tc>
+          <w:tcPr>
+            <w:tcW w:w="5968" w:type="dxa"/>
+            <w:gridSpan w:val="2"/>
+            <w:tcBorders>
+              <w:top w:val="single" w:sz="6" w:space="0" w:color="000000"/>
+              <w:left w:val="single" w:sz="6" w:space="0" w:color="000000"/>
+              <w:bottom w:val="single" w:sz="6" w:space="0" w:color="000000"/>
+              <w:right w:val="single" w:sz="6" w:space="0" w:color="000000"/>
+            </w:tcBorders>
+            <w:tcMar>
+              <w:left w:w="10" w:type="dxa"/>
+              <w:right w:w="10" w:type="dxa"/>
+            </w:tcMar>
+          </w:tcPr>
+          <w:p>
+            <w:pPr>
+              <w:pStyle w:val="Normal"/>
+              <w:snapToGrid w:val="false"/>
+              <w:jc w:val="center"/>
+              <w:rPr>
+                <w:sz w:val="22"/>
+                <w:szCs w:val="22"/>
+              </w:rPr>
+            </w:pPr>
+            <w:r>
+              <w:rPr>
+                <w:sz w:val="22"/>
+                <w:szCs w:val="22"/>
+              </w:rPr>
+              <w:t>Rural</w:t>
+            </w:r>
+          </w:p>
+        </w:tc>
+      </w:tr>
+      <w:tr>
+        <w:trPr>
+          <w:trHeight w:val="340" w:hRule="exact"/>
+          <w:cantSplit w:val="true"/>
+        </w:trPr>
+        <w:tc>
+          <w:tcPr>
+            <w:tcW w:w="4536" w:type="dxa"/>
+            <w:tcBorders>
+              <w:top w:val="single" w:sz="6" w:space="0" w:color="000000"/>
+              <w:left w:val="single" w:sz="6" w:space="0" w:color="000000"/>
+              <w:bottom w:val="single" w:sz="6" w:space="0" w:color="000000"/>
+            </w:tcBorders>
+            <w:vAlign w:val="center"/>
+          </w:tcPr>
+          <w:p>
+            <w:pPr>
+              <w:pStyle w:val="Normal"/>
+              <w:rPr>
+                <w:sz w:val="22"/>
+                <w:szCs w:val="22"/>
+              </w:rPr>
+            </w:pPr>
+            <w:r>
+              <w:rPr>
+                <w:sz w:val="22"/>
+                <w:szCs w:val="22"/>
+              </w:rPr>
+              <w:t>Mineração</w:t>
+            </w:r>
+          </w:p>
+        </w:tc>
+        <w:tc>
+          <w:tcPr>
+            <w:tcW w:w="5968" w:type="dxa"/>
+            <w:gridSpan w:val="2"/>
+            <w:tcBorders>
+              <w:top w:val="single" w:sz="6" w:space="0" w:color="000000"/>
+              <w:left w:val="single" w:sz="6" w:space="0" w:color="000000"/>
+              <w:bottom w:val="single" w:sz="6" w:space="0" w:color="000000"/>
+              <w:right w:val="single" w:sz="6" w:space="0" w:color="000000"/>
+            </w:tcBorders>
+            <w:tcMar>
+              <w:left w:w="10" w:type="dxa"/>
+              <w:right w:w="10" w:type="dxa"/>
+            </w:tcMar>
+          </w:tcPr>
+          <w:p>
+            <w:pPr>
+              <w:pStyle w:val="Normal"/>
+              <w:snapToGrid w:val="false"/>
+              <w:jc w:val="center"/>
+              <w:rPr>
+                <w:sz w:val="22"/>
+                <w:szCs w:val="22"/>
+              </w:rPr>
+            </w:pPr>
+            <w:r>
+              <w:rPr>
+                <w:sz w:val="22"/>
+                <w:szCs w:val="22"/>
+              </w:rPr>
+              <w:t>Não Afetada</w:t>
+            </w:r>
+          </w:p>
+        </w:tc>
+      </w:tr>
+      <w:tr>
+        <w:trPr>
+          <w:trHeight w:val="340" w:hRule="exact"/>
+          <w:cantSplit w:val="true"/>
+        </w:trPr>
+        <w:tc>
+          <w:tcPr>
+            <w:tcW w:w="4536" w:type="dxa"/>
+            <w:tcBorders>
+              <w:top w:val="single" w:sz="6" w:space="0" w:color="000000"/>
+              <w:left w:val="single" w:sz="6" w:space="0" w:color="000000"/>
+              <w:bottom w:val="single" w:sz="4" w:space="0" w:color="000000"/>
+            </w:tcBorders>
+            <w:vAlign w:val="center"/>
+          </w:tcPr>
+          <w:p>
+            <w:pPr>
+              <w:pStyle w:val="Normal"/>
+              <w:rPr/>
+            </w:pPr>
+            <w:r>
+              <w:rPr>
+                <w:sz w:val="22"/>
+                <w:szCs w:val="22"/>
+              </w:rPr>
+              <w:t>Turismo e Outras</w:t>
+            </w:r>
+          </w:p>
+        </w:tc>
+        <w:tc>
+          <w:tcPr>
+            <w:tcW w:w="5968" w:type="dxa"/>
+            <w:gridSpan w:val="2"/>
+            <w:tcBorders>
+              <w:top w:val="single" w:sz="6" w:space="0" w:color="000000"/>
+              <w:left w:val="single" w:sz="6" w:space="0" w:color="000000"/>
+              <w:bottom w:val="single" w:sz="4" w:space="0" w:color="000000"/>
+              <w:right w:val="single" w:sz="6" w:space="0" w:color="000000"/>
+            </w:tcBorders>
+            <w:tcMar>
+              <w:left w:w="10" w:type="dxa"/>
+              <w:right w:w="10" w:type="dxa"/>
+            </w:tcMar>
+          </w:tcPr>
+          <w:p>
+            <w:pPr>
+              <w:pStyle w:val="Normal"/>
+              <w:snapToGrid w:val="false"/>
+              <w:jc w:val="center"/>
+              <w:rPr>
+                <w:sz w:val="22"/>
+                <w:szCs w:val="22"/>
+              </w:rPr>
+            </w:pPr>
+            <w:r>
+              <w:rPr>
+                <w:sz w:val="22"/>
+                <w:szCs w:val="22"/>
+              </w:rPr>
+              <w:t>Não Afetada</w:t>
+            </w:r>
+          </w:p>
+        </w:tc>
+      </w:tr>
+      <w:tr>
+        <w:trPr>
+          <w:trHeight w:val="1450" w:hRule="atLeast"/>
+          <w:cantSplit w:val="true"/>
+        </w:trPr>
+        <w:tc>
+          <w:tcPr>
+            <w:tcW w:w="10499" w:type="dxa"/>
+            <w:gridSpan w:val="2"/>
+            <w:tcBorders>
+              <w:top w:val="single" w:sz="4" w:space="0" w:color="000000"/>
+              <w:left w:val="single" w:sz="4" w:space="0" w:color="000000"/>
+              <w:bottom w:val="single" w:sz="4" w:space="0" w:color="000000"/>
+              <w:right w:val="single" w:sz="4" w:space="0" w:color="000000"/>
+            </w:tcBorders>
+          </w:tcPr>
+          <w:p>
+            <w:pPr>
+              <w:pStyle w:val="Ttulo6"/>
+              <w:numPr>
+                <w:ilvl w:val="5"/>
+                <w:numId w:val="2"/>
+              </w:numPr>
+              <w:spacing w:before="0" w:after="0"/>
+              <w:rPr/>
+            </w:pPr>
+            <w:r>
+              <w:rPr/>
+              <w:t>Descrição das Áreas Afetadas</w:t>
+            </w:r>
+            <w:r>
+              <w:rPr>
+                <w:b w:val="false"/>
+              </w:rPr>
+              <w:t xml:space="preserve"> (Especificar se Urbana e/ou Rural):</w:t>
+            </w:r>
+          </w:p>
+          <w:p>
+            <w:pPr>
+              <w:pStyle w:val="Normal"/>
+              <w:jc w:val="both"/>
+              <w:rPr>
+                <w:sz w:val="22"/>
+                <w:szCs w:val="22"/>
+              </w:rPr>
+            </w:pPr>
+            <w:r>
+              <w:rPr>
+                <w:sz w:val="22"/>
+                <w:szCs w:val="22"/>
+              </w:rPr>
+              <w:t xsi:nil="true"/>
+            </w:r>
+          </w:p>
+          <w:p>
+            <w:pPr>
+              <w:pStyle w:val="Normal"/>
+              <w:jc w:val="both"/>
+              <w:rPr>
+                <w:sz w:val="22"/>
+                <w:szCs w:val="22"/>
+              </w:rPr>
+            </w:pPr>
+            <w:r>
+              <w:rPr>
+                <w:sz w:val="22"/>
+                <w:szCs w:val="22"/>
+              </w:rPr>
+              <w:t xsi:nil="true"/>
+            </w:r>
+          </w:p>
+          <w:p>
+            <w:pPr>
+              <w:pStyle w:val="Normal"/>
+              <w:jc w:val="both"/>
+              <w:rPr>
+                <w:sz w:val="22"/>
+                <w:szCs w:val="22"/>
+              </w:rPr>
+            </w:pPr>
+            <w:r>
+              <w:rPr>
+                <w:sz w:val="22"/>
+                <w:szCs w:val="22"/>
+              </w:rPr>
+              <w:t xsi:nil="true"/>
+            </w:r>
+          </w:p>
+          <w:p>
+            <w:pPr>
+              <w:pStyle w:val="Normal"/>
+              <w:jc w:val="both"/>
+              <w:rPr>
+                <w:sz w:val="22"/>
+                <w:szCs w:val="22"/>
+              </w:rPr>
+            </w:pPr>
+            <w:r>
+              <w:rPr>
+                <w:sz w:val="22"/>
+                <w:szCs w:val="22"/>
+              </w:rPr>
+              <w:t xsi:nil="true"/>
+            </w:r>
+          </w:p>
+          <w:p>
+            <w:pPr>
+              <w:pStyle w:val="Normal"/>
+              <w:jc w:val="both"/>
+              <w:rPr>
+                <w:sz w:val="22"/>
+                <w:szCs w:val="22"/>
+              </w:rPr>
+            </w:pPr>
+            <w:r>
+              <w:rPr>
+                <w:sz w:val="22"/>
+                <w:szCs w:val="22"/>
+              </w:rPr>
+              <w:t xsi:nil="true"/>
+            </w:r>
+          </w:p>
+          <w:p>
+            <w:pPr>
+              <w:pStyle w:val="Normal"/>
+              <w:jc w:val="both"/>
+              <w:rPr>
+                <w:sz w:val="22"/>
+                <w:szCs w:val="22"/>
+              </w:rPr>
+            </w:pPr>
+            <w:r>
+              <w:rPr>
+                <w:sz w:val="22"/>
+                <w:szCs w:val="22"/>
+              </w:rPr>
+              <w:t xsi:nil="true"/>
+            </w:r>
+          </w:p>
+          <w:p>
+            <w:pPr>
+              <w:pStyle w:val="Normal"/>
+              <w:jc w:val="both"/>
+              <w:rPr>
+                <w:sz w:val="22"/>
+                <w:szCs w:val="22"/>
+              </w:rPr>
+            </w:pPr>
+            <w:r>
+              <w:rPr>
+                <w:sz w:val="22"/>
+                <w:szCs w:val="22"/>
+              </w:rPr>
+              <w:t xsi:nil="true"/>
+            </w:r>
+          </w:p>
+          <w:p>
+            <w:pPr>
+              <w:pStyle w:val="Normal"/>
+              <w:jc w:val="both"/>
+              <w:rPr>
+                <w:sz w:val="22"/>
+                <w:szCs w:val="22"/>
+              </w:rPr>
+            </w:pPr>
+            <w:r>
+              <w:rPr>
+                <w:sz w:val="22"/>
+                <w:szCs w:val="22"/>
+              </w:rPr>
+              <w:t xsi:nil="true"/>
+            </w:r>
+          </w:p>
+        </w:tc>
+        <w:tc>
+          <w:tcPr>
+            <w:tcW w:w="5" w:type="dxa"/>
+            <w:tcBorders>
+              <w:top w:val="single" w:sz="4" w:space="0" w:color="000000"/>
+              <w:left w:val="single" w:sz="4" w:space="0" w:color="000000"/>
+              <w:bottom w:val="single" w:sz="4" w:space="0" w:color="000000"/>
+              <w:right w:val="single" w:sz="4" w:space="0" w:color="000000"/>
+            </w:tcBorders>
+          </w:tcPr>
+          <w:p>
+            <w:pPr>
+              <w:pStyle w:val="Normal"/>
+              <w:rPr/>
+            </w:pPr>
+            <w:r>
+              <w:rPr/>
+              <w:t xsi:nil="true"/>
+            </w:r>
+          </w:p>
+        </w:tc>
+      </w:tr>
+    </w:tbl>
+    <w:p>
+      <w:pPr>
+        <w:pStyle w:val="Normal"/>
+        <w:rPr/>
+      </w:pPr>
+      <w:r>
+        <w:rPr/>
+      </w:r>
+    </w:p>
+    <w:p>
+      <w:pPr>
+        <w:pStyle w:val="Normal"/>
+        <w:rPr/>
+      </w:pPr>
+      <w:r>
+        <w:rPr/>
+      </w:r>
+    </w:p>
+    <w:p>
+      <w:pPr>
+        <w:pStyle w:val="Normal"/>
+        <w:rPr/>
+      </w:pPr>
+      <w:r>
+        <w:rPr/>
+      </w:r>
+    </w:p>
+    <w:p>
+      <w:pPr>
+        <w:pStyle w:val="Normal"/>
+        <w:rPr/>
+      </w:pPr>
+      <w:r>
+        <w:rPr/>
+      </w:r>
+    </w:p>
+    <w:p>
+      <w:pPr>
+        <w:pStyle w:val="Normal"/>
+        <w:rPr/>
+      </w:pPr>
+      <w:r>
+        <w:rPr/>
+      </w:r>
+    </w:p>
     <w:p>
       <w:pPr>
         <w:pStyle w:val="Normal"/>
@@ -882,716 +2496,6 @@
         </w:tblCellMar>
       </w:tblPr>
       <w:tblGrid>
-        <w:gridCol w:w="1418"/>
-        <w:gridCol w:w="4395"/>
-        <w:gridCol w:w="284"/>
-        <w:gridCol w:w="1223"/>
-        <w:gridCol w:w="1065"/>
-        <w:gridCol w:w="1014"/>
-        <w:gridCol w:w="1101"/>
-        <w:gridCol w:w="3"/>
-      </w:tblGrid>
-      <w:tr>
-        <w:trPr>
-          <w:trHeight w:val="113" w:hRule="atLeast"/>
-          <w:cantSplit w:val="true"/>
-        </w:trPr>
-        <w:tc>
-          <w:tcPr>
-            <w:tcW w:w="5813" w:type="dxa"/>
-            <w:gridSpan w:val="2"/>
-            <w:tcBorders>
-              <w:top w:val="single" w:sz="4" w:space="0" w:color="000000"/>
-              <w:left w:val="single" w:sz="4" w:space="0" w:color="000000"/>
-              <w:bottom w:val="single" w:sz="4" w:space="0" w:color="000000"/>
-            </w:tcBorders>
-            <w:shd w:fill="BFBFBF" w:val="clear"/>
-          </w:tcPr>
-          <w:p>
-            <w:pPr>
-              <w:pStyle w:val="Normal"/>
-              <w:rPr>
-                <w:b/>
-                <w:b/>
-                <w:sz w:val="28"/>
-                <w:szCs w:val="28"/>
-              </w:rPr>
-            </w:pPr>
-            <w:r>
-              <w:rPr>
-                <w:b/>
-                <w:sz w:val="28"/>
-                <w:szCs w:val="28"/>
-              </w:rPr>
-              <w:t>2. Tipificação</w:t>
-            </w:r>
-          </w:p>
-        </w:tc>
-        <w:tc>
-          <w:tcPr>
-            <w:tcW w:w="284" w:type="dxa"/>
-            <w:vMerge w:val="restart"/>
-            <w:tcBorders>
-              <w:left w:val="single" w:sz="4" w:space="0" w:color="000000"/>
-            </w:tcBorders>
-            <w:tcMar>
-              <w:left w:w="10" w:type="dxa"/>
-              <w:right w:w="10" w:type="dxa"/>
-            </w:tcMar>
-          </w:tcPr>
-          <w:p>
-            <w:pPr>
-              <w:pStyle w:val="Normal"/>
-              <w:snapToGrid w:val="false"/>
-              <w:rPr>
-                <w:b/>
-                <w:b/>
-                <w:sz w:val="22"/>
-                <w:szCs w:val="22"/>
-              </w:rPr>
-            </w:pPr>
-            <w:r>
-              <w:rPr>
-                <w:b/>
-                <w:sz w:val="22"/>
-                <w:szCs w:val="22"/>
-              </w:rPr>
-              <w:t xsi:nil="true"/>
-            </w:r>
-          </w:p>
-        </w:tc>
-        <w:tc>
-          <w:tcPr>
-            <w:tcW w:w="4403" w:type="dxa"/>
-            <w:gridSpan w:val="4"/>
-            <w:tcBorders>
-              <w:top w:val="single" w:sz="4" w:space="0" w:color="000000"/>
-              <w:left w:val="single" w:sz="4" w:space="0" w:color="000000"/>
-              <w:bottom w:val="single" w:sz="4" w:space="0" w:color="000000"/>
-              <w:right w:val="single" w:sz="4" w:space="0" w:color="000000"/>
-            </w:tcBorders>
-            <w:shd w:fill="BFBFBF" w:val="clear"/>
-            <w:tcMar>
-              <w:left w:w="10" w:type="dxa"/>
-              <w:right w:w="10" w:type="dxa"/>
-            </w:tcMar>
-          </w:tcPr>
-          <w:p>
-            <w:pPr>
-              <w:pStyle w:val="Normal"/>
-              <w:rPr>
-                <w:b/>
-                <w:b/>
-                <w:sz w:val="28"/>
-                <w:szCs w:val="28"/>
-              </w:rPr>
-            </w:pPr>
-            <w:r>
-              <w:rPr>
-                <w:b/>
-                <w:sz w:val="28"/>
-                <w:szCs w:val="28"/>
-              </w:rPr>
-              <w:t>3. Data de Ocorrência</w:t>
-            </w:r>
-          </w:p>
-        </w:tc>
-        <w:tc>
-          <w:tcPr>
-            <w:tcW w:w="3" w:type="dxa"/>
-            <w:tcBorders>
-              <w:top w:val="single" w:sz="4" w:space="0" w:color="000000"/>
-              <w:left w:val="single" w:sz="4" w:space="0" w:color="000000"/>
-              <w:bottom w:val="single" w:sz="4" w:space="0" w:color="000000"/>
-              <w:right w:val="single" w:sz="4" w:space="0" w:color="000000"/>
-            </w:tcBorders>
-            <w:shd w:fill="BFBFBF" w:val="clear"/>
-            <w:tcMar>
-              <w:left w:w="10" w:type="dxa"/>
-              <w:right w:w="10" w:type="dxa"/>
-            </w:tcMar>
-          </w:tcPr>
-          <w:p>
-            <w:pPr>
-              <w:pStyle w:val="Normal"/>
-              <w:rPr/>
-            </w:pPr>
-            <w:r>
-              <w:rPr/>
-              <w:t xsi:nil="true"/>
-            </w:r>
-          </w:p>
-        </w:tc>
-      </w:tr>
-      <w:tr>
-        <w:trPr>
-          <w:trHeight w:val="381" w:hRule="atLeast"/>
-          <w:cantSplit w:val="true"/>
-        </w:trPr>
-        <w:tc>
-          <w:tcPr>
-            <w:tcW w:w="1418" w:type="dxa"/>
-            <w:tcBorders>
-              <w:top w:val="single" w:sz="4" w:space="0" w:color="000000"/>
-              <w:left w:val="single" w:sz="6" w:space="0" w:color="000000"/>
-              <w:bottom w:val="single" w:sz="4" w:space="0" w:color="000000"/>
-            </w:tcBorders>
-            <w:vAlign w:val="center"/>
-          </w:tcPr>
-          <w:p>
-            <w:pPr>
-              <w:pStyle w:val="Normal"/>
-              <w:jc w:val="center"/>
-              <w:rPr>
-                <w:b/>
-                <w:b/>
-                <w:sz w:val="22"/>
-                <w:szCs w:val="22"/>
-              </w:rPr>
-            </w:pPr>
-            <w:r>
-              <w:rPr>
-                <w:b/>
-                <w:sz w:val="22"/>
-                <w:szCs w:val="22"/>
-              </w:rPr>
-              <w:t>COBRADE</w:t>
-            </w:r>
-          </w:p>
-        </w:tc>
-        <w:tc>
-          <w:tcPr>
-            <w:tcW w:w="4395" w:type="dxa"/>
-            <w:tcBorders>
-              <w:top w:val="single" w:sz="4" w:space="0" w:color="000000"/>
-              <w:left w:val="single" w:sz="4" w:space="0" w:color="000000"/>
-              <w:bottom w:val="single" w:sz="4" w:space="0" w:color="000000"/>
-            </w:tcBorders>
-            <w:tcMar>
-              <w:left w:w="10" w:type="dxa"/>
-              <w:right w:w="10" w:type="dxa"/>
-            </w:tcMar>
-            <w:vAlign w:val="center"/>
-          </w:tcPr>
-          <w:p>
-            <w:pPr>
-              <w:pStyle w:val="Normal"/>
-              <w:jc w:val="center"/>
-              <w:rPr/>
-            </w:pPr>
-            <w:r>
-              <w:rPr>
-                <w:b/>
-                <w:sz w:val="22"/>
-                <w:szCs w:val="22"/>
-              </w:rPr>
-              <w:t>Denominação</w:t>
-            </w:r>
-            <w:r>
-              <w:rPr>
-                <w:sz w:val="22"/>
-                <w:szCs w:val="22"/>
-              </w:rPr>
-              <w:t xml:space="preserve"> (Tipo ou Subtipo)</w:t>
-            </w:r>
-          </w:p>
-        </w:tc>
-        <w:tc>
-          <w:tcPr>
-            <w:tcW w:w="284" w:type="dxa"/>
-            <w:vMerge w:val="continue"/>
-            <w:tcBorders>
-              <w:left w:val="single" w:sz="4" w:space="0" w:color="000000"/>
-            </w:tcBorders>
-            <w:tcMar>
-              <w:left w:w="10" w:type="dxa"/>
-              <w:right w:w="10" w:type="dxa"/>
-            </w:tcMar>
-          </w:tcPr>
-          <w:p>
-            <w:pPr>
-              <w:pStyle w:val="Normal"/>
-              <w:snapToGrid w:val="false"/>
-              <w:jc w:val="center"/>
-              <w:rPr>
-                <w:sz w:val="22"/>
-                <w:szCs w:val="22"/>
-              </w:rPr>
-            </w:pPr>
-            <w:r>
-              <w:rPr>
-                <w:sz w:val="22"/>
-                <w:szCs w:val="22"/>
-              </w:rPr>
-              <w:t xsi:nil="true"/>
-            </w:r>
-          </w:p>
-        </w:tc>
-        <w:tc>
-          <w:tcPr>
-            <w:tcW w:w="1223" w:type="dxa"/>
-            <w:tcBorders>
-              <w:top w:val="single" w:sz="4" w:space="0" w:color="000000"/>
-              <w:left w:val="single" w:sz="4" w:space="0" w:color="000000"/>
-              <w:bottom w:val="single" w:sz="4" w:space="0" w:color="000000"/>
-            </w:tcBorders>
-            <w:tcMar>
-              <w:left w:w="10" w:type="dxa"/>
-              <w:right w:w="10" w:type="dxa"/>
-            </w:tcMar>
-            <w:vAlign w:val="center"/>
-          </w:tcPr>
-          <w:p>
-            <w:pPr>
-              <w:pStyle w:val="Normal"/>
-              <w:jc w:val="center"/>
-              <w:rPr>
-                <w:sz w:val="22"/>
-                <w:szCs w:val="22"/>
-              </w:rPr>
-            </w:pPr>
-            <w:r>
-              <w:rPr>
-                <w:sz w:val="22"/>
-                <w:szCs w:val="22"/>
-              </w:rPr>
-              <w:t>Dia</w:t>
-            </w:r>
-          </w:p>
-        </w:tc>
-        <w:tc>
-          <w:tcPr>
-            <w:tcW w:w="1065" w:type="dxa"/>
-            <w:tcBorders>
-              <w:top w:val="single" w:sz="4" w:space="0" w:color="000000"/>
-              <w:left w:val="single" w:sz="4" w:space="0" w:color="000000"/>
-              <w:bottom w:val="single" w:sz="4" w:space="0" w:color="000000"/>
-            </w:tcBorders>
-            <w:tcMar>
-              <w:left w:w="10" w:type="dxa"/>
-              <w:right w:w="10" w:type="dxa"/>
-            </w:tcMar>
-            <w:vAlign w:val="center"/>
-          </w:tcPr>
-          <w:p>
-            <w:pPr>
-              <w:pStyle w:val="Normal"/>
-              <w:jc w:val="center"/>
-              <w:rPr>
-                <w:sz w:val="22"/>
-                <w:szCs w:val="22"/>
-              </w:rPr>
-            </w:pPr>
-            <w:r>
-              <w:rPr>
-                <w:sz w:val="22"/>
-                <w:szCs w:val="22"/>
-              </w:rPr>
-              <w:t>Mês</w:t>
-            </w:r>
-          </w:p>
-        </w:tc>
-        <w:tc>
-          <w:tcPr>
-            <w:tcW w:w="1014" w:type="dxa"/>
-            <w:tcBorders>
-              <w:top w:val="single" w:sz="4" w:space="0" w:color="000000"/>
-              <w:left w:val="single" w:sz="6" w:space="0" w:color="000000"/>
-              <w:bottom w:val="single" w:sz="4" w:space="0" w:color="000000"/>
-            </w:tcBorders>
-            <w:tcMar>
-              <w:left w:w="10" w:type="dxa"/>
-              <w:right w:w="10" w:type="dxa"/>
-            </w:tcMar>
-            <w:vAlign w:val="center"/>
-          </w:tcPr>
-          <w:p>
-            <w:pPr>
-              <w:pStyle w:val="Normal"/>
-              <w:jc w:val="center"/>
-              <w:rPr>
-                <w:sz w:val="22"/>
-                <w:szCs w:val="22"/>
-              </w:rPr>
-            </w:pPr>
-            <w:r>
-              <w:rPr>
-                <w:sz w:val="22"/>
-                <w:szCs w:val="22"/>
-              </w:rPr>
-              <w:t>Ano</w:t>
-            </w:r>
-          </w:p>
-        </w:tc>
-        <w:tc>
-          <w:tcPr>
-            <w:tcW w:w="1104" w:type="dxa"/>
-            <w:gridSpan w:val="2"/>
-            <w:tcBorders>
-              <w:top w:val="single" w:sz="4" w:space="0" w:color="000000"/>
-              <w:left w:val="single" w:sz="6" w:space="0" w:color="000000"/>
-              <w:bottom w:val="single" w:sz="4" w:space="0" w:color="000000"/>
-              <w:right w:val="single" w:sz="6" w:space="0" w:color="000000"/>
-            </w:tcBorders>
-            <w:tcMar>
-              <w:left w:w="10" w:type="dxa"/>
-              <w:right w:w="10" w:type="dxa"/>
-            </w:tcMar>
-            <w:vAlign w:val="center"/>
-          </w:tcPr>
-          <w:p>
-            <w:pPr>
-              <w:pStyle w:val="Normal"/>
-              <w:jc w:val="center"/>
-              <w:rPr>
-                <w:sz w:val="22"/>
-                <w:szCs w:val="22"/>
-              </w:rPr>
-            </w:pPr>
-            <w:r>
-              <w:rPr>
-                <w:sz w:val="22"/>
-                <w:szCs w:val="22"/>
-              </w:rPr>
-              <w:t>Horário</w:t>
-            </w:r>
-          </w:p>
-        </w:tc>
-      </w:tr>
-      <w:tr>
-        <w:trPr>
-          <w:trHeight w:val="381" w:hRule="atLeast"/>
-          <w:cantSplit w:val="true"/>
-        </w:trPr>
-        <w:tc>
-          <w:tcPr>
-            <w:tcW w:w="1418" w:type="dxa"/>
-            <w:tcBorders>
-              <w:top w:val="single" w:sz="4" w:space="0" w:color="000000"/>
-              <w:left w:val="single" w:sz="4" w:space="0" w:color="000000"/>
-              <w:bottom w:val="single" w:sz="4" w:space="0" w:color="000000"/>
-            </w:tcBorders>
-          </w:tcPr>
-          <w:p>
-            <w:pPr>
-              <w:pStyle w:val="Normal"/>
-              <w:snapToGrid w:val="false"/>
-              <w:jc w:val="center"/>
-              <w:rPr>
-                <w:sz w:val="22"/>
-                <w:szCs w:val="22"/>
-              </w:rPr>
-            </w:pPr>
-            <w:r>
-              <w:rPr>
-                <w:sz w:val="22"/>
-                <w:szCs w:val="22"/>
-              </w:rPr>
-              <w:t>11110</w:t>
-            </w:r>
-          </w:p>
-        </w:tc>
-        <w:tc>
-          <w:tcPr>
-            <w:tcW w:w="4395" w:type="dxa"/>
-            <w:tcBorders>
-              <w:top w:val="single" w:sz="4" w:space="0" w:color="000000"/>
-              <w:left w:val="single" w:sz="4" w:space="0" w:color="000000"/>
-              <w:bottom w:val="single" w:sz="4" w:space="0" w:color="000000"/>
-            </w:tcBorders>
-            <w:tcMar>
-              <w:left w:w="10" w:type="dxa"/>
-              <w:right w:w="10" w:type="dxa"/>
-            </w:tcMar>
-          </w:tcPr>
-          <w:p>
-            <w:pPr>
-              <w:pStyle w:val="Normal"/>
-              <w:snapToGrid w:val="false"/>
-              <w:jc w:val="center"/>
-              <w:rPr>
-                <w:sz w:val="22"/>
-                <w:szCs w:val="22"/>
-              </w:rPr>
-            </w:pPr>
-            <w:r>
-              <w:rPr>
-                <w:sz w:val="22"/>
-                <w:szCs w:val="22"/>
-              </w:rPr>
-              <w:t>Terremoto</w:t>
-            </w:r>
-          </w:p>
-        </w:tc>
-        <w:tc>
-          <w:tcPr>
-            <w:tcW w:w="284" w:type="dxa"/>
-            <w:vMerge w:val="continue"/>
-            <w:tcBorders>
-              <w:left w:val="single" w:sz="4" w:space="0" w:color="000000"/>
-            </w:tcBorders>
-            <w:tcMar>
-              <w:left w:w="10" w:type="dxa"/>
-              <w:right w:w="10" w:type="dxa"/>
-            </w:tcMar>
-          </w:tcPr>
-          <w:p>
-            <w:pPr>
-              <w:pStyle w:val="Normal"/>
-              <w:snapToGrid w:val="false"/>
-              <w:jc w:val="center"/>
-              <w:rPr>
-                <w:sz w:val="22"/>
-                <w:szCs w:val="22"/>
-              </w:rPr>
-            </w:pPr>
-            <w:r>
-              <w:rPr>
-                <w:sz w:val="22"/>
-                <w:szCs w:val="22"/>
-              </w:rPr>
-              <w:t xsi:nil="true"/>
-            </w:r>
-          </w:p>
-        </w:tc>
-        <w:tc>
-          <w:tcPr>
-            <w:tcW w:w="1223" w:type="dxa"/>
-            <w:tcBorders>
-              <w:top w:val="single" w:sz="4" w:space="0" w:color="000000"/>
-              <w:left w:val="single" w:sz="4" w:space="0" w:color="000000"/>
-              <w:bottom w:val="single" w:sz="4" w:space="0" w:color="000000"/>
-            </w:tcBorders>
-            <w:tcMar>
-              <w:left w:w="10" w:type="dxa"/>
-              <w:right w:w="10" w:type="dxa"/>
-            </w:tcMar>
-          </w:tcPr>
-          <w:p>
-            <w:pPr>
-              <w:pStyle w:val="Normal"/>
-              <w:snapToGrid w:val="false"/>
-              <w:jc w:val="center"/>
-              <w:rPr>
-                <w:sz w:val="22"/>
-                <w:szCs w:val="22"/>
-              </w:rPr>
-            </w:pPr>
-            <w:r>
-              <w:rPr>
-                <w:sz w:val="22"/>
-                <w:szCs w:val="22"/>
-              </w:rPr>
-              <w:t>3</w:t>
-            </w:r>
-          </w:p>
-        </w:tc>
-        <w:tc>
-          <w:tcPr>
-            <w:tcW w:w="1065" w:type="dxa"/>
-            <w:tcBorders>
-              <w:top w:val="single" w:sz="4" w:space="0" w:color="000000"/>
-              <w:left w:val="single" w:sz="4" w:space="0" w:color="000000"/>
-              <w:bottom w:val="single" w:sz="4" w:space="0" w:color="000000"/>
-            </w:tcBorders>
-            <w:tcMar>
-              <w:left w:w="10" w:type="dxa"/>
-              <w:right w:w="10" w:type="dxa"/>
-            </w:tcMar>
-          </w:tcPr>
-          <w:p>
-            <w:pPr>
-              <w:pStyle w:val="Normal"/>
-              <w:snapToGrid w:val="false"/>
-              <w:jc w:val="center"/>
-              <w:rPr>
-                <w:sz w:val="22"/>
-                <w:szCs w:val="22"/>
-              </w:rPr>
-            </w:pPr>
-            <w:r>
-              <w:rPr>
-                <w:sz w:val="22"/>
-                <w:szCs w:val="22"/>
-              </w:rPr>
-              <w:t>${oc_</w:t>
-            </w:r>
-            <w:r>
-              <w:rPr>
-                <w:rFonts w:eastAsia="NSimSun" w:cs="Lucida Sans"/>
-                <w:color w:val="auto"/>
-                <w:kern w:val="0"/>
-                <w:sz w:val="22"/>
-                <w:szCs w:val="22"/>
-                <w:lang w:val="pt-BR" w:eastAsia="zh-CN" w:bidi="hi-IN"/>
-              </w:rPr>
-              <w:t>mes</w:t>
-            </w:r>
-            <w:r>
-              <w:rPr>
-                <w:sz w:val="22"/>
-                <w:szCs w:val="22"/>
-              </w:rPr>
-              <w:t>}</w:t>
-            </w:r>
-          </w:p>
-        </w:tc>
-        <w:tc>
-          <w:tcPr>
-            <w:tcW w:w="1014" w:type="dxa"/>
-            <w:tcBorders>
-              <w:top w:val="single" w:sz="4" w:space="0" w:color="000000"/>
-              <w:left w:val="single" w:sz="4" w:space="0" w:color="000000"/>
-              <w:bottom w:val="single" w:sz="4" w:space="0" w:color="000000"/>
-            </w:tcBorders>
-            <w:tcMar>
-              <w:left w:w="10" w:type="dxa"/>
-              <w:right w:w="10" w:type="dxa"/>
-            </w:tcMar>
-          </w:tcPr>
-          <w:p>
-            <w:pPr>
-              <w:pStyle w:val="Normal"/>
-              <w:snapToGrid w:val="false"/>
-              <w:jc w:val="center"/>
-              <w:rPr>
-                <w:sz w:val="22"/>
-                <w:szCs w:val="22"/>
-              </w:rPr>
-            </w:pPr>
-            <w:r>
-              <w:rPr>
-                <w:sz w:val="22"/>
-                <w:szCs w:val="22"/>
-              </w:rPr>
-              <w:t>${oc_</w:t>
-            </w:r>
-            <w:r>
-              <w:rPr>
-                <w:rFonts w:eastAsia="NSimSun" w:cs="Lucida Sans"/>
-                <w:color w:val="auto"/>
-                <w:kern w:val="0"/>
-                <w:sz w:val="22"/>
-                <w:szCs w:val="22"/>
-                <w:lang w:val="pt-BR" w:eastAsia="zh-CN" w:bidi="hi-IN"/>
-              </w:rPr>
-              <w:t>ano</w:t>
-            </w:r>
-            <w:r>
-              <w:rPr>
-                <w:sz w:val="22"/>
-                <w:szCs w:val="22"/>
-              </w:rPr>
-              <w:t>}</w:t>
-            </w:r>
-          </w:p>
-        </w:tc>
-        <w:tc>
-          <w:tcPr>
-            <w:tcW w:w="1101" w:type="dxa"/>
-            <w:tcBorders>
-              <w:top w:val="single" w:sz="4" w:space="0" w:color="000000"/>
-              <w:left w:val="single" w:sz="4" w:space="0" w:color="000000"/>
-              <w:bottom w:val="single" w:sz="4" w:space="0" w:color="000000"/>
-              <w:right w:val="single" w:sz="4" w:space="0" w:color="000000"/>
-            </w:tcBorders>
-            <w:tcMar>
-              <w:left w:w="10" w:type="dxa"/>
-              <w:right w:w="10" w:type="dxa"/>
-            </w:tcMar>
-          </w:tcPr>
-          <w:p>
-            <w:pPr>
-              <w:pStyle w:val="Normal"/>
-              <w:snapToGrid w:val="false"/>
-              <w:jc w:val="center"/>
-              <w:rPr>
-                <w:sz w:val="22"/>
-                <w:szCs w:val="22"/>
-              </w:rPr>
-            </w:pPr>
-            <w:r>
-              <w:rPr>
-                <w:sz w:val="22"/>
-                <w:szCs w:val="22"/>
-              </w:rPr>
-              <w:t>${oc_</w:t>
-            </w:r>
-            <w:r>
-              <w:rPr>
-                <w:rFonts w:eastAsia="NSimSun" w:cs="Lucida Sans"/>
-                <w:color w:val="auto"/>
-                <w:kern w:val="0"/>
-                <w:sz w:val="22"/>
-                <w:szCs w:val="22"/>
-                <w:lang w:val="pt-BR" w:eastAsia="zh-CN" w:bidi="hi-IN"/>
-              </w:rPr>
-              <w:t>hr</w:t>
-            </w:r>
-            <w:r>
-              <w:rPr>
-                <w:sz w:val="22"/>
-                <w:szCs w:val="22"/>
-              </w:rPr>
-              <w:t>}</w:t>
-            </w:r>
-          </w:p>
-        </w:tc>
-        <w:tc>
-          <w:tcPr>
-            <w:tcW w:w="3" w:type="dxa"/>
-            <w:tcBorders>
-              <w:top w:val="single" w:sz="4" w:space="0" w:color="000000"/>
-              <w:left w:val="single" w:sz="4" w:space="0" w:color="000000"/>
-              <w:bottom w:val="single" w:sz="4" w:space="0" w:color="000000"/>
-              <w:right w:val="single" w:sz="4" w:space="0" w:color="000000"/>
-            </w:tcBorders>
-            <w:tcMar>
-              <w:left w:w="10" w:type="dxa"/>
-              <w:right w:w="10" w:type="dxa"/>
-            </w:tcMar>
-          </w:tcPr>
-          <w:p>
-            <w:pPr>
-              <w:pStyle w:val="Normal"/>
-              <w:rPr/>
-            </w:pPr>
-            <w:r>
-              <w:rPr/>
-              <w:t xsi:nil="true"/>
-            </w:r>
-          </w:p>
-        </w:tc>
-      </w:tr>
-    </w:tbl>
-    <w:p>
-      <w:pPr>
-        <w:pStyle w:val="Normal"/>
-        <w:rPr>
-          <w:sz w:val="16"/>
-          <w:szCs w:val="16"/>
-        </w:rPr>
-      </w:pPr>
-      <w:r>
-        <w:rPr>
-          <w:sz w:val="16"/>
-          <w:szCs w:val="16"/>
-        </w:rPr>
-      </w:r>
-    </w:p>
-    <w:tbl>
-      <w:tblPr>
-        <w:tblW w:w="10505" w:type="dxa"/>
-        <w:jc w:val="left"/>
-        <w:tblInd w:w="113" w:type="dxa"/>
-        <w:tblCellMar>
-          <w:top w:w="0" w:type="dxa"/>
-          <w:left w:w="113" w:type="dxa"/>
-          <w:bottom w:w="0" w:type="dxa"/>
-          <w:right w:w="113" w:type="dxa"/>
-        </w:tblCellMar>
-      </w:tblPr>
-      <w:tblGrid>
         <w:gridCol w:w="2101"/>
         <w:gridCol w:w="2101"/>
         <w:gridCol w:w="2101"/>
@@ -1724,7 +2628,7 @@
               <w:pStyle w:val="Ttulo8"/>
               <w:numPr>
                 <w:ilvl w:val="7"/>
-                <w:numId w:val="2"/>
+                <w:numId w:val="3"/>
               </w:numPr>
               <w:spacing w:before="0" w:after="0"/>
               <w:jc w:val="center"/>
@@ -1837,7 +2741,7 @@
               <w:pStyle w:val="Ttulo8"/>
               <w:numPr>
                 <w:ilvl w:val="7"/>
-                <w:numId w:val="2"/>
+                <w:numId w:val="3"/>
               </w:numPr>
               <w:spacing w:before="0" w:after="0"/>
               <w:rPr>
@@ -2742,7 +3646,7 @@
               <w:pStyle w:val="Ttulo6"/>
               <w:numPr>
                 <w:ilvl w:val="5"/>
-                <w:numId w:val="2"/>
+                <w:numId w:val="3"/>
               </w:numPr>
               <w:snapToGrid w:val="false"/>
               <w:spacing w:before="0" w:after="0"/>
@@ -3072,11 +3976,8 @@
               <w:pStyle w:val="Normal"/>
               <w:snapToGrid w:val="false"/>
               <w:ind w:left="426" w:hanging="0"/>
-              <w:rPr>
-                <w:bCs/>
-                <w:sz w:val="22"/>
-                <w:szCs w:val="22"/>
-              </w:rPr>
+              <w:jc w:val="center"/>
+              <w:rPr/>
             </w:pPr>
             <w:r>
               <w:rPr>
@@ -3106,18 +4007,15 @@
               <w:pStyle w:val="Normal"/>
               <w:snapToGrid w:val="false"/>
               <w:ind w:left="426" w:hanging="0"/>
+              <w:jc w:val="center"/>
+              <w:rPr/>
+            </w:pPr>
+            <w:r>
               <w:rPr>
                 <w:bCs/>
                 <w:sz w:val="22"/>
                 <w:szCs w:val="22"/>
               </w:rPr>
-            </w:pPr>
-            <w:r>
-              <w:rPr>
-                <w:bCs/>
-                <w:sz w:val="22"/>
-                <w:szCs w:val="22"/>
-              </w:rPr>
               <w:t>20</w:t>
             </w:r>
           </w:p>
@@ -3126,6 +4024,7 @@
               <w:pStyle w:val="Normal"/>
               <w:snapToGrid w:val="false"/>
               <w:ind w:left="426" w:hanging="0"/>
+              <w:jc w:val="center"/>
               <w:rPr>
                 <w:bCs/>
                 <w:sz w:val="22"/>
@@ -3161,11 +4060,8 @@
               <w:pStyle w:val="Normal"/>
               <w:snapToGrid w:val="false"/>
               <w:ind w:left="426" w:hanging="0"/>
-              <w:rPr>
-                <w:bCs/>
-                <w:sz w:val="22"/>
-                <w:szCs w:val="22"/>
-              </w:rPr>
+              <w:jc w:val="center"/>
+              <w:rPr/>
             </w:pPr>
             <w:r>
               <w:rPr>
@@ -3259,10 +4155,8 @@
               <w:pStyle w:val="Normal"/>
               <w:snapToGrid w:val="false"/>
               <w:ind w:left="426" w:hanging="0"/>
-              <w:rPr>
-                <w:sz w:val="22"/>
-                <w:szCs w:val="22"/>
-              </w:rPr>
+              <w:jc w:val="center"/>
+              <w:rPr/>
             </w:pPr>
             <w:r>
               <w:rPr>
@@ -3291,10 +4185,8 @@
               <w:pStyle w:val="Normal"/>
               <w:snapToGrid w:val="false"/>
               <w:ind w:left="426" w:hanging="0"/>
-              <w:rPr>
-                <w:sz w:val="22"/>
-                <w:szCs w:val="22"/>
-              </w:rPr>
+              <w:jc w:val="center"/>
+              <w:rPr/>
             </w:pPr>
             <w:r>
               <w:rPr>
@@ -3324,10 +4216,8 @@
               <w:pStyle w:val="Normal"/>
               <w:snapToGrid w:val="false"/>
               <w:ind w:left="426" w:hanging="0"/>
-              <w:rPr>
-                <w:sz w:val="22"/>
-                <w:szCs w:val="22"/>
-              </w:rPr>
+              <w:jc w:val="center"/>
+              <w:rPr/>
             </w:pPr>
             <w:r>
               <w:rPr>
@@ -3427,10 +4317,8 @@
               <w:pStyle w:val="Normal"/>
               <w:snapToGrid w:val="false"/>
               <w:ind w:left="426" w:hanging="0"/>
-              <w:rPr>
-                <w:sz w:val="22"/>
-                <w:szCs w:val="22"/>
-              </w:rPr>
+              <w:jc w:val="center"/>
+              <w:rPr/>
             </w:pPr>
             <w:r>
               <w:rPr>
@@ -3459,10 +4347,8 @@
               <w:pStyle w:val="Normal"/>
               <w:snapToGrid w:val="false"/>
               <w:ind w:left="426" w:hanging="0"/>
-              <w:rPr>
-                <w:sz w:val="22"/>
-                <w:szCs w:val="22"/>
-              </w:rPr>
+              <w:jc w:val="center"/>
+              <w:rPr/>
             </w:pPr>
             <w:r>
               <w:rPr>
@@ -3493,10 +4379,7 @@
               <w:snapToGrid w:val="false"/>
               <w:ind w:hanging="0"/>
               <w:jc w:val="center"/>
-              <w:rPr>
-                <w:sz w:val="22"/>
-                <w:szCs w:val="22"/>
-              </w:rPr>
+              <w:rPr/>
             </w:pPr>
             <w:r>
               <w:rPr>
@@ -3589,10 +4472,8 @@
               <w:pStyle w:val="Normal"/>
               <w:snapToGrid w:val="false"/>
               <w:ind w:left="426" w:hanging="0"/>
-              <w:rPr>
-                <w:sz w:val="22"/>
-                <w:szCs w:val="22"/>
-              </w:rPr>
+              <w:jc w:val="center"/>
+              <w:rPr/>
             </w:pPr>
             <w:r>
               <w:rPr>
@@ -3621,10 +4502,8 @@
               <w:pStyle w:val="Normal"/>
               <w:snapToGrid w:val="false"/>
               <w:ind w:left="426" w:hanging="0"/>
-              <w:rPr>
-                <w:sz w:val="22"/>
-                <w:szCs w:val="22"/>
-              </w:rPr>
+              <w:jc w:val="center"/>
+              <w:rPr/>
             </w:pPr>
             <w:r>
               <w:rPr>
@@ -3654,10 +4533,8 @@
               <w:pStyle w:val="Normal"/>
               <w:snapToGrid w:val="false"/>
               <w:ind w:left="426" w:hanging="0"/>
-              <w:rPr>
-                <w:sz w:val="22"/>
-                <w:szCs w:val="22"/>
-              </w:rPr>
+              <w:jc w:val="center"/>
+              <w:rPr/>
             </w:pPr>
             <w:r>
               <w:rPr>
@@ -3757,10 +4634,8 @@
               <w:pStyle w:val="Normal"/>
               <w:snapToGrid w:val="false"/>
               <w:ind w:left="426" w:hanging="0"/>
-              <w:rPr>
-                <w:sz w:val="22"/>
-                <w:szCs w:val="22"/>
-              </w:rPr>
+              <w:jc w:val="center"/>
+              <w:rPr/>
             </w:pPr>
             <w:r>
               <w:rPr>
@@ -3789,10 +4664,8 @@
               <w:pStyle w:val="Normal"/>
               <w:snapToGrid w:val="false"/>
               <w:ind w:left="426" w:hanging="0"/>
-              <w:rPr>
-                <w:sz w:val="22"/>
-                <w:szCs w:val="22"/>
-              </w:rPr>
+              <w:jc w:val="center"/>
+              <w:rPr/>
             </w:pPr>
             <w:r>
               <w:rPr>
@@ -3822,10 +4695,8 @@
               <w:pStyle w:val="Normal"/>
               <w:snapToGrid w:val="false"/>
               <w:ind w:left="426" w:hanging="0"/>
-              <w:rPr>
-                <w:sz w:val="22"/>
-                <w:szCs w:val="22"/>
-              </w:rPr>
+              <w:jc w:val="center"/>
+              <w:rPr/>
             </w:pPr>
             <w:r>
               <w:rPr>
@@ -3917,10 +4788,8 @@
               <w:pStyle w:val="Normal"/>
               <w:snapToGrid w:val="false"/>
               <w:ind w:left="426" w:hanging="0"/>
-              <w:rPr>
-                <w:sz w:val="22"/>
-                <w:szCs w:val="22"/>
-              </w:rPr>
+              <w:jc w:val="center"/>
+              <w:rPr/>
             </w:pPr>
             <w:r>
               <w:rPr>
@@ -3949,10 +4818,8 @@
               <w:pStyle w:val="Normal"/>
               <w:snapToGrid w:val="false"/>
               <w:ind w:left="426" w:hanging="0"/>
-              <w:rPr>
-                <w:sz w:val="22"/>
-                <w:szCs w:val="22"/>
-              </w:rPr>
+              <w:jc w:val="center"/>
+              <w:rPr/>
             </w:pPr>
             <w:r>
               <w:rPr>
@@ -3982,10 +4849,8 @@
               <w:pStyle w:val="Normal"/>
               <w:snapToGrid w:val="false"/>
               <w:ind w:left="426" w:hanging="0"/>
-              <w:rPr>
-                <w:sz w:val="22"/>
-                <w:szCs w:val="22"/>
-              </w:rPr>
+              <w:jc w:val="center"/>
+              <w:rPr/>
             </w:pPr>
             <w:r>
               <w:rPr>
@@ -4136,7 +5001,7 @@
               <w:pStyle w:val="Ttulo6"/>
               <w:numPr>
                 <w:ilvl w:val="5"/>
-                <w:numId w:val="2"/>
+                <w:numId w:val="3"/>
               </w:numPr>
               <w:snapToGrid w:val="false"/>
               <w:spacing w:before="0" w:after="0"/>
@@ -4401,6 +5266,13 @@
                 <w:sz w:val="20"/>
                 <w:szCs w:val="20"/>
               </w:rPr>
+              <w:t xml:space="preserve">  </w:t>
+            </w:r>
+            <w:r>
+              <w:rPr>
+                <w:sz w:val="20"/>
+                <w:szCs w:val="20"/>
+              </w:rPr>
               <w:t>47</w:t>
             </w:r>
           </w:p>
@@ -4500,25 +5372,14 @@
                 <w:sz w:val="20"/>
                 <w:szCs w:val="20"/>
               </w:rPr>
-              <w:t>${ambiental_</w:t>
-            </w:r>
-            <w:r>
-              <w:rPr>
-                <w:rFonts w:eastAsia="NSimSun" w:cs="Lucida Sans"/>
-                <w:color w:val="auto"/>
-                <w:kern w:val="0"/>
+              <w:t xml:space="preserve">  </w:t>
+            </w:r>
+            <w:r>
+              <w:rPr>
                 <w:sz w:val="20"/>
                 <w:szCs w:val="20"/>
-                <w:lang w:val="pt-BR" w:eastAsia="zh-CN" w:bidi="hi-IN"/>
-              </w:rPr>
-              <w:t>agua</w:t>
-            </w:r>
-            <w:r>
-              <w:rPr>
-                <w:sz w:val="20"/>
-                <w:szCs w:val="20"/>
-              </w:rPr>
-              <w:t>}</w:t>
+              </w:rPr>
+              <w:t>0</w:t>
             </w:r>
           </w:p>
         </w:tc>
@@ -4619,6 +5480,13 @@
                 <w:sz w:val="20"/>
                 <w:szCs w:val="20"/>
               </w:rPr>
+              <w:t xml:space="preserve">  </w:t>
+            </w:r>
+            <w:r>
+              <w:rPr>
+                <w:sz w:val="20"/>
+                <w:szCs w:val="20"/>
+              </w:rPr>
               <w:t>0</w:t>
             </w:r>
           </w:p>
@@ -4722,25 +5590,14 @@
                 <w:sz w:val="20"/>
                 <w:szCs w:val="20"/>
               </w:rPr>
-              <w:t>${ambiental_</w:t>
-            </w:r>
-            <w:r>
-              <w:rPr>
-                <w:rFonts w:eastAsia="NSimSun" w:cs="Lucida Sans"/>
-                <w:color w:val="auto"/>
-                <w:kern w:val="0"/>
+              <w:t xml:space="preserve">  </w:t>
+            </w:r>
+            <w:r>
+              <w:rPr>
                 <w:sz w:val="20"/>
                 <w:szCs w:val="20"/>
-                <w:lang w:val="pt-BR" w:eastAsia="zh-CN" w:bidi="hi-IN"/>
-              </w:rPr>
-              <w:t>hidrico</w:t>
-            </w:r>
-            <w:r>
-              <w:rPr>
-                <w:sz w:val="20"/>
-                <w:szCs w:val="20"/>
-              </w:rPr>
-              <w:t>}</w:t>
+              </w:rPr>
+              <w:t>0</w:t>
             </w:r>
           </w:p>
         </w:tc>
@@ -4944,6 +5801,14 @@
                 <w:szCs w:val="20"/>
               </w:rPr>
             </w:pPr>
+            <w:r>
+              <w:rPr>
+                <w:bCs/>
+                <w:sz w:val="20"/>
+                <w:szCs w:val="20"/>
+              </w:rPr>
+              <w:t xml:space="preserve"> </w:t>
+            </w:r>
             <w:r>
               <w:rPr>
                 <w:bCs/>
@@ -6175,7 +7040,7 @@
               <w:pStyle w:val="Ttulo6"/>
               <w:numPr>
                 <w:ilvl w:val="5"/>
-                <w:numId w:val="2"/>
+                <w:numId w:val="3"/>
               </w:numPr>
               <w:spacing w:before="0" w:after="0"/>
               <w:rPr/>
@@ -6208,7 +7073,7 @@
               <w:pStyle w:val="Ttulo6"/>
               <w:numPr>
                 <w:ilvl w:val="5"/>
-                <w:numId w:val="2"/>
+                <w:numId w:val="3"/>
               </w:numPr>
               <w:snapToGrid w:val="false"/>
               <w:spacing w:before="0" w:after="0"/>
@@ -6313,7 +7178,7 @@
               <w:pStyle w:val="Ttulo6"/>
               <w:numPr>
                 <w:ilvl w:val="5"/>
-                <w:numId w:val="2"/>
+                <w:numId w:val="3"/>
               </w:numPr>
               <w:spacing w:before="0" w:after="0"/>
               <w:rPr/>
@@ -6346,7 +7211,7 @@
               <w:pStyle w:val="Ttulo6"/>
               <w:numPr>
                 <w:ilvl w:val="5"/>
-                <w:numId w:val="2"/>
+                <w:numId w:val="3"/>
               </w:numPr>
               <w:snapToGrid w:val="false"/>
               <w:spacing w:before="0" w:after="0"/>
@@ -6451,7 +7316,7 @@
               <w:pStyle w:val="Ttulo6"/>
               <w:numPr>
                 <w:ilvl w:val="5"/>
-                <w:numId w:val="2"/>
+                <w:numId w:val="3"/>
               </w:numPr>
               <w:spacing w:before="0" w:after="0"/>
               <w:rPr/>
@@ -6484,7 +7349,7 @@
               <w:pStyle w:val="Ttulo6"/>
               <w:numPr>
                 <w:ilvl w:val="5"/>
-                <w:numId w:val="2"/>
+                <w:numId w:val="3"/>
               </w:numPr>
               <w:snapToGrid w:val="false"/>
               <w:spacing w:before="0" w:after="0"/>
@@ -6589,7 +7454,7 @@
               <w:pStyle w:val="Ttulo6"/>
               <w:numPr>
                 <w:ilvl w:val="5"/>
-                <w:numId w:val="2"/>
+                <w:numId w:val="3"/>
               </w:numPr>
               <w:spacing w:before="0" w:after="0"/>
               <w:rPr>
@@ -6625,7 +7490,7 @@
               <w:pStyle w:val="Ttulo6"/>
               <w:numPr>
                 <w:ilvl w:val="5"/>
-                <w:numId w:val="2"/>
+                <w:numId w:val="3"/>
               </w:numPr>
               <w:snapToGrid w:val="false"/>
               <w:spacing w:before="0" w:after="0"/>
@@ -6731,7 +7596,7 @@
               <w:pStyle w:val="Ttulo6"/>
               <w:numPr>
                 <w:ilvl w:val="5"/>
-                <w:numId w:val="2"/>
+                <w:numId w:val="3"/>
               </w:numPr>
               <w:spacing w:before="0" w:after="0"/>
               <w:rPr/>
@@ -6763,7 +7628,7 @@
               <w:pStyle w:val="Ttulo6"/>
               <w:numPr>
                 <w:ilvl w:val="5"/>
-                <w:numId w:val="2"/>
+                <w:numId w:val="3"/>
               </w:numPr>
               <w:snapToGrid w:val="false"/>
               <w:spacing w:before="0" w:after="0"/>
@@ -6832,7 +7697,7 @@
               <w:pStyle w:val="Ttulo6"/>
               <w:numPr>
                 <w:ilvl w:val="5"/>
-                <w:numId w:val="2"/>
+                <w:numId w:val="3"/>
               </w:numPr>
               <w:spacing w:before="0" w:after="0"/>
               <w:rPr>
@@ -7001,7 +7866,7 @@
               <w:pStyle w:val="Ttulo6"/>
               <w:numPr>
                 <w:ilvl w:val="5"/>
-                <w:numId w:val="2"/>
+                <w:numId w:val="3"/>
               </w:numPr>
               <w:snapToGrid w:val="false"/>
               <w:spacing w:before="0" w:after="0"/>
@@ -7879,7 +8744,7 @@
               <w:pStyle w:val="Ttulo6"/>
               <w:numPr>
                 <w:ilvl w:val="5"/>
-                <w:numId w:val="2"/>
+                <w:numId w:val="3"/>
               </w:numPr>
               <w:spacing w:before="0" w:after="0"/>
               <w:rPr>
@@ -8041,7 +8906,7 @@
               <w:pStyle w:val="Ttulo6"/>
               <w:numPr>
                 <w:ilvl w:val="5"/>
-                <w:numId w:val="2"/>
+                <w:numId w:val="3"/>
               </w:numPr>
               <w:snapToGrid w:val="false"/>
               <w:spacing w:before="0" w:after="0"/>
@@ -8158,7 +9023,14 @@
                 <w:sz w:val="22"/>
                 <w:szCs w:val="22"/>
               </w:rPr>
-              <w:t>Nome da Instituição:</w:t>
+              <w:t xml:space="preserve">Nome da Instituição: </w:t>
+            </w:r>
+            <w:r>
+              <w:rPr>
+                <w:sz w:val="22"/>
+                <w:szCs w:val="22"/>
+              </w:rPr>
+              <w:t>Defesa Civil</w:t>
             </w:r>
           </w:p>
           <w:p>
@@ -8183,7 +9055,7 @@
               <w:pStyle w:val="Ttulo6"/>
               <w:numPr>
                 <w:ilvl w:val="5"/>
-                <w:numId w:val="2"/>
+                <w:numId w:val="3"/>
               </w:numPr>
               <w:spacing w:before="0" w:after="0"/>
               <w:rPr>
@@ -8243,7 +9115,14 @@
                 <w:sz w:val="22"/>
                 <w:szCs w:val="22"/>
               </w:rPr>
-              <w:t>Nome do Responsável:</w:t>
+              <w:t xml:space="preserve">Nome do Responsável: </w:t>
+            </w:r>
+            <w:r>
+              <w:rPr>
+                <w:sz w:val="22"/>
+                <w:szCs w:val="22"/>
+              </w:rPr>
+              <w:t>Fulano</w:t>
             </w:r>
           </w:p>
           <w:p>
@@ -8410,24 +9289,8 @@
                 <w:sz w:val="22"/>
                 <w:szCs w:val="22"/>
               </w:rPr>
-              <w:t>(   )</w:t>
-            </w:r>
-          </w:p>
-          <w:p>
-            <w:pPr>
-              <w:pStyle w:val="Normal"/>
-              <w:spacing w:lineRule="exact" w:line="240"/>
-              <w:rPr>
-                <w:sz w:val="22"/>
-                <w:szCs w:val="22"/>
-              </w:rPr>
-            </w:pPr>
-            <w:r>
-              <w:rPr>
-                <w:sz w:val="22"/>
-                <w:szCs w:val="22"/>
-              </w:rPr>
-              <w:t>(   )</w:t>
+              <w:t xml:space="preserve">1111111111
+</w:t>
             </w:r>
           </w:p>
         </w:tc>
@@ -8808,12 +9671,13 @@
         </w:trPr>
         <w:tc>
           <w:tcPr>
-            <w:tcW w:w="8643" w:type="dxa"/>
-            <w:gridSpan w:val="5"/>
-            <w:tcBorders>
-              <w:top w:val="single" w:sz="6" w:space="0" w:color="000000"/>
-              <w:left w:val="single" w:sz="6" w:space="0" w:color="000000"/>
-              <w:bottom w:val="single" w:sz="6" w:space="0" w:color="000000"/>
+            <w:tcW w:w="10504" w:type="dxa"/>
+            <w:gridSpan w:val="9"/>
+            <w:tcBorders>
+              <w:top w:val="single" w:sz="6" w:space="0" w:color="000000"/>
+              <w:left w:val="single" w:sz="6" w:space="0" w:color="000000"/>
+              <w:bottom w:val="single" w:sz="6" w:space="0" w:color="000000"/>
+              <w:right w:val="single" w:sz="6" w:space="0" w:color="000000"/>
             </w:tcBorders>
             <w:shd w:fill="BFBFBF" w:val="clear"/>
             <w:tcMar>
@@ -8840,80 +9704,6 @@
                 <w:szCs w:val="28"/>
               </w:rPr>
               <w:t>9. Instituições Informadas</w:t>
-            </w:r>
-          </w:p>
-        </w:tc>
-        <w:tc>
-          <w:tcPr>
-            <w:tcW w:w="840" w:type="dxa"/>
-            <w:tcBorders>
-              <w:top w:val="single" w:sz="6" w:space="0" w:color="000000"/>
-              <w:left w:val="single" w:sz="6" w:space="0" w:color="000000"/>
-              <w:bottom w:val="single" w:sz="6" w:space="0" w:color="000000"/>
-            </w:tcBorders>
-            <w:tcMar>
-              <w:left w:w="10" w:type="dxa"/>
-              <w:right w:w="10" w:type="dxa"/>
-            </w:tcMar>
-            <w:vAlign w:val="center"/>
-          </w:tcPr>
-          <w:p>
-            <w:pPr>
-              <w:pStyle w:val="Normal"/>
-              <w:spacing w:lineRule="exact" w:line="240"/>
-              <w:jc w:val="center"/>
-              <w:rPr>
-                <w:b/>
-                <w:b/>
-                <w:sz w:val="22"/>
-                <w:szCs w:val="22"/>
-              </w:rPr>
-            </w:pPr>
-            <w:r>
-              <w:rPr>
-                <w:b/>
-                <w:sz w:val="22"/>
-                <w:szCs w:val="22"/>
-              </w:rPr>
-              <w:t>SIM</w:t>
-            </w:r>
-          </w:p>
-        </w:tc>
-        <w:tc>
-          <w:tcPr>
-            <w:tcW w:w="1021" w:type="dxa"/>
-            <w:gridSpan w:val="3"/>
-            <w:tcBorders>
-              <w:top w:val="single" w:sz="6" w:space="0" w:color="000000"/>
-              <w:left w:val="single" w:sz="6" w:space="0" w:color="000000"/>
-              <w:bottom w:val="single" w:sz="6" w:space="0" w:color="000000"/>
-              <w:right w:val="single" w:sz="6" w:space="0" w:color="000000"/>
-            </w:tcBorders>
-            <w:tcMar>
-              <w:left w:w="10" w:type="dxa"/>
-              <w:right w:w="10" w:type="dxa"/>
-            </w:tcMar>
-            <w:vAlign w:val="center"/>
-          </w:tcPr>
-          <w:p>
-            <w:pPr>
-              <w:pStyle w:val="Normal"/>
-              <w:spacing w:lineRule="exact" w:line="240"/>
-              <w:jc w:val="center"/>
-              <w:rPr>
-                <w:b/>
-                <w:b/>
-                <w:sz w:val="22"/>
-                <w:szCs w:val="22"/>
-              </w:rPr>
-            </w:pPr>
-            <w:r>
-              <w:rPr>
-                <w:b/>
-                <w:sz w:val="22"/>
-                <w:szCs w:val="22"/>
-              </w:rPr>
-              <w:t>NÃO</w:t>
             </w:r>
           </w:p>
         </w:tc>
@@ -8954,42 +9744,8 @@
         </w:tc>
         <w:tc>
           <w:tcPr>
-            <w:tcW w:w="840" w:type="dxa"/>
-            <w:tcBorders>
-              <w:top w:val="single" w:sz="6" w:space="0" w:color="000000"/>
-              <w:left w:val="single" w:sz="6" w:space="0" w:color="000000"/>
-              <w:bottom w:val="single" w:sz="4" w:space="0" w:color="000000"/>
-            </w:tcBorders>
-            <w:tcMar>
-              <w:left w:w="10" w:type="dxa"/>
-              <w:right w:w="10" w:type="dxa"/>
-            </w:tcMar>
-            <w:vAlign w:val="center"/>
-          </w:tcPr>
-          <w:p>
-            <w:pPr>
-              <w:pStyle w:val="Normal"/>
-              <w:snapToGrid w:val="false"/>
-              <w:spacing w:lineRule="exact" w:line="240"/>
-              <w:jc w:val="center"/>
-              <w:rPr>
-                <w:sz w:val="22"/>
-                <w:szCs w:val="22"/>
-              </w:rPr>
-            </w:pPr>
-            <w:r>
-              <w:rPr>
-                <w:sz w:val="22"/>
-                <w:szCs w:val="22"/>
-              </w:rPr>
-              <w:t xsi:nil="true"/>
-            </w:r>
-          </w:p>
-        </w:tc>
-        <w:tc>
-          <w:tcPr>
-            <w:tcW w:w="1021" w:type="dxa"/>
-            <w:gridSpan w:val="3"/>
+            <w:tcW w:w="1861" w:type="dxa"/>
+            <w:gridSpan w:val="4"/>
             <w:tcBorders>
               <w:top w:val="single" w:sz="6" w:space="0" w:color="000000"/>
               <w:left w:val="single" w:sz="6" w:space="0" w:color="000000"/>
@@ -9018,7 +9774,7 @@
                 <w:sz w:val="22"/>
                 <w:szCs w:val="22"/>
               </w:rPr>
-              <w:t xsi:nil="true"/>
+              <w:t>S</w:t>
             </w:r>
           </w:p>
         </w:tc>
@@ -9059,42 +9815,8 @@
         </w:tc>
         <w:tc>
           <w:tcPr>
-            <w:tcW w:w="840" w:type="dxa"/>
-            <w:tcBorders>
-              <w:top w:val="single" w:sz="4" w:space="0" w:color="000000"/>
-              <w:left w:val="single" w:sz="4" w:space="0" w:color="000000"/>
-              <w:bottom w:val="single" w:sz="4" w:space="0" w:color="000000"/>
-            </w:tcBorders>
-            <w:tcMar>
-              <w:left w:w="10" w:type="dxa"/>
-              <w:right w:w="10" w:type="dxa"/>
-            </w:tcMar>
-            <w:vAlign w:val="center"/>
-          </w:tcPr>
-          <w:p>
-            <w:pPr>
-              <w:pStyle w:val="Normal"/>
-              <w:snapToGrid w:val="false"/>
-              <w:spacing w:lineRule="exact" w:line="240"/>
-              <w:jc w:val="center"/>
-              <w:rPr>
-                <w:sz w:val="22"/>
-                <w:szCs w:val="22"/>
-              </w:rPr>
-            </w:pPr>
-            <w:r>
-              <w:rPr>
-                <w:sz w:val="22"/>
-                <w:szCs w:val="22"/>
-              </w:rPr>
-              <w:t xsi:nil="true"/>
-            </w:r>
-          </w:p>
-        </w:tc>
-        <w:tc>
-          <w:tcPr>
-            <w:tcW w:w="1016" w:type="dxa"/>
-            <w:gridSpan w:val="2"/>
+            <w:tcW w:w="1856" w:type="dxa"/>
+            <w:gridSpan w:val="3"/>
             <w:tcBorders>
               <w:top w:val="single" w:sz="4" w:space="0" w:color="000000"/>
               <w:left w:val="single" w:sz="4" w:space="0" w:color="000000"/>
@@ -9123,7 +9845,7 @@
                 <w:sz w:val="22"/>
                 <w:szCs w:val="22"/>
               </w:rPr>
-              <w:t xsi:nil="true"/>
+              <w:t>S</w:t>
             </w:r>
           </w:p>
         </w:tc>
@@ -9647,6 +10369,98 @@
       </w:pPr>
     </w:lvl>
   </w:abstractNum>
+  <w:abstractNum w:abstractNumId="4">
+    <w:lvl w:ilvl="0">
+      <w:start w:val="1"/>
+      <w:numFmt w:val="none"/>
+      <w:suff w:val="nothing"/>
+      <w:lvlText w:val=""/>
+      <w:lvlJc w:val="left"/>
+      <w:pPr>
+        <w:ind w:left="0" w:hanging="0"/>
+      </w:pPr>
+    </w:lvl>
+    <w:lvl w:ilvl="1">
+      <w:start w:val="1"/>
+      <w:numFmt w:val="none"/>
+      <w:suff w:val="nothing"/>
+      <w:lvlText w:val=""/>
+      <w:lvlJc w:val="left"/>
+      <w:pPr>
+        <w:ind w:left="0" w:hanging="0"/>
+      </w:pPr>
+    </w:lvl>
+    <w:lvl w:ilvl="2">
+      <w:start w:val="1"/>
+      <w:numFmt w:val="none"/>
+      <w:suff w:val="nothing"/>
+      <w:lvlText w:val=""/>
+      <w:lvlJc w:val="left"/>
+      <w:pPr>
+        <w:ind w:left="0" w:hanging="0"/>
+      </w:pPr>
+    </w:lvl>
+    <w:lvl w:ilvl="3">
+      <w:start w:val="1"/>
+      <w:numFmt w:val="none"/>
+      <w:suff w:val="nothing"/>
+      <w:lvlText w:val=""/>
+      <w:lvlJc w:val="left"/>
+      <w:pPr>
+        <w:ind w:left="0" w:hanging="0"/>
+      </w:pPr>
+    </w:lvl>
+    <w:lvl w:ilvl="4">
+      <w:start w:val="1"/>
+      <w:numFmt w:val="none"/>
+      <w:suff w:val="nothing"/>
+      <w:lvlText w:val=""/>
+      <w:lvlJc w:val="left"/>
+      <w:pPr>
+        <w:ind w:left="0" w:hanging="0"/>
+      </w:pPr>
+    </w:lvl>
+    <w:lvl w:ilvl="5">
+      <w:start w:val="1"/>
+      <w:numFmt w:val="none"/>
+      <w:suff w:val="nothing"/>
+      <w:lvlText w:val=""/>
+      <w:lvlJc w:val="left"/>
+      <w:pPr>
+        <w:ind w:left="0" w:hanging="0"/>
+      </w:pPr>
+    </w:lvl>
+    <w:lvl w:ilvl="6">
+      <w:start w:val="1"/>
+      <w:numFmt w:val="none"/>
+      <w:suff w:val="nothing"/>
+      <w:lvlText w:val=""/>
+      <w:lvlJc w:val="left"/>
+      <w:pPr>
+        <w:ind w:left="0" w:hanging="0"/>
+      </w:pPr>
+    </w:lvl>
+    <w:lvl w:ilvl="7">
+      <w:start w:val="1"/>
+      <w:numFmt w:val="none"/>
+      <w:suff w:val="nothing"/>
+      <w:lvlText w:val=""/>
+      <w:lvlJc w:val="left"/>
+      <w:pPr>
+        <w:ind w:left="0" w:hanging="0"/>
+      </w:pPr>
+    </w:lvl>
+    <w:lvl w:ilvl="8">
+      <w:start w:val="1"/>
+      <w:numFmt w:val="none"/>
+      <w:suff w:val="nothing"/>
+      <w:lvlText w:val=""/>
+      <w:lvlJc w:val="left"/>
+      <w:pPr>
+        <w:ind w:left="0" w:hanging="0"/>
+      </w:pPr>
+    </w:lvl>
+  </w:abstractNum>
   <w:num w:numId="1">
     <w:abstractNumId w:val="1"/>
   </w:num>
@@ -9655,6 +10469,9 @@
   </w:num>
   <w:num w:numId="3">
     <w:abstractNumId w:val="3"/>
+  </w:num>
+  <w:num w:numId="4">
+    <w:abstractNumId w:val="4"/>
   </w:num>
 </w:numbering>
 </file>

</xml_diff>

<commit_message>
correção na geração do FIDE
</commit_message>
<xml_diff>
--- a/src/main/resources/docOutput/output.docx
+++ b/src/main/resources/docOutput/output.docx
@@ -54,7 +54,7 @@
               <w:pStyle w:val="Ttulo4"/>
               <w:numPr>
                 <w:ilvl w:val="3"/>
-                <w:numId w:val="3"/>
+                <w:numId w:val="4"/>
               </w:numPr>
               <w:spacing w:before="0" w:after="0"/>
               <w:jc w:val="center"/>
@@ -168,7 +168,7 @@
               <w:pStyle w:val="Ttulo4"/>
               <w:numPr>
                 <w:ilvl w:val="3"/>
-                <w:numId w:val="3"/>
+                <w:numId w:val="4"/>
               </w:numPr>
               <w:spacing w:before="120" w:after="120"/>
               <w:jc w:val="center"/>
@@ -851,6 +851,1620 @@
         </w:tc>
       </w:tr>
     </w:tbl>
+    <w:p>
+      <w:pPr>
+        <w:pStyle w:val="Normal"/>
+        <w:rPr/>
+      </w:pPr>
+      <w:r>
+        <w:rPr/>
+      </w:r>
+    </w:p>
+    <w:p>
+      <w:pPr>
+        <w:pStyle w:val="Normal"/>
+        <w:rPr/>
+      </w:pPr>
+      <w:r>
+        <w:rPr/>
+      </w:r>
+    </w:p>
+    <w:p>
+      <w:pPr>
+        <w:pStyle w:val="Normal"/>
+        <w:rPr>
+          <w:sz w:val="16"/>
+          <w:szCs w:val="16"/>
+        </w:rPr>
+      </w:pPr>
+      <w:r>
+        <w:rPr>
+          <w:sz w:val="16"/>
+          <w:szCs w:val="16"/>
+        </w:rPr>
+      </w:r>
+    </w:p>
+    <w:tbl>
+      <w:tblPr>
+        <w:tblW w:w="10505" w:type="dxa"/>
+        <w:jc w:val="left"/>
+        <w:tblInd w:w="113" w:type="dxa"/>
+        <w:tblCellMar>
+          <w:top w:w="0" w:type="dxa"/>
+          <w:left w:w="113" w:type="dxa"/>
+          <w:bottom w:w="0" w:type="dxa"/>
+          <w:right w:w="113" w:type="dxa"/>
+        </w:tblCellMar>
+      </w:tblPr>
+      <w:tblGrid>
+        <w:gridCol w:w="1418"/>
+        <w:gridCol w:w="4394"/>
+        <w:gridCol w:w="284"/>
+        <w:gridCol w:w="1417"/>
+        <w:gridCol w:w="938"/>
+        <w:gridCol w:w="947"/>
+        <w:gridCol w:w="1101"/>
+        <w:gridCol w:w="4"/>
+      </w:tblGrid>
+      <w:tr>
+        <w:trPr>
+          <w:trHeight w:val="113" w:hRule="atLeast"/>
+          <w:cantSplit w:val="true"/>
+        </w:trPr>
+        <w:tc>
+          <w:tcPr>
+            <w:tcW w:w="5812" w:type="dxa"/>
+            <w:gridSpan w:val="2"/>
+            <w:tcBorders>
+              <w:top w:val="single" w:sz="4" w:space="0" w:color="000000"/>
+              <w:left w:val="single" w:sz="4" w:space="0" w:color="000000"/>
+              <w:bottom w:val="single" w:sz="4" w:space="0" w:color="000000"/>
+            </w:tcBorders>
+            <w:shd w:fill="BFBFBF" w:val="clear"/>
+          </w:tcPr>
+          <w:p>
+            <w:pPr>
+              <w:pStyle w:val="Normal"/>
+              <w:rPr>
+                <w:b/>
+                <w:b/>
+                <w:sz w:val="28"/>
+                <w:szCs w:val="28"/>
+              </w:rPr>
+            </w:pPr>
+            <w:r>
+              <w:rPr>
+                <w:b/>
+                <w:sz w:val="28"/>
+                <w:szCs w:val="28"/>
+              </w:rPr>
+              <w:t>2. Tipificação</w:t>
+            </w:r>
+          </w:p>
+        </w:tc>
+        <w:tc>
+          <w:tcPr>
+            <w:tcW w:w="284" w:type="dxa"/>
+            <w:vMerge w:val="restart"/>
+            <w:tcBorders>
+              <w:left w:val="single" w:sz="4" w:space="0" w:color="000000"/>
+            </w:tcBorders>
+            <w:tcMar>
+              <w:left w:w="10" w:type="dxa"/>
+              <w:right w:w="10" w:type="dxa"/>
+            </w:tcMar>
+          </w:tcPr>
+          <w:p>
+            <w:pPr>
+              <w:pStyle w:val="Normal"/>
+              <w:snapToGrid w:val="false"/>
+              <w:rPr>
+                <w:b/>
+                <w:b/>
+                <w:sz w:val="22"/>
+                <w:szCs w:val="22"/>
+              </w:rPr>
+            </w:pPr>
+            <w:r>
+              <w:rPr>
+                <w:b/>
+                <w:sz w:val="22"/>
+                <w:szCs w:val="22"/>
+              </w:rPr>
+              <w:t xsi:nil="true"/>
+            </w:r>
+          </w:p>
+        </w:tc>
+        <w:tc>
+          <w:tcPr>
+            <w:tcW w:w="4403" w:type="dxa"/>
+            <w:gridSpan w:val="4"/>
+            <w:tcBorders>
+              <w:top w:val="single" w:sz="4" w:space="0" w:color="000000"/>
+              <w:left w:val="single" w:sz="4" w:space="0" w:color="000000"/>
+              <w:bottom w:val="single" w:sz="4" w:space="0" w:color="000000"/>
+              <w:right w:val="single" w:sz="4" w:space="0" w:color="000000"/>
+            </w:tcBorders>
+            <w:shd w:fill="BFBFBF" w:val="clear"/>
+            <w:tcMar>
+              <w:left w:w="10" w:type="dxa"/>
+              <w:right w:w="10" w:type="dxa"/>
+            </w:tcMar>
+          </w:tcPr>
+          <w:p>
+            <w:pPr>
+              <w:pStyle w:val="Normal"/>
+              <w:rPr>
+                <w:b/>
+                <w:b/>
+                <w:sz w:val="28"/>
+                <w:szCs w:val="28"/>
+              </w:rPr>
+            </w:pPr>
+            <w:r>
+              <w:rPr>
+                <w:b/>
+                <w:sz w:val="28"/>
+                <w:szCs w:val="28"/>
+              </w:rPr>
+              <w:t>3. Data de Ocorrência</w:t>
+            </w:r>
+          </w:p>
+        </w:tc>
+        <w:tc>
+          <w:tcPr>
+            <w:tcW w:w="4" w:type="dxa"/>
+            <w:tcBorders>
+              <w:top w:val="single" w:sz="4" w:space="0" w:color="000000"/>
+              <w:left w:val="single" w:sz="4" w:space="0" w:color="000000"/>
+              <w:bottom w:val="single" w:sz="4" w:space="0" w:color="000000"/>
+              <w:right w:val="single" w:sz="4" w:space="0" w:color="000000"/>
+            </w:tcBorders>
+            <w:shd w:fill="BFBFBF" w:val="clear"/>
+            <w:tcMar>
+              <w:left w:w="10" w:type="dxa"/>
+              <w:right w:w="10" w:type="dxa"/>
+            </w:tcMar>
+          </w:tcPr>
+          <w:p>
+            <w:pPr>
+              <w:pStyle w:val="Normal"/>
+              <w:rPr/>
+            </w:pPr>
+            <w:r>
+              <w:rPr/>
+              <w:t xsi:nil="true"/>
+            </w:r>
+          </w:p>
+        </w:tc>
+      </w:tr>
+      <w:tr>
+        <w:trPr>
+          <w:trHeight w:val="381" w:hRule="atLeast"/>
+          <w:cantSplit w:val="true"/>
+        </w:trPr>
+        <w:tc>
+          <w:tcPr>
+            <w:tcW w:w="1418" w:type="dxa"/>
+            <w:tcBorders>
+              <w:top w:val="single" w:sz="4" w:space="0" w:color="000000"/>
+              <w:left w:val="single" w:sz="6" w:space="0" w:color="000000"/>
+              <w:bottom w:val="single" w:sz="4" w:space="0" w:color="000000"/>
+            </w:tcBorders>
+            <w:vAlign w:val="center"/>
+          </w:tcPr>
+          <w:p>
+            <w:pPr>
+              <w:pStyle w:val="Normal"/>
+              <w:jc w:val="center"/>
+              <w:rPr>
+                <w:b/>
+                <w:b/>
+                <w:sz w:val="22"/>
+                <w:szCs w:val="22"/>
+              </w:rPr>
+            </w:pPr>
+            <w:r>
+              <w:rPr>
+                <w:b/>
+                <w:sz w:val="22"/>
+                <w:szCs w:val="22"/>
+              </w:rPr>
+              <w:t>COBRADE</w:t>
+            </w:r>
+          </w:p>
+        </w:tc>
+        <w:tc>
+          <w:tcPr>
+            <w:tcW w:w="4394" w:type="dxa"/>
+            <w:tcBorders>
+              <w:top w:val="single" w:sz="4" w:space="0" w:color="000000"/>
+              <w:left w:val="single" w:sz="4" w:space="0" w:color="000000"/>
+              <w:bottom w:val="single" w:sz="4" w:space="0" w:color="000000"/>
+            </w:tcBorders>
+            <w:tcMar>
+              <w:left w:w="10" w:type="dxa"/>
+              <w:right w:w="10" w:type="dxa"/>
+            </w:tcMar>
+            <w:vAlign w:val="center"/>
+          </w:tcPr>
+          <w:p>
+            <w:pPr>
+              <w:pStyle w:val="Normal"/>
+              <w:jc w:val="center"/>
+              <w:rPr/>
+            </w:pPr>
+            <w:r>
+              <w:rPr>
+                <w:b/>
+                <w:sz w:val="22"/>
+                <w:szCs w:val="22"/>
+              </w:rPr>
+              <w:t>Denominação</w:t>
+            </w:r>
+            <w:r>
+              <w:rPr>
+                <w:sz w:val="22"/>
+                <w:szCs w:val="22"/>
+              </w:rPr>
+              <w:t xml:space="preserve"> (Tipo ou Subtipo)</w:t>
+            </w:r>
+          </w:p>
+        </w:tc>
+        <w:tc>
+          <w:tcPr>
+            <w:tcW w:w="284" w:type="dxa"/>
+            <w:vMerge w:val="continue"/>
+            <w:tcBorders>
+              <w:left w:val="single" w:sz="4" w:space="0" w:color="000000"/>
+            </w:tcBorders>
+            <w:tcMar>
+              <w:left w:w="10" w:type="dxa"/>
+              <w:right w:w="10" w:type="dxa"/>
+            </w:tcMar>
+          </w:tcPr>
+          <w:p>
+            <w:pPr>
+              <w:pStyle w:val="Normal"/>
+              <w:snapToGrid w:val="false"/>
+              <w:jc w:val="center"/>
+              <w:rPr>
+                <w:sz w:val="22"/>
+                <w:szCs w:val="22"/>
+              </w:rPr>
+            </w:pPr>
+            <w:r>
+              <w:rPr>
+                <w:sz w:val="22"/>
+                <w:szCs w:val="22"/>
+              </w:rPr>
+              <w:t xsi:nil="true"/>
+            </w:r>
+          </w:p>
+        </w:tc>
+        <w:tc>
+          <w:tcPr>
+            <w:tcW w:w="1417" w:type="dxa"/>
+            <w:tcBorders>
+              <w:top w:val="single" w:sz="4" w:space="0" w:color="000000"/>
+              <w:left w:val="single" w:sz="4" w:space="0" w:color="000000"/>
+              <w:bottom w:val="single" w:sz="4" w:space="0" w:color="000000"/>
+            </w:tcBorders>
+            <w:tcMar>
+              <w:left w:w="10" w:type="dxa"/>
+              <w:right w:w="10" w:type="dxa"/>
+            </w:tcMar>
+            <w:vAlign w:val="center"/>
+          </w:tcPr>
+          <w:p>
+            <w:pPr>
+              <w:pStyle w:val="Normal"/>
+              <w:jc w:val="center"/>
+              <w:rPr>
+                <w:sz w:val="22"/>
+                <w:szCs w:val="22"/>
+              </w:rPr>
+            </w:pPr>
+            <w:r>
+              <w:rPr>
+                <w:sz w:val="22"/>
+                <w:szCs w:val="22"/>
+              </w:rPr>
+              <w:t>Dia</w:t>
+            </w:r>
+          </w:p>
+        </w:tc>
+        <w:tc>
+          <w:tcPr>
+            <w:tcW w:w="938" w:type="dxa"/>
+            <w:tcBorders>
+              <w:top w:val="single" w:sz="4" w:space="0" w:color="000000"/>
+              <w:left w:val="single" w:sz="4" w:space="0" w:color="000000"/>
+              <w:bottom w:val="single" w:sz="4" w:space="0" w:color="000000"/>
+            </w:tcBorders>
+            <w:tcMar>
+              <w:left w:w="10" w:type="dxa"/>
+              <w:right w:w="10" w:type="dxa"/>
+            </w:tcMar>
+            <w:vAlign w:val="center"/>
+          </w:tcPr>
+          <w:p>
+            <w:pPr>
+              <w:pStyle w:val="Normal"/>
+              <w:jc w:val="center"/>
+              <w:rPr>
+                <w:sz w:val="22"/>
+                <w:szCs w:val="22"/>
+              </w:rPr>
+            </w:pPr>
+            <w:r>
+              <w:rPr>
+                <w:sz w:val="22"/>
+                <w:szCs w:val="22"/>
+              </w:rPr>
+              <w:t>Mês</w:t>
+            </w:r>
+          </w:p>
+        </w:tc>
+        <w:tc>
+          <w:tcPr>
+            <w:tcW w:w="947" w:type="dxa"/>
+            <w:tcBorders>
+              <w:top w:val="single" w:sz="4" w:space="0" w:color="000000"/>
+              <w:left w:val="single" w:sz="6" w:space="0" w:color="000000"/>
+              <w:bottom w:val="single" w:sz="4" w:space="0" w:color="000000"/>
+            </w:tcBorders>
+            <w:tcMar>
+              <w:left w:w="10" w:type="dxa"/>
+              <w:right w:w="10" w:type="dxa"/>
+            </w:tcMar>
+            <w:vAlign w:val="center"/>
+          </w:tcPr>
+          <w:p>
+            <w:pPr>
+              <w:pStyle w:val="Normal"/>
+              <w:jc w:val="center"/>
+              <w:rPr>
+                <w:sz w:val="22"/>
+                <w:szCs w:val="22"/>
+              </w:rPr>
+            </w:pPr>
+            <w:r>
+              <w:rPr>
+                <w:sz w:val="22"/>
+                <w:szCs w:val="22"/>
+              </w:rPr>
+              <w:t>Ano</w:t>
+            </w:r>
+          </w:p>
+        </w:tc>
+        <w:tc>
+          <w:tcPr>
+            <w:tcW w:w="1105" w:type="dxa"/>
+            <w:gridSpan w:val="2"/>
+            <w:tcBorders>
+              <w:top w:val="single" w:sz="4" w:space="0" w:color="000000"/>
+              <w:left w:val="single" w:sz="6" w:space="0" w:color="000000"/>
+              <w:bottom w:val="single" w:sz="4" w:space="0" w:color="000000"/>
+              <w:right w:val="single" w:sz="6" w:space="0" w:color="000000"/>
+            </w:tcBorders>
+            <w:tcMar>
+              <w:left w:w="10" w:type="dxa"/>
+              <w:right w:w="10" w:type="dxa"/>
+            </w:tcMar>
+            <w:vAlign w:val="center"/>
+          </w:tcPr>
+          <w:p>
+            <w:pPr>
+              <w:pStyle w:val="Normal"/>
+              <w:jc w:val="center"/>
+              <w:rPr>
+                <w:sz w:val="22"/>
+                <w:szCs w:val="22"/>
+              </w:rPr>
+            </w:pPr>
+            <w:r>
+              <w:rPr>
+                <w:sz w:val="22"/>
+                <w:szCs w:val="22"/>
+              </w:rPr>
+              <w:t>Horário</w:t>
+            </w:r>
+          </w:p>
+        </w:tc>
+      </w:tr>
+      <w:tr>
+        <w:trPr>
+          <w:trHeight w:val="381" w:hRule="atLeast"/>
+          <w:cantSplit w:val="true"/>
+        </w:trPr>
+        <w:tc>
+          <w:tcPr>
+            <w:tcW w:w="1418" w:type="dxa"/>
+            <w:tcBorders>
+              <w:top w:val="single" w:sz="4" w:space="0" w:color="000000"/>
+              <w:left w:val="single" w:sz="4" w:space="0" w:color="000000"/>
+              <w:bottom w:val="single" w:sz="4" w:space="0" w:color="000000"/>
+            </w:tcBorders>
+          </w:tcPr>
+          <w:p>
+            <w:pPr>
+              <w:pStyle w:val="Normal"/>
+              <w:snapToGrid w:val="false"/>
+              <w:jc w:val="center"/>
+              <w:rPr>
+                <w:sz w:val="22"/>
+                <w:szCs w:val="22"/>
+              </w:rPr>
+            </w:pPr>
+            <w:r>
+              <w:rPr>
+                <w:sz w:val="22"/>
+                <w:szCs w:val="22"/>
+              </w:rPr>
+              <w:t>11110</w:t>
+            </w:r>
+          </w:p>
+        </w:tc>
+        <w:tc>
+          <w:tcPr>
+            <w:tcW w:w="4394" w:type="dxa"/>
+            <w:tcBorders>
+              <w:top w:val="single" w:sz="4" w:space="0" w:color="000000"/>
+              <w:left w:val="single" w:sz="4" w:space="0" w:color="000000"/>
+              <w:bottom w:val="single" w:sz="4" w:space="0" w:color="000000"/>
+            </w:tcBorders>
+            <w:tcMar>
+              <w:left w:w="10" w:type="dxa"/>
+              <w:right w:w="10" w:type="dxa"/>
+            </w:tcMar>
+          </w:tcPr>
+          <w:p>
+            <w:pPr>
+              <w:pStyle w:val="Normal"/>
+              <w:snapToGrid w:val="false"/>
+              <w:jc w:val="center"/>
+              <w:rPr>
+                <w:sz w:val="22"/>
+                <w:szCs w:val="22"/>
+              </w:rPr>
+            </w:pPr>
+            <w:r>
+              <w:rPr>
+                <w:sz w:val="22"/>
+                <w:szCs w:val="22"/>
+              </w:rPr>
+              <w:t>Terremoto</w:t>
+            </w:r>
+          </w:p>
+        </w:tc>
+        <w:tc>
+          <w:tcPr>
+            <w:tcW w:w="284" w:type="dxa"/>
+            <w:vMerge w:val="continue"/>
+            <w:tcBorders>
+              <w:left w:val="single" w:sz="4" w:space="0" w:color="000000"/>
+            </w:tcBorders>
+            <w:tcMar>
+              <w:left w:w="10" w:type="dxa"/>
+              <w:right w:w="10" w:type="dxa"/>
+            </w:tcMar>
+          </w:tcPr>
+          <w:p>
+            <w:pPr>
+              <w:pStyle w:val="Normal"/>
+              <w:snapToGrid w:val="false"/>
+              <w:jc w:val="center"/>
+              <w:rPr>
+                <w:sz w:val="22"/>
+                <w:szCs w:val="22"/>
+              </w:rPr>
+            </w:pPr>
+            <w:r>
+              <w:rPr>
+                <w:sz w:val="22"/>
+                <w:szCs w:val="22"/>
+              </w:rPr>
+              <w:t xsi:nil="true"/>
+            </w:r>
+          </w:p>
+        </w:tc>
+        <w:tc>
+          <w:tcPr>
+            <w:tcW w:w="1417" w:type="dxa"/>
+            <w:tcBorders>
+              <w:top w:val="single" w:sz="4" w:space="0" w:color="000000"/>
+              <w:left w:val="single" w:sz="4" w:space="0" w:color="000000"/>
+              <w:bottom w:val="single" w:sz="4" w:space="0" w:color="000000"/>
+            </w:tcBorders>
+            <w:tcMar>
+              <w:left w:w="10" w:type="dxa"/>
+              <w:right w:w="10" w:type="dxa"/>
+            </w:tcMar>
+          </w:tcPr>
+          <w:p>
+            <w:pPr>
+              <w:pStyle w:val="Normal"/>
+              <w:snapToGrid w:val="false"/>
+              <w:jc w:val="center"/>
+              <w:rPr>
+                <w:sz w:val="22"/>
+                <w:szCs w:val="22"/>
+              </w:rPr>
+            </w:pPr>
+            <w:r>
+              <w:rPr>
+                <w:sz w:val="22"/>
+                <w:szCs w:val="22"/>
+              </w:rPr>
+              <w:t>5</w:t>
+            </w:r>
+          </w:p>
+        </w:tc>
+        <w:tc>
+          <w:tcPr>
+            <w:tcW w:w="938" w:type="dxa"/>
+            <w:tcBorders>
+              <w:top w:val="single" w:sz="4" w:space="0" w:color="000000"/>
+              <w:left w:val="single" w:sz="4" w:space="0" w:color="000000"/>
+              <w:bottom w:val="single" w:sz="4" w:space="0" w:color="000000"/>
+            </w:tcBorders>
+            <w:tcMar>
+              <w:left w:w="10" w:type="dxa"/>
+              <w:right w:w="10" w:type="dxa"/>
+            </w:tcMar>
+          </w:tcPr>
+          <w:p>
+            <w:pPr>
+              <w:pStyle w:val="Normal"/>
+              <w:snapToGrid w:val="false"/>
+              <w:jc w:val="center"/>
+              <w:rPr>
+                <w:sz w:val="22"/>
+                <w:szCs w:val="22"/>
+              </w:rPr>
+            </w:pPr>
+            <w:r>
+              <w:rPr>
+                <w:sz w:val="22"/>
+                <w:szCs w:val="22"/>
+              </w:rPr>
+              <w:t>APRIL</w:t>
+            </w:r>
+          </w:p>
+        </w:tc>
+        <w:tc>
+          <w:tcPr>
+            <w:tcW w:w="947" w:type="dxa"/>
+            <w:tcBorders>
+              <w:top w:val="single" w:sz="4" w:space="0" w:color="000000"/>
+              <w:left w:val="single" w:sz="4" w:space="0" w:color="000000"/>
+              <w:bottom w:val="single" w:sz="4" w:space="0" w:color="000000"/>
+            </w:tcBorders>
+            <w:tcMar>
+              <w:left w:w="10" w:type="dxa"/>
+              <w:right w:w="10" w:type="dxa"/>
+            </w:tcMar>
+          </w:tcPr>
+          <w:p>
+            <w:pPr>
+              <w:pStyle w:val="Normal"/>
+              <w:snapToGrid w:val="false"/>
+              <w:jc w:val="center"/>
+              <w:rPr>
+                <w:sz w:val="22"/>
+                <w:szCs w:val="22"/>
+              </w:rPr>
+            </w:pPr>
+            <w:r>
+              <w:rPr>
+                <w:sz w:val="22"/>
+                <w:szCs w:val="22"/>
+              </w:rPr>
+              <w:t>2022</w:t>
+            </w:r>
+          </w:p>
+        </w:tc>
+        <w:tc>
+          <w:tcPr>
+            <w:tcW w:w="1101" w:type="dxa"/>
+            <w:tcBorders>
+              <w:top w:val="single" w:sz="4" w:space="0" w:color="000000"/>
+              <w:left w:val="single" w:sz="4" w:space="0" w:color="000000"/>
+              <w:bottom w:val="single" w:sz="4" w:space="0" w:color="000000"/>
+              <w:right w:val="single" w:sz="4" w:space="0" w:color="000000"/>
+            </w:tcBorders>
+            <w:tcMar>
+              <w:left w:w="10" w:type="dxa"/>
+              <w:right w:w="10" w:type="dxa"/>
+            </w:tcMar>
+          </w:tcPr>
+          <w:p>
+            <w:pPr>
+              <w:pStyle w:val="Normal"/>
+              <w:snapToGrid w:val="false"/>
+              <w:jc w:val="center"/>
+              <w:rPr>
+                <w:sz w:val="22"/>
+                <w:szCs w:val="22"/>
+              </w:rPr>
+            </w:pPr>
+            <w:r>
+              <w:rPr>
+                <w:sz w:val="22"/>
+                <w:szCs w:val="22"/>
+              </w:rPr>
+              <w:t>${oc_hr}</w:t>
+            </w:r>
+          </w:p>
+        </w:tc>
+        <w:tc>
+          <w:tcPr>
+            <w:tcW w:w="4" w:type="dxa"/>
+            <w:tcBorders>
+              <w:top w:val="single" w:sz="4" w:space="0" w:color="000000"/>
+              <w:left w:val="single" w:sz="4" w:space="0" w:color="000000"/>
+              <w:bottom w:val="single" w:sz="4" w:space="0" w:color="000000"/>
+              <w:right w:val="single" w:sz="4" w:space="0" w:color="000000"/>
+            </w:tcBorders>
+            <w:tcMar>
+              <w:left w:w="10" w:type="dxa"/>
+              <w:right w:w="10" w:type="dxa"/>
+            </w:tcMar>
+          </w:tcPr>
+          <w:p>
+            <w:pPr>
+              <w:pStyle w:val="Normal"/>
+              <w:rPr/>
+            </w:pPr>
+            <w:r>
+              <w:rPr/>
+              <w:t xsi:nil="true"/>
+            </w:r>
+          </w:p>
+        </w:tc>
+      </w:tr>
+    </w:tbl>
+    <w:p>
+      <w:pPr>
+        <w:pStyle w:val="Normal"/>
+        <w:rPr/>
+      </w:pPr>
+      <w:r>
+        <w:rPr/>
+      </w:r>
+    </w:p>
+    <w:tbl>
+      <w:tblPr>
+        <w:tblW w:w="10505" w:type="dxa"/>
+        <w:jc w:val="left"/>
+        <w:tblInd w:w="113" w:type="dxa"/>
+        <w:tblCellMar>
+          <w:top w:w="0" w:type="dxa"/>
+          <w:left w:w="113" w:type="dxa"/>
+          <w:bottom w:w="0" w:type="dxa"/>
+          <w:right w:w="113" w:type="dxa"/>
+        </w:tblCellMar>
+      </w:tblPr>
+      <w:tblGrid>
+        <w:gridCol w:w="4536"/>
+        <w:gridCol w:w="5963"/>
+        <w:gridCol w:w="5"/>
+      </w:tblGrid>
+      <w:tr>
+        <w:trPr>
+          <w:trHeight w:val="567" w:hRule="atLeast"/>
+          <w:cantSplit w:val="true"/>
+        </w:trPr>
+        <w:tc>
+          <w:tcPr>
+            <w:tcW w:w="10499" w:type="dxa"/>
+            <w:gridSpan w:val="2"/>
+            <w:tcBorders>
+              <w:top w:val="single" w:sz="4" w:space="0" w:color="000000"/>
+              <w:left w:val="single" w:sz="4" w:space="0" w:color="000000"/>
+              <w:bottom w:val="single" w:sz="4" w:space="0" w:color="000000"/>
+              <w:right w:val="single" w:sz="4" w:space="0" w:color="000000"/>
+            </w:tcBorders>
+            <w:shd w:fill="BFBFBF" w:val="clear"/>
+            <w:vAlign w:val="center"/>
+          </w:tcPr>
+          <w:p>
+            <w:pPr>
+              <w:pStyle w:val="Ttulo7"/>
+              <w:numPr>
+                <w:ilvl w:val="6"/>
+                <w:numId w:val="2"/>
+              </w:numPr>
+              <w:spacing w:before="0" w:after="0"/>
+              <w:rPr>
+                <w:b/>
+                <w:b/>
+                <w:sz w:val="28"/>
+                <w:szCs w:val="28"/>
+              </w:rPr>
+            </w:pPr>
+            <w:r>
+              <w:rPr>
+                <w:b/>
+                <w:sz w:val="28"/>
+                <w:szCs w:val="28"/>
+              </w:rPr>
+              <w:t>4. Área Afetada/Tipo de Ocupação</w:t>
+            </w:r>
+          </w:p>
+        </w:tc>
+        <w:tc>
+          <w:tcPr>
+            <w:tcW w:w="5" w:type="dxa"/>
+            <w:tcBorders>
+              <w:top w:val="single" w:sz="4" w:space="0" w:color="000000"/>
+              <w:left w:val="single" w:sz="4" w:space="0" w:color="000000"/>
+              <w:bottom w:val="single" w:sz="4" w:space="0" w:color="000000"/>
+              <w:right w:val="single" w:sz="4" w:space="0" w:color="000000"/>
+            </w:tcBorders>
+            <w:tcMar>
+              <w:left w:w="10" w:type="dxa"/>
+              <w:right w:w="10" w:type="dxa"/>
+            </w:tcMar>
+            <w:vAlign w:val="center"/>
+          </w:tcPr>
+          <w:p>
+            <w:pPr>
+              <w:pStyle w:val="Normal"/>
+              <w:rPr/>
+            </w:pPr>
+            <w:r>
+              <w:rPr/>
+              <w:t xsi:nil="true"/>
+            </w:r>
+          </w:p>
+        </w:tc>
+      </w:tr>
+      <w:tr>
+        <w:trPr>
+          <w:trHeight w:val="340" w:hRule="exact"/>
+          <w:cantSplit w:val="true"/>
+        </w:trPr>
+        <w:tc>
+          <w:tcPr>
+            <w:tcW w:w="4536" w:type="dxa"/>
+            <w:tcBorders>
+              <w:top w:val="single" w:sz="4" w:space="0" w:color="000000"/>
+              <w:left w:val="single" w:sz="6" w:space="0" w:color="000000"/>
+              <w:bottom w:val="single" w:sz="6" w:space="0" w:color="000000"/>
+            </w:tcBorders>
+            <w:vAlign w:val="center"/>
+          </w:tcPr>
+          <w:p>
+            <w:pPr>
+              <w:pStyle w:val="Normal"/>
+              <w:rPr>
+                <w:sz w:val="22"/>
+                <w:szCs w:val="22"/>
+              </w:rPr>
+            </w:pPr>
+            <w:r>
+              <w:rPr>
+                <w:sz w:val="22"/>
+                <w:szCs w:val="22"/>
+              </w:rPr>
+              <w:t>Residencial</w:t>
+            </w:r>
+          </w:p>
+        </w:tc>
+        <w:tc>
+          <w:tcPr>
+            <w:tcW w:w="5968" w:type="dxa"/>
+            <w:gridSpan w:val="2"/>
+            <w:tcBorders>
+              <w:top w:val="single" w:sz="4" w:space="0" w:color="000000"/>
+              <w:left w:val="single" w:sz="6" w:space="0" w:color="000000"/>
+              <w:bottom w:val="single" w:sz="6" w:space="0" w:color="000000"/>
+              <w:right w:val="single" w:sz="6" w:space="0" w:color="000000"/>
+            </w:tcBorders>
+            <w:tcMar>
+              <w:left w:w="10" w:type="dxa"/>
+              <w:right w:w="10" w:type="dxa"/>
+            </w:tcMar>
+            <w:vAlign w:val="center"/>
+          </w:tcPr>
+          <w:p>
+            <w:pPr>
+              <w:pStyle w:val="Normal"/>
+              <w:snapToGrid w:val="false"/>
+              <w:jc w:val="center"/>
+              <w:rPr>
+                <w:sz w:val="22"/>
+                <w:szCs w:val="22"/>
+              </w:rPr>
+            </w:pPr>
+            <w:r>
+              <w:rPr>
+                <w:sz w:val="22"/>
+                <w:szCs w:val="22"/>
+              </w:rPr>
+              <w:t>Não Afetada</w:t>
+            </w:r>
+          </w:p>
+        </w:tc>
+      </w:tr>
+      <w:tr>
+        <w:trPr>
+          <w:trHeight w:val="340" w:hRule="exact"/>
+          <w:cantSplit w:val="true"/>
+        </w:trPr>
+        <w:tc>
+          <w:tcPr>
+            <w:tcW w:w="4536" w:type="dxa"/>
+            <w:tcBorders>
+              <w:top w:val="single" w:sz="6" w:space="0" w:color="000000"/>
+              <w:left w:val="single" w:sz="6" w:space="0" w:color="000000"/>
+              <w:bottom w:val="single" w:sz="6" w:space="0" w:color="000000"/>
+            </w:tcBorders>
+            <w:vAlign w:val="center"/>
+          </w:tcPr>
+          <w:p>
+            <w:pPr>
+              <w:pStyle w:val="Normal"/>
+              <w:rPr>
+                <w:sz w:val="22"/>
+                <w:szCs w:val="22"/>
+              </w:rPr>
+            </w:pPr>
+            <w:r>
+              <w:rPr>
+                <w:sz w:val="22"/>
+                <w:szCs w:val="22"/>
+              </w:rPr>
+              <w:t>Comercial</w:t>
+            </w:r>
+          </w:p>
+        </w:tc>
+        <w:tc>
+          <w:tcPr>
+            <w:tcW w:w="5968" w:type="dxa"/>
+            <w:gridSpan w:val="2"/>
+            <w:tcBorders>
+              <w:top w:val="single" w:sz="6" w:space="0" w:color="000000"/>
+              <w:left w:val="single" w:sz="6" w:space="0" w:color="000000"/>
+              <w:bottom w:val="single" w:sz="6" w:space="0" w:color="000000"/>
+              <w:right w:val="single" w:sz="6" w:space="0" w:color="000000"/>
+            </w:tcBorders>
+            <w:tcMar>
+              <w:left w:w="10" w:type="dxa"/>
+              <w:right w:w="10" w:type="dxa"/>
+            </w:tcMar>
+            <w:vAlign w:val="center"/>
+          </w:tcPr>
+          <w:p>
+            <w:pPr>
+              <w:pStyle w:val="Normal"/>
+              <w:snapToGrid w:val="false"/>
+              <w:jc w:val="center"/>
+              <w:rPr>
+                <w:sz w:val="22"/>
+                <w:szCs w:val="22"/>
+              </w:rPr>
+            </w:pPr>
+            <w:r>
+              <w:rPr>
+                <w:sz w:val="22"/>
+                <w:szCs w:val="22"/>
+              </w:rPr>
+              <w:t>Urbana</w:t>
+            </w:r>
+          </w:p>
+        </w:tc>
+      </w:tr>
+      <w:tr>
+        <w:trPr>
+          <w:trHeight w:val="340" w:hRule="exact"/>
+          <w:cantSplit w:val="true"/>
+        </w:trPr>
+        <w:tc>
+          <w:tcPr>
+            <w:tcW w:w="4536" w:type="dxa"/>
+            <w:tcBorders>
+              <w:top w:val="single" w:sz="6" w:space="0" w:color="000000"/>
+              <w:left w:val="single" w:sz="6" w:space="0" w:color="000000"/>
+              <w:bottom w:val="single" w:sz="6" w:space="0" w:color="000000"/>
+            </w:tcBorders>
+            <w:vAlign w:val="center"/>
+          </w:tcPr>
+          <w:p>
+            <w:pPr>
+              <w:pStyle w:val="Normal"/>
+              <w:rPr>
+                <w:sz w:val="22"/>
+                <w:szCs w:val="22"/>
+              </w:rPr>
+            </w:pPr>
+            <w:r>
+              <w:rPr>
+                <w:sz w:val="22"/>
+                <w:szCs w:val="22"/>
+              </w:rPr>
+              <w:t>Industrial</w:t>
+            </w:r>
+          </w:p>
+        </w:tc>
+        <w:tc>
+          <w:tcPr>
+            <w:tcW w:w="5968" w:type="dxa"/>
+            <w:gridSpan w:val="2"/>
+            <w:tcBorders>
+              <w:top w:val="single" w:sz="6" w:space="0" w:color="000000"/>
+              <w:left w:val="single" w:sz="6" w:space="0" w:color="000000"/>
+              <w:bottom w:val="single" w:sz="6" w:space="0" w:color="000000"/>
+              <w:right w:val="single" w:sz="6" w:space="0" w:color="000000"/>
+            </w:tcBorders>
+            <w:tcMar>
+              <w:left w:w="10" w:type="dxa"/>
+              <w:right w:w="10" w:type="dxa"/>
+            </w:tcMar>
+          </w:tcPr>
+          <w:p>
+            <w:pPr>
+              <w:pStyle w:val="Normal"/>
+              <w:snapToGrid w:val="false"/>
+              <w:jc w:val="center"/>
+              <w:rPr>
+                <w:sz w:val="22"/>
+                <w:szCs w:val="22"/>
+              </w:rPr>
+            </w:pPr>
+            <w:r>
+              <w:rPr>
+                <w:sz w:val="22"/>
+                <w:szCs w:val="22"/>
+              </w:rPr>
+              <w:t>Rural</w:t>
+            </w:r>
+          </w:p>
+        </w:tc>
+      </w:tr>
+      <w:tr>
+        <w:trPr>
+          <w:trHeight w:val="340" w:hRule="exact"/>
+          <w:cantSplit w:val="true"/>
+        </w:trPr>
+        <w:tc>
+          <w:tcPr>
+            <w:tcW w:w="4536" w:type="dxa"/>
+            <w:tcBorders>
+              <w:top w:val="single" w:sz="6" w:space="0" w:color="000000"/>
+              <w:left w:val="single" w:sz="6" w:space="0" w:color="000000"/>
+              <w:bottom w:val="single" w:sz="6" w:space="0" w:color="000000"/>
+            </w:tcBorders>
+            <w:vAlign w:val="center"/>
+          </w:tcPr>
+          <w:p>
+            <w:pPr>
+              <w:pStyle w:val="Normal"/>
+              <w:rPr>
+                <w:sz w:val="22"/>
+                <w:szCs w:val="22"/>
+              </w:rPr>
+            </w:pPr>
+            <w:r>
+              <w:rPr>
+                <w:sz w:val="22"/>
+                <w:szCs w:val="22"/>
+              </w:rPr>
+              <w:t>Agrícola</w:t>
+            </w:r>
+          </w:p>
+        </w:tc>
+        <w:tc>
+          <w:tcPr>
+            <w:tcW w:w="5968" w:type="dxa"/>
+            <w:gridSpan w:val="2"/>
+            <w:tcBorders>
+              <w:top w:val="single" w:sz="6" w:space="0" w:color="000000"/>
+              <w:left w:val="single" w:sz="6" w:space="0" w:color="000000"/>
+              <w:bottom w:val="single" w:sz="6" w:space="0" w:color="000000"/>
+              <w:right w:val="single" w:sz="6" w:space="0" w:color="000000"/>
+            </w:tcBorders>
+            <w:tcMar>
+              <w:left w:w="10" w:type="dxa"/>
+              <w:right w:w="10" w:type="dxa"/>
+            </w:tcMar>
+          </w:tcPr>
+          <w:p>
+            <w:pPr>
+              <w:pStyle w:val="Normal"/>
+              <w:snapToGrid w:val="false"/>
+              <w:jc w:val="center"/>
+              <w:rPr>
+                <w:sz w:val="22"/>
+                <w:szCs w:val="22"/>
+              </w:rPr>
+            </w:pPr>
+            <w:r>
+              <w:rPr>
+                <w:sz w:val="22"/>
+                <w:szCs w:val="22"/>
+              </w:rPr>
+              <w:t>Urbana e Rural</w:t>
+            </w:r>
+          </w:p>
+        </w:tc>
+      </w:tr>
+      <w:tr>
+        <w:trPr>
+          <w:trHeight w:val="340" w:hRule="exact"/>
+          <w:cantSplit w:val="true"/>
+        </w:trPr>
+        <w:tc>
+          <w:tcPr>
+            <w:tcW w:w="4536" w:type="dxa"/>
+            <w:tcBorders>
+              <w:top w:val="single" w:sz="6" w:space="0" w:color="000000"/>
+              <w:left w:val="single" w:sz="6" w:space="0" w:color="000000"/>
+              <w:bottom w:val="single" w:sz="6" w:space="0" w:color="000000"/>
+            </w:tcBorders>
+            <w:vAlign w:val="center"/>
+          </w:tcPr>
+          <w:p>
+            <w:pPr>
+              <w:pStyle w:val="Normal"/>
+              <w:rPr>
+                <w:sz w:val="22"/>
+                <w:szCs w:val="22"/>
+              </w:rPr>
+            </w:pPr>
+            <w:r>
+              <w:rPr>
+                <w:sz w:val="22"/>
+                <w:szCs w:val="22"/>
+              </w:rPr>
+              <w:t>Pecuária</w:t>
+            </w:r>
+          </w:p>
+        </w:tc>
+        <w:tc>
+          <w:tcPr>
+            <w:tcW w:w="5968" w:type="dxa"/>
+            <w:gridSpan w:val="2"/>
+            <w:tcBorders>
+              <w:top w:val="single" w:sz="6" w:space="0" w:color="000000"/>
+              <w:left w:val="single" w:sz="6" w:space="0" w:color="000000"/>
+              <w:bottom w:val="single" w:sz="6" w:space="0" w:color="000000"/>
+              <w:right w:val="single" w:sz="6" w:space="0" w:color="000000"/>
+            </w:tcBorders>
+            <w:tcMar>
+              <w:left w:w="10" w:type="dxa"/>
+              <w:right w:w="10" w:type="dxa"/>
+            </w:tcMar>
+          </w:tcPr>
+          <w:p>
+            <w:pPr>
+              <w:pStyle w:val="Normal"/>
+              <w:snapToGrid w:val="false"/>
+              <w:jc w:val="center"/>
+              <w:rPr>
+                <w:sz w:val="22"/>
+                <w:szCs w:val="22"/>
+              </w:rPr>
+            </w:pPr>
+            <w:r>
+              <w:rPr>
+                <w:sz w:val="22"/>
+                <w:szCs w:val="22"/>
+              </w:rPr>
+              <w:t>Urbana e Rural</w:t>
+            </w:r>
+          </w:p>
+        </w:tc>
+      </w:tr>
+      <w:tr>
+        <w:trPr>
+          <w:trHeight w:val="340" w:hRule="exact"/>
+          <w:cantSplit w:val="true"/>
+        </w:trPr>
+        <w:tc>
+          <w:tcPr>
+            <w:tcW w:w="4536" w:type="dxa"/>
+            <w:tcBorders>
+              <w:top w:val="single" w:sz="6" w:space="0" w:color="000000"/>
+              <w:left w:val="single" w:sz="6" w:space="0" w:color="000000"/>
+              <w:bottom w:val="single" w:sz="6" w:space="0" w:color="000000"/>
+            </w:tcBorders>
+            <w:vAlign w:val="center"/>
+          </w:tcPr>
+          <w:p>
+            <w:pPr>
+              <w:pStyle w:val="Normal"/>
+              <w:rPr>
+                <w:sz w:val="22"/>
+                <w:szCs w:val="22"/>
+              </w:rPr>
+            </w:pPr>
+            <w:r>
+              <w:rPr>
+                <w:sz w:val="22"/>
+                <w:szCs w:val="22"/>
+              </w:rPr>
+              <w:t>Extrativismo Vegetal</w:t>
+            </w:r>
+          </w:p>
+        </w:tc>
+        <w:tc>
+          <w:tcPr>
+            <w:tcW w:w="5968" w:type="dxa"/>
+            <w:gridSpan w:val="2"/>
+            <w:tcBorders>
+              <w:top w:val="single" w:sz="6" w:space="0" w:color="000000"/>
+              <w:left w:val="single" w:sz="6" w:space="0" w:color="000000"/>
+              <w:bottom w:val="single" w:sz="6" w:space="0" w:color="000000"/>
+              <w:right w:val="single" w:sz="6" w:space="0" w:color="000000"/>
+            </w:tcBorders>
+            <w:tcMar>
+              <w:left w:w="10" w:type="dxa"/>
+              <w:right w:w="10" w:type="dxa"/>
+            </w:tcMar>
+          </w:tcPr>
+          <w:p>
+            <w:pPr>
+              <w:pStyle w:val="Normal"/>
+              <w:snapToGrid w:val="false"/>
+              <w:jc w:val="center"/>
+              <w:rPr>
+                <w:sz w:val="22"/>
+                <w:szCs w:val="22"/>
+              </w:rPr>
+            </w:pPr>
+            <w:r>
+              <w:rPr>
+                <w:sz w:val="22"/>
+                <w:szCs w:val="22"/>
+              </w:rPr>
+              <w:t>Urbana</w:t>
+            </w:r>
+          </w:p>
+        </w:tc>
+      </w:tr>
+      <w:tr>
+        <w:trPr>
+          <w:trHeight w:val="340" w:hRule="exact"/>
+          <w:cantSplit w:val="true"/>
+        </w:trPr>
+        <w:tc>
+          <w:tcPr>
+            <w:tcW w:w="4536" w:type="dxa"/>
+            <w:tcBorders>
+              <w:top w:val="single" w:sz="6" w:space="0" w:color="000000"/>
+              <w:left w:val="single" w:sz="6" w:space="0" w:color="000000"/>
+              <w:bottom w:val="single" w:sz="6" w:space="0" w:color="000000"/>
+            </w:tcBorders>
+            <w:vAlign w:val="center"/>
+          </w:tcPr>
+          <w:p>
+            <w:pPr>
+              <w:pStyle w:val="Normal"/>
+              <w:rPr>
+                <w:sz w:val="22"/>
+                <w:szCs w:val="22"/>
+              </w:rPr>
+            </w:pPr>
+            <w:r>
+              <w:rPr>
+                <w:sz w:val="22"/>
+                <w:szCs w:val="22"/>
+              </w:rPr>
+              <w:t>Reserva Florestal ou APA</w:t>
+            </w:r>
+          </w:p>
+        </w:tc>
+        <w:tc>
+          <w:tcPr>
+            <w:tcW w:w="5968" w:type="dxa"/>
+            <w:gridSpan w:val="2"/>
+            <w:tcBorders>
+              <w:top w:val="single" w:sz="6" w:space="0" w:color="000000"/>
+              <w:left w:val="single" w:sz="6" w:space="0" w:color="000000"/>
+              <w:bottom w:val="single" w:sz="6" w:space="0" w:color="000000"/>
+              <w:right w:val="single" w:sz="6" w:space="0" w:color="000000"/>
+            </w:tcBorders>
+            <w:tcMar>
+              <w:left w:w="10" w:type="dxa"/>
+              <w:right w:w="10" w:type="dxa"/>
+            </w:tcMar>
+          </w:tcPr>
+          <w:p>
+            <w:pPr>
+              <w:pStyle w:val="Normal"/>
+              <w:snapToGrid w:val="false"/>
+              <w:jc w:val="center"/>
+              <w:rPr>
+                <w:sz w:val="22"/>
+                <w:szCs w:val="22"/>
+              </w:rPr>
+            </w:pPr>
+            <w:r>
+              <w:rPr>
+                <w:sz w:val="22"/>
+                <w:szCs w:val="22"/>
+              </w:rPr>
+              <w:t>Rural</w:t>
+            </w:r>
+          </w:p>
+        </w:tc>
+      </w:tr>
+      <w:tr>
+        <w:trPr>
+          <w:trHeight w:val="340" w:hRule="exact"/>
+          <w:cantSplit w:val="true"/>
+        </w:trPr>
+        <w:tc>
+          <w:tcPr>
+            <w:tcW w:w="4536" w:type="dxa"/>
+            <w:tcBorders>
+              <w:top w:val="single" w:sz="6" w:space="0" w:color="000000"/>
+              <w:left w:val="single" w:sz="6" w:space="0" w:color="000000"/>
+              <w:bottom w:val="single" w:sz="6" w:space="0" w:color="000000"/>
+            </w:tcBorders>
+            <w:vAlign w:val="center"/>
+          </w:tcPr>
+          <w:p>
+            <w:pPr>
+              <w:pStyle w:val="Normal"/>
+              <w:rPr>
+                <w:sz w:val="22"/>
+                <w:szCs w:val="22"/>
+              </w:rPr>
+            </w:pPr>
+            <w:r>
+              <w:rPr>
+                <w:sz w:val="22"/>
+                <w:szCs w:val="22"/>
+              </w:rPr>
+              <w:t>Mineração</w:t>
+            </w:r>
+          </w:p>
+        </w:tc>
+        <w:tc>
+          <w:tcPr>
+            <w:tcW w:w="5968" w:type="dxa"/>
+            <w:gridSpan w:val="2"/>
+            <w:tcBorders>
+              <w:top w:val="single" w:sz="6" w:space="0" w:color="000000"/>
+              <w:left w:val="single" w:sz="6" w:space="0" w:color="000000"/>
+              <w:bottom w:val="single" w:sz="6" w:space="0" w:color="000000"/>
+              <w:right w:val="single" w:sz="6" w:space="0" w:color="000000"/>
+            </w:tcBorders>
+            <w:tcMar>
+              <w:left w:w="10" w:type="dxa"/>
+              <w:right w:w="10" w:type="dxa"/>
+            </w:tcMar>
+          </w:tcPr>
+          <w:p>
+            <w:pPr>
+              <w:pStyle w:val="Normal"/>
+              <w:snapToGrid w:val="false"/>
+              <w:jc w:val="center"/>
+              <w:rPr>
+                <w:sz w:val="22"/>
+                <w:szCs w:val="22"/>
+              </w:rPr>
+            </w:pPr>
+            <w:r>
+              <w:rPr>
+                <w:sz w:val="22"/>
+                <w:szCs w:val="22"/>
+              </w:rPr>
+              <w:t>Não Afetada</w:t>
+            </w:r>
+          </w:p>
+        </w:tc>
+      </w:tr>
+      <w:tr>
+        <w:trPr>
+          <w:trHeight w:val="340" w:hRule="exact"/>
+          <w:cantSplit w:val="true"/>
+        </w:trPr>
+        <w:tc>
+          <w:tcPr>
+            <w:tcW w:w="4536" w:type="dxa"/>
+            <w:tcBorders>
+              <w:top w:val="single" w:sz="6" w:space="0" w:color="000000"/>
+              <w:left w:val="single" w:sz="6" w:space="0" w:color="000000"/>
+              <w:bottom w:val="single" w:sz="4" w:space="0" w:color="000000"/>
+            </w:tcBorders>
+            <w:vAlign w:val="center"/>
+          </w:tcPr>
+          <w:p>
+            <w:pPr>
+              <w:pStyle w:val="Normal"/>
+              <w:rPr/>
+            </w:pPr>
+            <w:r>
+              <w:rPr>
+                <w:sz w:val="22"/>
+                <w:szCs w:val="22"/>
+              </w:rPr>
+              <w:t>Turismo e Outras</w:t>
+            </w:r>
+          </w:p>
+        </w:tc>
+        <w:tc>
+          <w:tcPr>
+            <w:tcW w:w="5968" w:type="dxa"/>
+            <w:gridSpan w:val="2"/>
+            <w:tcBorders>
+              <w:top w:val="single" w:sz="6" w:space="0" w:color="000000"/>
+              <w:left w:val="single" w:sz="6" w:space="0" w:color="000000"/>
+              <w:bottom w:val="single" w:sz="4" w:space="0" w:color="000000"/>
+              <w:right w:val="single" w:sz="6" w:space="0" w:color="000000"/>
+            </w:tcBorders>
+            <w:tcMar>
+              <w:left w:w="10" w:type="dxa"/>
+              <w:right w:w="10" w:type="dxa"/>
+            </w:tcMar>
+          </w:tcPr>
+          <w:p>
+            <w:pPr>
+              <w:pStyle w:val="Normal"/>
+              <w:snapToGrid w:val="false"/>
+              <w:jc w:val="center"/>
+              <w:rPr>
+                <w:sz w:val="22"/>
+                <w:szCs w:val="22"/>
+              </w:rPr>
+            </w:pPr>
+            <w:r>
+              <w:rPr>
+                <w:sz w:val="22"/>
+                <w:szCs w:val="22"/>
+              </w:rPr>
+              <w:t>Não Afetada</w:t>
+            </w:r>
+          </w:p>
+        </w:tc>
+      </w:tr>
+      <w:tr>
+        <w:trPr>
+          <w:trHeight w:val="1450" w:hRule="atLeast"/>
+          <w:cantSplit w:val="true"/>
+        </w:trPr>
+        <w:tc>
+          <w:tcPr>
+            <w:tcW w:w="10499" w:type="dxa"/>
+            <w:gridSpan w:val="2"/>
+            <w:tcBorders>
+              <w:top w:val="single" w:sz="4" w:space="0" w:color="000000"/>
+              <w:left w:val="single" w:sz="4" w:space="0" w:color="000000"/>
+              <w:bottom w:val="single" w:sz="4" w:space="0" w:color="000000"/>
+              <w:right w:val="single" w:sz="4" w:space="0" w:color="000000"/>
+            </w:tcBorders>
+          </w:tcPr>
+          <w:p>
+            <w:pPr>
+              <w:pStyle w:val="Ttulo6"/>
+              <w:numPr>
+                <w:ilvl w:val="5"/>
+                <w:numId w:val="2"/>
+              </w:numPr>
+              <w:spacing w:before="0" w:after="0"/>
+              <w:rPr/>
+            </w:pPr>
+            <w:r>
+              <w:rPr/>
+              <w:t>Descrição das Áreas Afetadas</w:t>
+            </w:r>
+            <w:r>
+              <w:rPr>
+                <w:b w:val="false"/>
+              </w:rPr>
+              <w:t xml:space="preserve"> (Especificar se Urbana e/ou Rural):</w:t>
+            </w:r>
+          </w:p>
+          <w:p>
+            <w:pPr>
+              <w:pStyle w:val="Normal"/>
+              <w:jc w:val="both"/>
+              <w:rPr>
+                <w:sz w:val="22"/>
+                <w:szCs w:val="22"/>
+              </w:rPr>
+            </w:pPr>
+            <w:r>
+              <w:rPr>
+                <w:sz w:val="22"/>
+                <w:szCs w:val="22"/>
+              </w:rPr>
+              <w:t xsi:nil="true"/>
+            </w:r>
+          </w:p>
+          <w:p>
+            <w:pPr>
+              <w:pStyle w:val="Normal"/>
+              <w:jc w:val="both"/>
+              <w:rPr>
+                <w:sz w:val="22"/>
+                <w:szCs w:val="22"/>
+              </w:rPr>
+            </w:pPr>
+            <w:r>
+              <w:rPr>
+                <w:sz w:val="22"/>
+                <w:szCs w:val="22"/>
+              </w:rPr>
+              <w:t xsi:nil="true"/>
+            </w:r>
+          </w:p>
+          <w:p>
+            <w:pPr>
+              <w:pStyle w:val="Normal"/>
+              <w:jc w:val="both"/>
+              <w:rPr>
+                <w:sz w:val="22"/>
+                <w:szCs w:val="22"/>
+              </w:rPr>
+            </w:pPr>
+            <w:r>
+              <w:rPr>
+                <w:sz w:val="22"/>
+                <w:szCs w:val="22"/>
+              </w:rPr>
+              <w:t xsi:nil="true"/>
+            </w:r>
+          </w:p>
+          <w:p>
+            <w:pPr>
+              <w:pStyle w:val="Normal"/>
+              <w:jc w:val="both"/>
+              <w:rPr>
+                <w:sz w:val="22"/>
+                <w:szCs w:val="22"/>
+              </w:rPr>
+            </w:pPr>
+            <w:r>
+              <w:rPr>
+                <w:sz w:val="22"/>
+                <w:szCs w:val="22"/>
+              </w:rPr>
+              <w:t xsi:nil="true"/>
+            </w:r>
+          </w:p>
+          <w:p>
+            <w:pPr>
+              <w:pStyle w:val="Normal"/>
+              <w:jc w:val="both"/>
+              <w:rPr>
+                <w:sz w:val="22"/>
+                <w:szCs w:val="22"/>
+              </w:rPr>
+            </w:pPr>
+            <w:r>
+              <w:rPr>
+                <w:sz w:val="22"/>
+                <w:szCs w:val="22"/>
+              </w:rPr>
+              <w:t xsi:nil="true"/>
+            </w:r>
+          </w:p>
+          <w:p>
+            <w:pPr>
+              <w:pStyle w:val="Normal"/>
+              <w:jc w:val="both"/>
+              <w:rPr>
+                <w:sz w:val="22"/>
+                <w:szCs w:val="22"/>
+              </w:rPr>
+            </w:pPr>
+            <w:r>
+              <w:rPr>
+                <w:sz w:val="22"/>
+                <w:szCs w:val="22"/>
+              </w:rPr>
+              <w:t xsi:nil="true"/>
+            </w:r>
+          </w:p>
+          <w:p>
+            <w:pPr>
+              <w:pStyle w:val="Normal"/>
+              <w:jc w:val="both"/>
+              <w:rPr>
+                <w:sz w:val="22"/>
+                <w:szCs w:val="22"/>
+              </w:rPr>
+            </w:pPr>
+            <w:r>
+              <w:rPr>
+                <w:sz w:val="22"/>
+                <w:szCs w:val="22"/>
+              </w:rPr>
+              <w:t xsi:nil="true"/>
+            </w:r>
+          </w:p>
+          <w:p>
+            <w:pPr>
+              <w:pStyle w:val="Normal"/>
+              <w:jc w:val="both"/>
+              <w:rPr>
+                <w:sz w:val="22"/>
+                <w:szCs w:val="22"/>
+              </w:rPr>
+            </w:pPr>
+            <w:r>
+              <w:rPr>
+                <w:sz w:val="22"/>
+                <w:szCs w:val="22"/>
+              </w:rPr>
+              <w:t xsi:nil="true"/>
+            </w:r>
+          </w:p>
+        </w:tc>
+        <w:tc>
+          <w:tcPr>
+            <w:tcW w:w="5" w:type="dxa"/>
+            <w:tcBorders>
+              <w:top w:val="single" w:sz="4" w:space="0" w:color="000000"/>
+              <w:left w:val="single" w:sz="4" w:space="0" w:color="000000"/>
+              <w:bottom w:val="single" w:sz="4" w:space="0" w:color="000000"/>
+              <w:right w:val="single" w:sz="4" w:space="0" w:color="000000"/>
+            </w:tcBorders>
+          </w:tcPr>
+          <w:p>
+            <w:pPr>
+              <w:pStyle w:val="Normal"/>
+              <w:rPr/>
+            </w:pPr>
+            <w:r>
+              <w:rPr/>
+              <w:t xsi:nil="true"/>
+            </w:r>
+          </w:p>
+        </w:tc>
+      </w:tr>
+    </w:tbl>
+    <w:p>
+      <w:pPr>
+        <w:pStyle w:val="Normal"/>
+        <w:rPr/>
+      </w:pPr>
+      <w:r>
+        <w:rPr/>
+      </w:r>
+    </w:p>
+    <w:p>
+      <w:pPr>
+        <w:pStyle w:val="Normal"/>
+        <w:rPr/>
+      </w:pPr>
+      <w:r>
+        <w:rPr/>
+      </w:r>
+    </w:p>
+    <w:p>
+      <w:pPr>
+        <w:pStyle w:val="Normal"/>
+        <w:rPr/>
+      </w:pPr>
+      <w:r>
+        <w:rPr/>
+      </w:r>
+    </w:p>
+    <w:p>
+      <w:pPr>
+        <w:pStyle w:val="Normal"/>
+        <w:rPr/>
+      </w:pPr>
+      <w:r>
+        <w:rPr/>
+      </w:r>
+    </w:p>
+    <w:p>
+      <w:pPr>
+        <w:pStyle w:val="Normal"/>
+        <w:rPr/>
+      </w:pPr>
+      <w:r>
+        <w:rPr/>
+      </w:r>
+    </w:p>
     <w:p>
       <w:pPr>
         <w:pStyle w:val="Normal"/>
@@ -882,716 +2496,6 @@
         </w:tblCellMar>
       </w:tblPr>
       <w:tblGrid>
-        <w:gridCol w:w="1418"/>
-        <w:gridCol w:w="4395"/>
-        <w:gridCol w:w="284"/>
-        <w:gridCol w:w="1223"/>
-        <w:gridCol w:w="1065"/>
-        <w:gridCol w:w="1014"/>
-        <w:gridCol w:w="1101"/>
-        <w:gridCol w:w="3"/>
-      </w:tblGrid>
-      <w:tr>
-        <w:trPr>
-          <w:trHeight w:val="113" w:hRule="atLeast"/>
-          <w:cantSplit w:val="true"/>
-        </w:trPr>
-        <w:tc>
-          <w:tcPr>
-            <w:tcW w:w="5813" w:type="dxa"/>
-            <w:gridSpan w:val="2"/>
-            <w:tcBorders>
-              <w:top w:val="single" w:sz="4" w:space="0" w:color="000000"/>
-              <w:left w:val="single" w:sz="4" w:space="0" w:color="000000"/>
-              <w:bottom w:val="single" w:sz="4" w:space="0" w:color="000000"/>
-            </w:tcBorders>
-            <w:shd w:fill="BFBFBF" w:val="clear"/>
-          </w:tcPr>
-          <w:p>
-            <w:pPr>
-              <w:pStyle w:val="Normal"/>
-              <w:rPr>
-                <w:b/>
-                <w:b/>
-                <w:sz w:val="28"/>
-                <w:szCs w:val="28"/>
-              </w:rPr>
-            </w:pPr>
-            <w:r>
-              <w:rPr>
-                <w:b/>
-                <w:sz w:val="28"/>
-                <w:szCs w:val="28"/>
-              </w:rPr>
-              <w:t>2. Tipificação</w:t>
-            </w:r>
-          </w:p>
-        </w:tc>
-        <w:tc>
-          <w:tcPr>
-            <w:tcW w:w="284" w:type="dxa"/>
-            <w:vMerge w:val="restart"/>
-            <w:tcBorders>
-              <w:left w:val="single" w:sz="4" w:space="0" w:color="000000"/>
-            </w:tcBorders>
-            <w:tcMar>
-              <w:left w:w="10" w:type="dxa"/>
-              <w:right w:w="10" w:type="dxa"/>
-            </w:tcMar>
-          </w:tcPr>
-          <w:p>
-            <w:pPr>
-              <w:pStyle w:val="Normal"/>
-              <w:snapToGrid w:val="false"/>
-              <w:rPr>
-                <w:b/>
-                <w:b/>
-                <w:sz w:val="22"/>
-                <w:szCs w:val="22"/>
-              </w:rPr>
-            </w:pPr>
-            <w:r>
-              <w:rPr>
-                <w:b/>
-                <w:sz w:val="22"/>
-                <w:szCs w:val="22"/>
-              </w:rPr>
-              <w:t xsi:nil="true"/>
-            </w:r>
-          </w:p>
-        </w:tc>
-        <w:tc>
-          <w:tcPr>
-            <w:tcW w:w="4403" w:type="dxa"/>
-            <w:gridSpan w:val="4"/>
-            <w:tcBorders>
-              <w:top w:val="single" w:sz="4" w:space="0" w:color="000000"/>
-              <w:left w:val="single" w:sz="4" w:space="0" w:color="000000"/>
-              <w:bottom w:val="single" w:sz="4" w:space="0" w:color="000000"/>
-              <w:right w:val="single" w:sz="4" w:space="0" w:color="000000"/>
-            </w:tcBorders>
-            <w:shd w:fill="BFBFBF" w:val="clear"/>
-            <w:tcMar>
-              <w:left w:w="10" w:type="dxa"/>
-              <w:right w:w="10" w:type="dxa"/>
-            </w:tcMar>
-          </w:tcPr>
-          <w:p>
-            <w:pPr>
-              <w:pStyle w:val="Normal"/>
-              <w:rPr>
-                <w:b/>
-                <w:b/>
-                <w:sz w:val="28"/>
-                <w:szCs w:val="28"/>
-              </w:rPr>
-            </w:pPr>
-            <w:r>
-              <w:rPr>
-                <w:b/>
-                <w:sz w:val="28"/>
-                <w:szCs w:val="28"/>
-              </w:rPr>
-              <w:t>3. Data de Ocorrência</w:t>
-            </w:r>
-          </w:p>
-        </w:tc>
-        <w:tc>
-          <w:tcPr>
-            <w:tcW w:w="3" w:type="dxa"/>
-            <w:tcBorders>
-              <w:top w:val="single" w:sz="4" w:space="0" w:color="000000"/>
-              <w:left w:val="single" w:sz="4" w:space="0" w:color="000000"/>
-              <w:bottom w:val="single" w:sz="4" w:space="0" w:color="000000"/>
-              <w:right w:val="single" w:sz="4" w:space="0" w:color="000000"/>
-            </w:tcBorders>
-            <w:shd w:fill="BFBFBF" w:val="clear"/>
-            <w:tcMar>
-              <w:left w:w="10" w:type="dxa"/>
-              <w:right w:w="10" w:type="dxa"/>
-            </w:tcMar>
-          </w:tcPr>
-          <w:p>
-            <w:pPr>
-              <w:pStyle w:val="Normal"/>
-              <w:rPr/>
-            </w:pPr>
-            <w:r>
-              <w:rPr/>
-              <w:t xsi:nil="true"/>
-            </w:r>
-          </w:p>
-        </w:tc>
-      </w:tr>
-      <w:tr>
-        <w:trPr>
-          <w:trHeight w:val="381" w:hRule="atLeast"/>
-          <w:cantSplit w:val="true"/>
-        </w:trPr>
-        <w:tc>
-          <w:tcPr>
-            <w:tcW w:w="1418" w:type="dxa"/>
-            <w:tcBorders>
-              <w:top w:val="single" w:sz="4" w:space="0" w:color="000000"/>
-              <w:left w:val="single" w:sz="6" w:space="0" w:color="000000"/>
-              <w:bottom w:val="single" w:sz="4" w:space="0" w:color="000000"/>
-            </w:tcBorders>
-            <w:vAlign w:val="center"/>
-          </w:tcPr>
-          <w:p>
-            <w:pPr>
-              <w:pStyle w:val="Normal"/>
-              <w:jc w:val="center"/>
-              <w:rPr>
-                <w:b/>
-                <w:b/>
-                <w:sz w:val="22"/>
-                <w:szCs w:val="22"/>
-              </w:rPr>
-            </w:pPr>
-            <w:r>
-              <w:rPr>
-                <w:b/>
-                <w:sz w:val="22"/>
-                <w:szCs w:val="22"/>
-              </w:rPr>
-              <w:t>COBRADE</w:t>
-            </w:r>
-          </w:p>
-        </w:tc>
-        <w:tc>
-          <w:tcPr>
-            <w:tcW w:w="4395" w:type="dxa"/>
-            <w:tcBorders>
-              <w:top w:val="single" w:sz="4" w:space="0" w:color="000000"/>
-              <w:left w:val="single" w:sz="4" w:space="0" w:color="000000"/>
-              <w:bottom w:val="single" w:sz="4" w:space="0" w:color="000000"/>
-            </w:tcBorders>
-            <w:tcMar>
-              <w:left w:w="10" w:type="dxa"/>
-              <w:right w:w="10" w:type="dxa"/>
-            </w:tcMar>
-            <w:vAlign w:val="center"/>
-          </w:tcPr>
-          <w:p>
-            <w:pPr>
-              <w:pStyle w:val="Normal"/>
-              <w:jc w:val="center"/>
-              <w:rPr/>
-            </w:pPr>
-            <w:r>
-              <w:rPr>
-                <w:b/>
-                <w:sz w:val="22"/>
-                <w:szCs w:val="22"/>
-              </w:rPr>
-              <w:t>Denominação</w:t>
-            </w:r>
-            <w:r>
-              <w:rPr>
-                <w:sz w:val="22"/>
-                <w:szCs w:val="22"/>
-              </w:rPr>
-              <w:t xml:space="preserve"> (Tipo ou Subtipo)</w:t>
-            </w:r>
-          </w:p>
-        </w:tc>
-        <w:tc>
-          <w:tcPr>
-            <w:tcW w:w="284" w:type="dxa"/>
-            <w:vMerge w:val="continue"/>
-            <w:tcBorders>
-              <w:left w:val="single" w:sz="4" w:space="0" w:color="000000"/>
-            </w:tcBorders>
-            <w:tcMar>
-              <w:left w:w="10" w:type="dxa"/>
-              <w:right w:w="10" w:type="dxa"/>
-            </w:tcMar>
-          </w:tcPr>
-          <w:p>
-            <w:pPr>
-              <w:pStyle w:val="Normal"/>
-              <w:snapToGrid w:val="false"/>
-              <w:jc w:val="center"/>
-              <w:rPr>
-                <w:sz w:val="22"/>
-                <w:szCs w:val="22"/>
-              </w:rPr>
-            </w:pPr>
-            <w:r>
-              <w:rPr>
-                <w:sz w:val="22"/>
-                <w:szCs w:val="22"/>
-              </w:rPr>
-              <w:t xsi:nil="true"/>
-            </w:r>
-          </w:p>
-        </w:tc>
-        <w:tc>
-          <w:tcPr>
-            <w:tcW w:w="1223" w:type="dxa"/>
-            <w:tcBorders>
-              <w:top w:val="single" w:sz="4" w:space="0" w:color="000000"/>
-              <w:left w:val="single" w:sz="4" w:space="0" w:color="000000"/>
-              <w:bottom w:val="single" w:sz="4" w:space="0" w:color="000000"/>
-            </w:tcBorders>
-            <w:tcMar>
-              <w:left w:w="10" w:type="dxa"/>
-              <w:right w:w="10" w:type="dxa"/>
-            </w:tcMar>
-            <w:vAlign w:val="center"/>
-          </w:tcPr>
-          <w:p>
-            <w:pPr>
-              <w:pStyle w:val="Normal"/>
-              <w:jc w:val="center"/>
-              <w:rPr>
-                <w:sz w:val="22"/>
-                <w:szCs w:val="22"/>
-              </w:rPr>
-            </w:pPr>
-            <w:r>
-              <w:rPr>
-                <w:sz w:val="22"/>
-                <w:szCs w:val="22"/>
-              </w:rPr>
-              <w:t>Dia</w:t>
-            </w:r>
-          </w:p>
-        </w:tc>
-        <w:tc>
-          <w:tcPr>
-            <w:tcW w:w="1065" w:type="dxa"/>
-            <w:tcBorders>
-              <w:top w:val="single" w:sz="4" w:space="0" w:color="000000"/>
-              <w:left w:val="single" w:sz="4" w:space="0" w:color="000000"/>
-              <w:bottom w:val="single" w:sz="4" w:space="0" w:color="000000"/>
-            </w:tcBorders>
-            <w:tcMar>
-              <w:left w:w="10" w:type="dxa"/>
-              <w:right w:w="10" w:type="dxa"/>
-            </w:tcMar>
-            <w:vAlign w:val="center"/>
-          </w:tcPr>
-          <w:p>
-            <w:pPr>
-              <w:pStyle w:val="Normal"/>
-              <w:jc w:val="center"/>
-              <w:rPr>
-                <w:sz w:val="22"/>
-                <w:szCs w:val="22"/>
-              </w:rPr>
-            </w:pPr>
-            <w:r>
-              <w:rPr>
-                <w:sz w:val="22"/>
-                <w:szCs w:val="22"/>
-              </w:rPr>
-              <w:t>Mês</w:t>
-            </w:r>
-          </w:p>
-        </w:tc>
-        <w:tc>
-          <w:tcPr>
-            <w:tcW w:w="1014" w:type="dxa"/>
-            <w:tcBorders>
-              <w:top w:val="single" w:sz="4" w:space="0" w:color="000000"/>
-              <w:left w:val="single" w:sz="6" w:space="0" w:color="000000"/>
-              <w:bottom w:val="single" w:sz="4" w:space="0" w:color="000000"/>
-            </w:tcBorders>
-            <w:tcMar>
-              <w:left w:w="10" w:type="dxa"/>
-              <w:right w:w="10" w:type="dxa"/>
-            </w:tcMar>
-            <w:vAlign w:val="center"/>
-          </w:tcPr>
-          <w:p>
-            <w:pPr>
-              <w:pStyle w:val="Normal"/>
-              <w:jc w:val="center"/>
-              <w:rPr>
-                <w:sz w:val="22"/>
-                <w:szCs w:val="22"/>
-              </w:rPr>
-            </w:pPr>
-            <w:r>
-              <w:rPr>
-                <w:sz w:val="22"/>
-                <w:szCs w:val="22"/>
-              </w:rPr>
-              <w:t>Ano</w:t>
-            </w:r>
-          </w:p>
-        </w:tc>
-        <w:tc>
-          <w:tcPr>
-            <w:tcW w:w="1104" w:type="dxa"/>
-            <w:gridSpan w:val="2"/>
-            <w:tcBorders>
-              <w:top w:val="single" w:sz="4" w:space="0" w:color="000000"/>
-              <w:left w:val="single" w:sz="6" w:space="0" w:color="000000"/>
-              <w:bottom w:val="single" w:sz="4" w:space="0" w:color="000000"/>
-              <w:right w:val="single" w:sz="6" w:space="0" w:color="000000"/>
-            </w:tcBorders>
-            <w:tcMar>
-              <w:left w:w="10" w:type="dxa"/>
-              <w:right w:w="10" w:type="dxa"/>
-            </w:tcMar>
-            <w:vAlign w:val="center"/>
-          </w:tcPr>
-          <w:p>
-            <w:pPr>
-              <w:pStyle w:val="Normal"/>
-              <w:jc w:val="center"/>
-              <w:rPr>
-                <w:sz w:val="22"/>
-                <w:szCs w:val="22"/>
-              </w:rPr>
-            </w:pPr>
-            <w:r>
-              <w:rPr>
-                <w:sz w:val="22"/>
-                <w:szCs w:val="22"/>
-              </w:rPr>
-              <w:t>Horário</w:t>
-            </w:r>
-          </w:p>
-        </w:tc>
-      </w:tr>
-      <w:tr>
-        <w:trPr>
-          <w:trHeight w:val="381" w:hRule="atLeast"/>
-          <w:cantSplit w:val="true"/>
-        </w:trPr>
-        <w:tc>
-          <w:tcPr>
-            <w:tcW w:w="1418" w:type="dxa"/>
-            <w:tcBorders>
-              <w:top w:val="single" w:sz="4" w:space="0" w:color="000000"/>
-              <w:left w:val="single" w:sz="4" w:space="0" w:color="000000"/>
-              <w:bottom w:val="single" w:sz="4" w:space="0" w:color="000000"/>
-            </w:tcBorders>
-          </w:tcPr>
-          <w:p>
-            <w:pPr>
-              <w:pStyle w:val="Normal"/>
-              <w:snapToGrid w:val="false"/>
-              <w:jc w:val="center"/>
-              <w:rPr>
-                <w:sz w:val="22"/>
-                <w:szCs w:val="22"/>
-              </w:rPr>
-            </w:pPr>
-            <w:r>
-              <w:rPr>
-                <w:sz w:val="22"/>
-                <w:szCs w:val="22"/>
-              </w:rPr>
-              <w:t>11110</w:t>
-            </w:r>
-          </w:p>
-        </w:tc>
-        <w:tc>
-          <w:tcPr>
-            <w:tcW w:w="4395" w:type="dxa"/>
-            <w:tcBorders>
-              <w:top w:val="single" w:sz="4" w:space="0" w:color="000000"/>
-              <w:left w:val="single" w:sz="4" w:space="0" w:color="000000"/>
-              <w:bottom w:val="single" w:sz="4" w:space="0" w:color="000000"/>
-            </w:tcBorders>
-            <w:tcMar>
-              <w:left w:w="10" w:type="dxa"/>
-              <w:right w:w="10" w:type="dxa"/>
-            </w:tcMar>
-          </w:tcPr>
-          <w:p>
-            <w:pPr>
-              <w:pStyle w:val="Normal"/>
-              <w:snapToGrid w:val="false"/>
-              <w:jc w:val="center"/>
-              <w:rPr>
-                <w:sz w:val="22"/>
-                <w:szCs w:val="22"/>
-              </w:rPr>
-            </w:pPr>
-            <w:r>
-              <w:rPr>
-                <w:sz w:val="22"/>
-                <w:szCs w:val="22"/>
-              </w:rPr>
-              <w:t>Terremoto</w:t>
-            </w:r>
-          </w:p>
-        </w:tc>
-        <w:tc>
-          <w:tcPr>
-            <w:tcW w:w="284" w:type="dxa"/>
-            <w:vMerge w:val="continue"/>
-            <w:tcBorders>
-              <w:left w:val="single" w:sz="4" w:space="0" w:color="000000"/>
-            </w:tcBorders>
-            <w:tcMar>
-              <w:left w:w="10" w:type="dxa"/>
-              <w:right w:w="10" w:type="dxa"/>
-            </w:tcMar>
-          </w:tcPr>
-          <w:p>
-            <w:pPr>
-              <w:pStyle w:val="Normal"/>
-              <w:snapToGrid w:val="false"/>
-              <w:jc w:val="center"/>
-              <w:rPr>
-                <w:sz w:val="22"/>
-                <w:szCs w:val="22"/>
-              </w:rPr>
-            </w:pPr>
-            <w:r>
-              <w:rPr>
-                <w:sz w:val="22"/>
-                <w:szCs w:val="22"/>
-              </w:rPr>
-              <w:t xsi:nil="true"/>
-            </w:r>
-          </w:p>
-        </w:tc>
-        <w:tc>
-          <w:tcPr>
-            <w:tcW w:w="1223" w:type="dxa"/>
-            <w:tcBorders>
-              <w:top w:val="single" w:sz="4" w:space="0" w:color="000000"/>
-              <w:left w:val="single" w:sz="4" w:space="0" w:color="000000"/>
-              <w:bottom w:val="single" w:sz="4" w:space="0" w:color="000000"/>
-            </w:tcBorders>
-            <w:tcMar>
-              <w:left w:w="10" w:type="dxa"/>
-              <w:right w:w="10" w:type="dxa"/>
-            </w:tcMar>
-          </w:tcPr>
-          <w:p>
-            <w:pPr>
-              <w:pStyle w:val="Normal"/>
-              <w:snapToGrid w:val="false"/>
-              <w:jc w:val="center"/>
-              <w:rPr>
-                <w:sz w:val="22"/>
-                <w:szCs w:val="22"/>
-              </w:rPr>
-            </w:pPr>
-            <w:r>
-              <w:rPr>
-                <w:sz w:val="22"/>
-                <w:szCs w:val="22"/>
-              </w:rPr>
-              <w:t>3</w:t>
-            </w:r>
-          </w:p>
-        </w:tc>
-        <w:tc>
-          <w:tcPr>
-            <w:tcW w:w="1065" w:type="dxa"/>
-            <w:tcBorders>
-              <w:top w:val="single" w:sz="4" w:space="0" w:color="000000"/>
-              <w:left w:val="single" w:sz="4" w:space="0" w:color="000000"/>
-              <w:bottom w:val="single" w:sz="4" w:space="0" w:color="000000"/>
-            </w:tcBorders>
-            <w:tcMar>
-              <w:left w:w="10" w:type="dxa"/>
-              <w:right w:w="10" w:type="dxa"/>
-            </w:tcMar>
-          </w:tcPr>
-          <w:p>
-            <w:pPr>
-              <w:pStyle w:val="Normal"/>
-              <w:snapToGrid w:val="false"/>
-              <w:jc w:val="center"/>
-              <w:rPr>
-                <w:sz w:val="22"/>
-                <w:szCs w:val="22"/>
-              </w:rPr>
-            </w:pPr>
-            <w:r>
-              <w:rPr>
-                <w:sz w:val="22"/>
-                <w:szCs w:val="22"/>
-              </w:rPr>
-              <w:t>${oc_</w:t>
-            </w:r>
-            <w:r>
-              <w:rPr>
-                <w:rFonts w:eastAsia="NSimSun" w:cs="Lucida Sans"/>
-                <w:color w:val="auto"/>
-                <w:kern w:val="0"/>
-                <w:sz w:val="22"/>
-                <w:szCs w:val="22"/>
-                <w:lang w:val="pt-BR" w:eastAsia="zh-CN" w:bidi="hi-IN"/>
-              </w:rPr>
-              <w:t>mes</w:t>
-            </w:r>
-            <w:r>
-              <w:rPr>
-                <w:sz w:val="22"/>
-                <w:szCs w:val="22"/>
-              </w:rPr>
-              <w:t>}</w:t>
-            </w:r>
-          </w:p>
-        </w:tc>
-        <w:tc>
-          <w:tcPr>
-            <w:tcW w:w="1014" w:type="dxa"/>
-            <w:tcBorders>
-              <w:top w:val="single" w:sz="4" w:space="0" w:color="000000"/>
-              <w:left w:val="single" w:sz="4" w:space="0" w:color="000000"/>
-              <w:bottom w:val="single" w:sz="4" w:space="0" w:color="000000"/>
-            </w:tcBorders>
-            <w:tcMar>
-              <w:left w:w="10" w:type="dxa"/>
-              <w:right w:w="10" w:type="dxa"/>
-            </w:tcMar>
-          </w:tcPr>
-          <w:p>
-            <w:pPr>
-              <w:pStyle w:val="Normal"/>
-              <w:snapToGrid w:val="false"/>
-              <w:jc w:val="center"/>
-              <w:rPr>
-                <w:sz w:val="22"/>
-                <w:szCs w:val="22"/>
-              </w:rPr>
-            </w:pPr>
-            <w:r>
-              <w:rPr>
-                <w:sz w:val="22"/>
-                <w:szCs w:val="22"/>
-              </w:rPr>
-              <w:t>${oc_</w:t>
-            </w:r>
-            <w:r>
-              <w:rPr>
-                <w:rFonts w:eastAsia="NSimSun" w:cs="Lucida Sans"/>
-                <w:color w:val="auto"/>
-                <w:kern w:val="0"/>
-                <w:sz w:val="22"/>
-                <w:szCs w:val="22"/>
-                <w:lang w:val="pt-BR" w:eastAsia="zh-CN" w:bidi="hi-IN"/>
-              </w:rPr>
-              <w:t>ano</w:t>
-            </w:r>
-            <w:r>
-              <w:rPr>
-                <w:sz w:val="22"/>
-                <w:szCs w:val="22"/>
-              </w:rPr>
-              <w:t>}</w:t>
-            </w:r>
-          </w:p>
-        </w:tc>
-        <w:tc>
-          <w:tcPr>
-            <w:tcW w:w="1101" w:type="dxa"/>
-            <w:tcBorders>
-              <w:top w:val="single" w:sz="4" w:space="0" w:color="000000"/>
-              <w:left w:val="single" w:sz="4" w:space="0" w:color="000000"/>
-              <w:bottom w:val="single" w:sz="4" w:space="0" w:color="000000"/>
-              <w:right w:val="single" w:sz="4" w:space="0" w:color="000000"/>
-            </w:tcBorders>
-            <w:tcMar>
-              <w:left w:w="10" w:type="dxa"/>
-              <w:right w:w="10" w:type="dxa"/>
-            </w:tcMar>
-          </w:tcPr>
-          <w:p>
-            <w:pPr>
-              <w:pStyle w:val="Normal"/>
-              <w:snapToGrid w:val="false"/>
-              <w:jc w:val="center"/>
-              <w:rPr>
-                <w:sz w:val="22"/>
-                <w:szCs w:val="22"/>
-              </w:rPr>
-            </w:pPr>
-            <w:r>
-              <w:rPr>
-                <w:sz w:val="22"/>
-                <w:szCs w:val="22"/>
-              </w:rPr>
-              <w:t>${oc_</w:t>
-            </w:r>
-            <w:r>
-              <w:rPr>
-                <w:rFonts w:eastAsia="NSimSun" w:cs="Lucida Sans"/>
-                <w:color w:val="auto"/>
-                <w:kern w:val="0"/>
-                <w:sz w:val="22"/>
-                <w:szCs w:val="22"/>
-                <w:lang w:val="pt-BR" w:eastAsia="zh-CN" w:bidi="hi-IN"/>
-              </w:rPr>
-              <w:t>hr</w:t>
-            </w:r>
-            <w:r>
-              <w:rPr>
-                <w:sz w:val="22"/>
-                <w:szCs w:val="22"/>
-              </w:rPr>
-              <w:t>}</w:t>
-            </w:r>
-          </w:p>
-        </w:tc>
-        <w:tc>
-          <w:tcPr>
-            <w:tcW w:w="3" w:type="dxa"/>
-            <w:tcBorders>
-              <w:top w:val="single" w:sz="4" w:space="0" w:color="000000"/>
-              <w:left w:val="single" w:sz="4" w:space="0" w:color="000000"/>
-              <w:bottom w:val="single" w:sz="4" w:space="0" w:color="000000"/>
-              <w:right w:val="single" w:sz="4" w:space="0" w:color="000000"/>
-            </w:tcBorders>
-            <w:tcMar>
-              <w:left w:w="10" w:type="dxa"/>
-              <w:right w:w="10" w:type="dxa"/>
-            </w:tcMar>
-          </w:tcPr>
-          <w:p>
-            <w:pPr>
-              <w:pStyle w:val="Normal"/>
-              <w:rPr/>
-            </w:pPr>
-            <w:r>
-              <w:rPr/>
-              <w:t xsi:nil="true"/>
-            </w:r>
-          </w:p>
-        </w:tc>
-      </w:tr>
-    </w:tbl>
-    <w:p>
-      <w:pPr>
-        <w:pStyle w:val="Normal"/>
-        <w:rPr>
-          <w:sz w:val="16"/>
-          <w:szCs w:val="16"/>
-        </w:rPr>
-      </w:pPr>
-      <w:r>
-        <w:rPr>
-          <w:sz w:val="16"/>
-          <w:szCs w:val="16"/>
-        </w:rPr>
-      </w:r>
-    </w:p>
-    <w:tbl>
-      <w:tblPr>
-        <w:tblW w:w="10505" w:type="dxa"/>
-        <w:jc w:val="left"/>
-        <w:tblInd w:w="113" w:type="dxa"/>
-        <w:tblCellMar>
-          <w:top w:w="0" w:type="dxa"/>
-          <w:left w:w="113" w:type="dxa"/>
-          <w:bottom w:w="0" w:type="dxa"/>
-          <w:right w:w="113" w:type="dxa"/>
-        </w:tblCellMar>
-      </w:tblPr>
-      <w:tblGrid>
         <w:gridCol w:w="2101"/>
         <w:gridCol w:w="2101"/>
         <w:gridCol w:w="2101"/>
@@ -1724,7 +2628,7 @@
               <w:pStyle w:val="Ttulo8"/>
               <w:numPr>
                 <w:ilvl w:val="7"/>
-                <w:numId w:val="2"/>
+                <w:numId w:val="3"/>
               </w:numPr>
               <w:spacing w:before="0" w:after="0"/>
               <w:jc w:val="center"/>
@@ -1837,7 +2741,7 @@
               <w:pStyle w:val="Ttulo8"/>
               <w:numPr>
                 <w:ilvl w:val="7"/>
-                <w:numId w:val="2"/>
+                <w:numId w:val="3"/>
               </w:numPr>
               <w:spacing w:before="0" w:after="0"/>
               <w:rPr>
@@ -2742,7 +3646,7 @@
               <w:pStyle w:val="Ttulo6"/>
               <w:numPr>
                 <w:ilvl w:val="5"/>
-                <w:numId w:val="2"/>
+                <w:numId w:val="3"/>
               </w:numPr>
               <w:snapToGrid w:val="false"/>
               <w:spacing w:before="0" w:after="0"/>
@@ -3072,11 +3976,8 @@
               <w:pStyle w:val="Normal"/>
               <w:snapToGrid w:val="false"/>
               <w:ind w:left="426" w:hanging="0"/>
-              <w:rPr>
-                <w:bCs/>
-                <w:sz w:val="22"/>
-                <w:szCs w:val="22"/>
-              </w:rPr>
+              <w:jc w:val="center"/>
+              <w:rPr/>
             </w:pPr>
             <w:r>
               <w:rPr>
@@ -3106,18 +4007,15 @@
               <w:pStyle w:val="Normal"/>
               <w:snapToGrid w:val="false"/>
               <w:ind w:left="426" w:hanging="0"/>
+              <w:jc w:val="center"/>
+              <w:rPr/>
+            </w:pPr>
+            <w:r>
               <w:rPr>
                 <w:bCs/>
                 <w:sz w:val="22"/>
                 <w:szCs w:val="22"/>
               </w:rPr>
-            </w:pPr>
-            <w:r>
-              <w:rPr>
-                <w:bCs/>
-                <w:sz w:val="22"/>
-                <w:szCs w:val="22"/>
-              </w:rPr>
               <w:t>20</w:t>
             </w:r>
           </w:p>
@@ -3126,6 +4024,7 @@
               <w:pStyle w:val="Normal"/>
               <w:snapToGrid w:val="false"/>
               <w:ind w:left="426" w:hanging="0"/>
+              <w:jc w:val="center"/>
               <w:rPr>
                 <w:bCs/>
                 <w:sz w:val="22"/>
@@ -3161,11 +4060,8 @@
               <w:pStyle w:val="Normal"/>
               <w:snapToGrid w:val="false"/>
               <w:ind w:left="426" w:hanging="0"/>
-              <w:rPr>
-                <w:bCs/>
-                <w:sz w:val="22"/>
-                <w:szCs w:val="22"/>
-              </w:rPr>
+              <w:jc w:val="center"/>
+              <w:rPr/>
             </w:pPr>
             <w:r>
               <w:rPr>
@@ -3259,10 +4155,8 @@
               <w:pStyle w:val="Normal"/>
               <w:snapToGrid w:val="false"/>
               <w:ind w:left="426" w:hanging="0"/>
-              <w:rPr>
-                <w:sz w:val="22"/>
-                <w:szCs w:val="22"/>
-              </w:rPr>
+              <w:jc w:val="center"/>
+              <w:rPr/>
             </w:pPr>
             <w:r>
               <w:rPr>
@@ -3291,10 +4185,8 @@
               <w:pStyle w:val="Normal"/>
               <w:snapToGrid w:val="false"/>
               <w:ind w:left="426" w:hanging="0"/>
-              <w:rPr>
-                <w:sz w:val="22"/>
-                <w:szCs w:val="22"/>
-              </w:rPr>
+              <w:jc w:val="center"/>
+              <w:rPr/>
             </w:pPr>
             <w:r>
               <w:rPr>
@@ -3324,10 +4216,8 @@
               <w:pStyle w:val="Normal"/>
               <w:snapToGrid w:val="false"/>
               <w:ind w:left="426" w:hanging="0"/>
-              <w:rPr>
-                <w:sz w:val="22"/>
-                <w:szCs w:val="22"/>
-              </w:rPr>
+              <w:jc w:val="center"/>
+              <w:rPr/>
             </w:pPr>
             <w:r>
               <w:rPr>
@@ -3427,10 +4317,8 @@
               <w:pStyle w:val="Normal"/>
               <w:snapToGrid w:val="false"/>
               <w:ind w:left="426" w:hanging="0"/>
-              <w:rPr>
-                <w:sz w:val="22"/>
-                <w:szCs w:val="22"/>
-              </w:rPr>
+              <w:jc w:val="center"/>
+              <w:rPr/>
             </w:pPr>
             <w:r>
               <w:rPr>
@@ -3459,10 +4347,8 @@
               <w:pStyle w:val="Normal"/>
               <w:snapToGrid w:val="false"/>
               <w:ind w:left="426" w:hanging="0"/>
-              <w:rPr>
-                <w:sz w:val="22"/>
-                <w:szCs w:val="22"/>
-              </w:rPr>
+              <w:jc w:val="center"/>
+              <w:rPr/>
             </w:pPr>
             <w:r>
               <w:rPr>
@@ -3493,10 +4379,7 @@
               <w:snapToGrid w:val="false"/>
               <w:ind w:hanging="0"/>
               <w:jc w:val="center"/>
-              <w:rPr>
-                <w:sz w:val="22"/>
-                <w:szCs w:val="22"/>
-              </w:rPr>
+              <w:rPr/>
             </w:pPr>
             <w:r>
               <w:rPr>
@@ -3589,10 +4472,8 @@
               <w:pStyle w:val="Normal"/>
               <w:snapToGrid w:val="false"/>
               <w:ind w:left="426" w:hanging="0"/>
-              <w:rPr>
-                <w:sz w:val="22"/>
-                <w:szCs w:val="22"/>
-              </w:rPr>
+              <w:jc w:val="center"/>
+              <w:rPr/>
             </w:pPr>
             <w:r>
               <w:rPr>
@@ -3621,10 +4502,8 @@
               <w:pStyle w:val="Normal"/>
               <w:snapToGrid w:val="false"/>
               <w:ind w:left="426" w:hanging="0"/>
-              <w:rPr>
-                <w:sz w:val="22"/>
-                <w:szCs w:val="22"/>
-              </w:rPr>
+              <w:jc w:val="center"/>
+              <w:rPr/>
             </w:pPr>
             <w:r>
               <w:rPr>
@@ -3654,10 +4533,8 @@
               <w:pStyle w:val="Normal"/>
               <w:snapToGrid w:val="false"/>
               <w:ind w:left="426" w:hanging="0"/>
-              <w:rPr>
-                <w:sz w:val="22"/>
-                <w:szCs w:val="22"/>
-              </w:rPr>
+              <w:jc w:val="center"/>
+              <w:rPr/>
             </w:pPr>
             <w:r>
               <w:rPr>
@@ -3757,10 +4634,8 @@
               <w:pStyle w:val="Normal"/>
               <w:snapToGrid w:val="false"/>
               <w:ind w:left="426" w:hanging="0"/>
-              <w:rPr>
-                <w:sz w:val="22"/>
-                <w:szCs w:val="22"/>
-              </w:rPr>
+              <w:jc w:val="center"/>
+              <w:rPr/>
             </w:pPr>
             <w:r>
               <w:rPr>
@@ -3789,10 +4664,8 @@
               <w:pStyle w:val="Normal"/>
               <w:snapToGrid w:val="false"/>
               <w:ind w:left="426" w:hanging="0"/>
-              <w:rPr>
-                <w:sz w:val="22"/>
-                <w:szCs w:val="22"/>
-              </w:rPr>
+              <w:jc w:val="center"/>
+              <w:rPr/>
             </w:pPr>
             <w:r>
               <w:rPr>
@@ -3822,10 +4695,8 @@
               <w:pStyle w:val="Normal"/>
               <w:snapToGrid w:val="false"/>
               <w:ind w:left="426" w:hanging="0"/>
-              <w:rPr>
-                <w:sz w:val="22"/>
-                <w:szCs w:val="22"/>
-              </w:rPr>
+              <w:jc w:val="center"/>
+              <w:rPr/>
             </w:pPr>
             <w:r>
               <w:rPr>
@@ -3917,10 +4788,8 @@
               <w:pStyle w:val="Normal"/>
               <w:snapToGrid w:val="false"/>
               <w:ind w:left="426" w:hanging="0"/>
-              <w:rPr>
-                <w:sz w:val="22"/>
-                <w:szCs w:val="22"/>
-              </w:rPr>
+              <w:jc w:val="center"/>
+              <w:rPr/>
             </w:pPr>
             <w:r>
               <w:rPr>
@@ -3949,10 +4818,8 @@
               <w:pStyle w:val="Normal"/>
               <w:snapToGrid w:val="false"/>
               <w:ind w:left="426" w:hanging="0"/>
-              <w:rPr>
-                <w:sz w:val="22"/>
-                <w:szCs w:val="22"/>
-              </w:rPr>
+              <w:jc w:val="center"/>
+              <w:rPr/>
             </w:pPr>
             <w:r>
               <w:rPr>
@@ -3982,10 +4849,8 @@
               <w:pStyle w:val="Normal"/>
               <w:snapToGrid w:val="false"/>
               <w:ind w:left="426" w:hanging="0"/>
-              <w:rPr>
-                <w:sz w:val="22"/>
-                <w:szCs w:val="22"/>
-              </w:rPr>
+              <w:jc w:val="center"/>
+              <w:rPr/>
             </w:pPr>
             <w:r>
               <w:rPr>
@@ -4136,7 +5001,7 @@
               <w:pStyle w:val="Ttulo6"/>
               <w:numPr>
                 <w:ilvl w:val="5"/>
-                <w:numId w:val="2"/>
+                <w:numId w:val="3"/>
               </w:numPr>
               <w:snapToGrid w:val="false"/>
               <w:spacing w:before="0" w:after="0"/>
@@ -4401,6 +5266,13 @@
                 <w:sz w:val="20"/>
                 <w:szCs w:val="20"/>
               </w:rPr>
+              <w:t xml:space="preserve">  </w:t>
+            </w:r>
+            <w:r>
+              <w:rPr>
+                <w:sz w:val="20"/>
+                <w:szCs w:val="20"/>
+              </w:rPr>
               <w:t>47</w:t>
             </w:r>
           </w:p>
@@ -4500,25 +5372,14 @@
                 <w:sz w:val="20"/>
                 <w:szCs w:val="20"/>
               </w:rPr>
-              <w:t>${ambiental_</w:t>
-            </w:r>
-            <w:r>
-              <w:rPr>
-                <w:rFonts w:eastAsia="NSimSun" w:cs="Lucida Sans"/>
-                <w:color w:val="auto"/>
-                <w:kern w:val="0"/>
+              <w:t xml:space="preserve">  </w:t>
+            </w:r>
+            <w:r>
+              <w:rPr>
                 <w:sz w:val="20"/>
                 <w:szCs w:val="20"/>
-                <w:lang w:val="pt-BR" w:eastAsia="zh-CN" w:bidi="hi-IN"/>
-              </w:rPr>
-              <w:t>agua</w:t>
-            </w:r>
-            <w:r>
-              <w:rPr>
-                <w:sz w:val="20"/>
-                <w:szCs w:val="20"/>
-              </w:rPr>
-              <w:t>}</w:t>
+              </w:rPr>
+              <w:t>0</w:t>
             </w:r>
           </w:p>
         </w:tc>
@@ -4619,6 +5480,13 @@
                 <w:sz w:val="20"/>
                 <w:szCs w:val="20"/>
               </w:rPr>
+              <w:t xml:space="preserve">  </w:t>
+            </w:r>
+            <w:r>
+              <w:rPr>
+                <w:sz w:val="20"/>
+                <w:szCs w:val="20"/>
+              </w:rPr>
               <w:t>0</w:t>
             </w:r>
           </w:p>
@@ -4722,25 +5590,14 @@
                 <w:sz w:val="20"/>
                 <w:szCs w:val="20"/>
               </w:rPr>
-              <w:t>${ambiental_</w:t>
-            </w:r>
-            <w:r>
-              <w:rPr>
-                <w:rFonts w:eastAsia="NSimSun" w:cs="Lucida Sans"/>
-                <w:color w:val="auto"/>
-                <w:kern w:val="0"/>
+              <w:t xml:space="preserve">  </w:t>
+            </w:r>
+            <w:r>
+              <w:rPr>
                 <w:sz w:val="20"/>
                 <w:szCs w:val="20"/>
-                <w:lang w:val="pt-BR" w:eastAsia="zh-CN" w:bidi="hi-IN"/>
-              </w:rPr>
-              <w:t>hidrico</w:t>
-            </w:r>
-            <w:r>
-              <w:rPr>
-                <w:sz w:val="20"/>
-                <w:szCs w:val="20"/>
-              </w:rPr>
-              <w:t>}</w:t>
+              </w:rPr>
+              <w:t>0</w:t>
             </w:r>
           </w:p>
         </w:tc>
@@ -4944,6 +5801,14 @@
                 <w:szCs w:val="20"/>
               </w:rPr>
             </w:pPr>
+            <w:r>
+              <w:rPr>
+                <w:bCs/>
+                <w:sz w:val="20"/>
+                <w:szCs w:val="20"/>
+              </w:rPr>
+              <w:t xml:space="preserve"> </w:t>
+            </w:r>
             <w:r>
               <w:rPr>
                 <w:bCs/>
@@ -6175,7 +7040,7 @@
               <w:pStyle w:val="Ttulo6"/>
               <w:numPr>
                 <w:ilvl w:val="5"/>
-                <w:numId w:val="2"/>
+                <w:numId w:val="3"/>
               </w:numPr>
               <w:spacing w:before="0" w:after="0"/>
               <w:rPr/>
@@ -6208,7 +7073,7 @@
               <w:pStyle w:val="Ttulo6"/>
               <w:numPr>
                 <w:ilvl w:val="5"/>
-                <w:numId w:val="2"/>
+                <w:numId w:val="3"/>
               </w:numPr>
               <w:snapToGrid w:val="false"/>
               <w:spacing w:before="0" w:after="0"/>
@@ -6313,7 +7178,7 @@
               <w:pStyle w:val="Ttulo6"/>
               <w:numPr>
                 <w:ilvl w:val="5"/>
-                <w:numId w:val="2"/>
+                <w:numId w:val="3"/>
               </w:numPr>
               <w:spacing w:before="0" w:after="0"/>
               <w:rPr/>
@@ -6346,7 +7211,7 @@
               <w:pStyle w:val="Ttulo6"/>
               <w:numPr>
                 <w:ilvl w:val="5"/>
-                <w:numId w:val="2"/>
+                <w:numId w:val="3"/>
               </w:numPr>
               <w:snapToGrid w:val="false"/>
               <w:spacing w:before="0" w:after="0"/>
@@ -6451,7 +7316,7 @@
               <w:pStyle w:val="Ttulo6"/>
               <w:numPr>
                 <w:ilvl w:val="5"/>
-                <w:numId w:val="2"/>
+                <w:numId w:val="3"/>
               </w:numPr>
               <w:spacing w:before="0" w:after="0"/>
               <w:rPr/>
@@ -6484,7 +7349,7 @@
               <w:pStyle w:val="Ttulo6"/>
               <w:numPr>
                 <w:ilvl w:val="5"/>
-                <w:numId w:val="2"/>
+                <w:numId w:val="3"/>
               </w:numPr>
               <w:snapToGrid w:val="false"/>
               <w:spacing w:before="0" w:after="0"/>
@@ -6589,7 +7454,7 @@
               <w:pStyle w:val="Ttulo6"/>
               <w:numPr>
                 <w:ilvl w:val="5"/>
-                <w:numId w:val="2"/>
+                <w:numId w:val="3"/>
               </w:numPr>
               <w:spacing w:before="0" w:after="0"/>
               <w:rPr>
@@ -6625,7 +7490,7 @@
               <w:pStyle w:val="Ttulo6"/>
               <w:numPr>
                 <w:ilvl w:val="5"/>
-                <w:numId w:val="2"/>
+                <w:numId w:val="3"/>
               </w:numPr>
               <w:snapToGrid w:val="false"/>
               <w:spacing w:before="0" w:after="0"/>
@@ -6731,7 +7596,7 @@
               <w:pStyle w:val="Ttulo6"/>
               <w:numPr>
                 <w:ilvl w:val="5"/>
-                <w:numId w:val="2"/>
+                <w:numId w:val="3"/>
               </w:numPr>
               <w:spacing w:before="0" w:after="0"/>
               <w:rPr/>
@@ -6763,7 +7628,7 @@
               <w:pStyle w:val="Ttulo6"/>
               <w:numPr>
                 <w:ilvl w:val="5"/>
-                <w:numId w:val="2"/>
+                <w:numId w:val="3"/>
               </w:numPr>
               <w:snapToGrid w:val="false"/>
               <w:spacing w:before="0" w:after="0"/>
@@ -6832,7 +7697,7 @@
               <w:pStyle w:val="Ttulo6"/>
               <w:numPr>
                 <w:ilvl w:val="5"/>
-                <w:numId w:val="2"/>
+                <w:numId w:val="3"/>
               </w:numPr>
               <w:spacing w:before="0" w:after="0"/>
               <w:rPr>
@@ -7001,7 +7866,7 @@
               <w:pStyle w:val="Ttulo6"/>
               <w:numPr>
                 <w:ilvl w:val="5"/>
-                <w:numId w:val="2"/>
+                <w:numId w:val="3"/>
               </w:numPr>
               <w:snapToGrid w:val="false"/>
               <w:spacing w:before="0" w:after="0"/>
@@ -7879,7 +8744,7 @@
               <w:pStyle w:val="Ttulo6"/>
               <w:numPr>
                 <w:ilvl w:val="5"/>
-                <w:numId w:val="2"/>
+                <w:numId w:val="3"/>
               </w:numPr>
               <w:spacing w:before="0" w:after="0"/>
               <w:rPr>
@@ -8041,7 +8906,7 @@
               <w:pStyle w:val="Ttulo6"/>
               <w:numPr>
                 <w:ilvl w:val="5"/>
-                <w:numId w:val="2"/>
+                <w:numId w:val="3"/>
               </w:numPr>
               <w:snapToGrid w:val="false"/>
               <w:spacing w:before="0" w:after="0"/>
@@ -8158,7 +9023,14 @@
                 <w:sz w:val="22"/>
                 <w:szCs w:val="22"/>
               </w:rPr>
-              <w:t>Nome da Instituição:</w:t>
+              <w:t xml:space="preserve">Nome da Instituição: </w:t>
+            </w:r>
+            <w:r>
+              <w:rPr>
+                <w:sz w:val="22"/>
+                <w:szCs w:val="22"/>
+              </w:rPr>
+              <w:t>Defesa Civil</w:t>
             </w:r>
           </w:p>
           <w:p>
@@ -8183,7 +9055,7 @@
               <w:pStyle w:val="Ttulo6"/>
               <w:numPr>
                 <w:ilvl w:val="5"/>
-                <w:numId w:val="2"/>
+                <w:numId w:val="3"/>
               </w:numPr>
               <w:spacing w:before="0" w:after="0"/>
               <w:rPr>
@@ -8243,7 +9115,14 @@
                 <w:sz w:val="22"/>
                 <w:szCs w:val="22"/>
               </w:rPr>
-              <w:t>Nome do Responsável:</w:t>
+              <w:t xml:space="preserve">Nome do Responsável: </w:t>
+            </w:r>
+            <w:r>
+              <w:rPr>
+                <w:sz w:val="22"/>
+                <w:szCs w:val="22"/>
+              </w:rPr>
+              <w:t>Fulano</w:t>
             </w:r>
           </w:p>
           <w:p>
@@ -8410,24 +9289,8 @@
                 <w:sz w:val="22"/>
                 <w:szCs w:val="22"/>
               </w:rPr>
-              <w:t>(   )</w:t>
-            </w:r>
-          </w:p>
-          <w:p>
-            <w:pPr>
-              <w:pStyle w:val="Normal"/>
-              <w:spacing w:lineRule="exact" w:line="240"/>
-              <w:rPr>
-                <w:sz w:val="22"/>
-                <w:szCs w:val="22"/>
-              </w:rPr>
-            </w:pPr>
-            <w:r>
-              <w:rPr>
-                <w:sz w:val="22"/>
-                <w:szCs w:val="22"/>
-              </w:rPr>
-              <w:t>(   )</w:t>
+              <w:t xml:space="preserve">1111111111
+</w:t>
             </w:r>
           </w:p>
         </w:tc>
@@ -8808,12 +9671,13 @@
         </w:trPr>
         <w:tc>
           <w:tcPr>
-            <w:tcW w:w="8643" w:type="dxa"/>
-            <w:gridSpan w:val="5"/>
-            <w:tcBorders>
-              <w:top w:val="single" w:sz="6" w:space="0" w:color="000000"/>
-              <w:left w:val="single" w:sz="6" w:space="0" w:color="000000"/>
-              <w:bottom w:val="single" w:sz="6" w:space="0" w:color="000000"/>
+            <w:tcW w:w="10504" w:type="dxa"/>
+            <w:gridSpan w:val="9"/>
+            <w:tcBorders>
+              <w:top w:val="single" w:sz="6" w:space="0" w:color="000000"/>
+              <w:left w:val="single" w:sz="6" w:space="0" w:color="000000"/>
+              <w:bottom w:val="single" w:sz="6" w:space="0" w:color="000000"/>
+              <w:right w:val="single" w:sz="6" w:space="0" w:color="000000"/>
             </w:tcBorders>
             <w:shd w:fill="BFBFBF" w:val="clear"/>
             <w:tcMar>
@@ -8840,80 +9704,6 @@
                 <w:szCs w:val="28"/>
               </w:rPr>
               <w:t>9. Instituições Informadas</w:t>
-            </w:r>
-          </w:p>
-        </w:tc>
-        <w:tc>
-          <w:tcPr>
-            <w:tcW w:w="840" w:type="dxa"/>
-            <w:tcBorders>
-              <w:top w:val="single" w:sz="6" w:space="0" w:color="000000"/>
-              <w:left w:val="single" w:sz="6" w:space="0" w:color="000000"/>
-              <w:bottom w:val="single" w:sz="6" w:space="0" w:color="000000"/>
-            </w:tcBorders>
-            <w:tcMar>
-              <w:left w:w="10" w:type="dxa"/>
-              <w:right w:w="10" w:type="dxa"/>
-            </w:tcMar>
-            <w:vAlign w:val="center"/>
-          </w:tcPr>
-          <w:p>
-            <w:pPr>
-              <w:pStyle w:val="Normal"/>
-              <w:spacing w:lineRule="exact" w:line="240"/>
-              <w:jc w:val="center"/>
-              <w:rPr>
-                <w:b/>
-                <w:b/>
-                <w:sz w:val="22"/>
-                <w:szCs w:val="22"/>
-              </w:rPr>
-            </w:pPr>
-            <w:r>
-              <w:rPr>
-                <w:b/>
-                <w:sz w:val="22"/>
-                <w:szCs w:val="22"/>
-              </w:rPr>
-              <w:t>SIM</w:t>
-            </w:r>
-          </w:p>
-        </w:tc>
-        <w:tc>
-          <w:tcPr>
-            <w:tcW w:w="1021" w:type="dxa"/>
-            <w:gridSpan w:val="3"/>
-            <w:tcBorders>
-              <w:top w:val="single" w:sz="6" w:space="0" w:color="000000"/>
-              <w:left w:val="single" w:sz="6" w:space="0" w:color="000000"/>
-              <w:bottom w:val="single" w:sz="6" w:space="0" w:color="000000"/>
-              <w:right w:val="single" w:sz="6" w:space="0" w:color="000000"/>
-            </w:tcBorders>
-            <w:tcMar>
-              <w:left w:w="10" w:type="dxa"/>
-              <w:right w:w="10" w:type="dxa"/>
-            </w:tcMar>
-            <w:vAlign w:val="center"/>
-          </w:tcPr>
-          <w:p>
-            <w:pPr>
-              <w:pStyle w:val="Normal"/>
-              <w:spacing w:lineRule="exact" w:line="240"/>
-              <w:jc w:val="center"/>
-              <w:rPr>
-                <w:b/>
-                <w:b/>
-                <w:sz w:val="22"/>
-                <w:szCs w:val="22"/>
-              </w:rPr>
-            </w:pPr>
-            <w:r>
-              <w:rPr>
-                <w:b/>
-                <w:sz w:val="22"/>
-                <w:szCs w:val="22"/>
-              </w:rPr>
-              <w:t>NÃO</w:t>
             </w:r>
           </w:p>
         </w:tc>
@@ -8954,42 +9744,8 @@
         </w:tc>
         <w:tc>
           <w:tcPr>
-            <w:tcW w:w="840" w:type="dxa"/>
-            <w:tcBorders>
-              <w:top w:val="single" w:sz="6" w:space="0" w:color="000000"/>
-              <w:left w:val="single" w:sz="6" w:space="0" w:color="000000"/>
-              <w:bottom w:val="single" w:sz="4" w:space="0" w:color="000000"/>
-            </w:tcBorders>
-            <w:tcMar>
-              <w:left w:w="10" w:type="dxa"/>
-              <w:right w:w="10" w:type="dxa"/>
-            </w:tcMar>
-            <w:vAlign w:val="center"/>
-          </w:tcPr>
-          <w:p>
-            <w:pPr>
-              <w:pStyle w:val="Normal"/>
-              <w:snapToGrid w:val="false"/>
-              <w:spacing w:lineRule="exact" w:line="240"/>
-              <w:jc w:val="center"/>
-              <w:rPr>
-                <w:sz w:val="22"/>
-                <w:szCs w:val="22"/>
-              </w:rPr>
-            </w:pPr>
-            <w:r>
-              <w:rPr>
-                <w:sz w:val="22"/>
-                <w:szCs w:val="22"/>
-              </w:rPr>
-              <w:t xsi:nil="true"/>
-            </w:r>
-          </w:p>
-        </w:tc>
-        <w:tc>
-          <w:tcPr>
-            <w:tcW w:w="1021" w:type="dxa"/>
-            <w:gridSpan w:val="3"/>
+            <w:tcW w:w="1861" w:type="dxa"/>
+            <w:gridSpan w:val="4"/>
             <w:tcBorders>
               <w:top w:val="single" w:sz="6" w:space="0" w:color="000000"/>
               <w:left w:val="single" w:sz="6" w:space="0" w:color="000000"/>
@@ -9018,7 +9774,7 @@
                 <w:sz w:val="22"/>
                 <w:szCs w:val="22"/>
               </w:rPr>
-              <w:t xsi:nil="true"/>
+              <w:t>S</w:t>
             </w:r>
           </w:p>
         </w:tc>
@@ -9059,42 +9815,8 @@
         </w:tc>
         <w:tc>
           <w:tcPr>
-            <w:tcW w:w="840" w:type="dxa"/>
-            <w:tcBorders>
-              <w:top w:val="single" w:sz="4" w:space="0" w:color="000000"/>
-              <w:left w:val="single" w:sz="4" w:space="0" w:color="000000"/>
-              <w:bottom w:val="single" w:sz="4" w:space="0" w:color="000000"/>
-            </w:tcBorders>
-            <w:tcMar>
-              <w:left w:w="10" w:type="dxa"/>
-              <w:right w:w="10" w:type="dxa"/>
-            </w:tcMar>
-            <w:vAlign w:val="center"/>
-          </w:tcPr>
-          <w:p>
-            <w:pPr>
-              <w:pStyle w:val="Normal"/>
-              <w:snapToGrid w:val="false"/>
-              <w:spacing w:lineRule="exact" w:line="240"/>
-              <w:jc w:val="center"/>
-              <w:rPr>
-                <w:sz w:val="22"/>
-                <w:szCs w:val="22"/>
-              </w:rPr>
-            </w:pPr>
-            <w:r>
-              <w:rPr>
-                <w:sz w:val="22"/>
-                <w:szCs w:val="22"/>
-              </w:rPr>
-              <w:t xsi:nil="true"/>
-            </w:r>
-          </w:p>
-        </w:tc>
-        <w:tc>
-          <w:tcPr>
-            <w:tcW w:w="1016" w:type="dxa"/>
-            <w:gridSpan w:val="2"/>
+            <w:tcW w:w="1856" w:type="dxa"/>
+            <w:gridSpan w:val="3"/>
             <w:tcBorders>
               <w:top w:val="single" w:sz="4" w:space="0" w:color="000000"/>
               <w:left w:val="single" w:sz="4" w:space="0" w:color="000000"/>
@@ -9123,7 +9845,7 @@
                 <w:sz w:val="22"/>
                 <w:szCs w:val="22"/>
               </w:rPr>
-              <w:t xsi:nil="true"/>
+              <w:t>S</w:t>
             </w:r>
           </w:p>
         </w:tc>
@@ -9647,6 +10369,98 @@
       </w:pPr>
     </w:lvl>
   </w:abstractNum>
+  <w:abstractNum w:abstractNumId="4">
+    <w:lvl w:ilvl="0">
+      <w:start w:val="1"/>
+      <w:numFmt w:val="none"/>
+      <w:suff w:val="nothing"/>
+      <w:lvlText w:val=""/>
+      <w:lvlJc w:val="left"/>
+      <w:pPr>
+        <w:ind w:left="0" w:hanging="0"/>
+      </w:pPr>
+    </w:lvl>
+    <w:lvl w:ilvl="1">
+      <w:start w:val="1"/>
+      <w:numFmt w:val="none"/>
+      <w:suff w:val="nothing"/>
+      <w:lvlText w:val=""/>
+      <w:lvlJc w:val="left"/>
+      <w:pPr>
+        <w:ind w:left="0" w:hanging="0"/>
+      </w:pPr>
+    </w:lvl>
+    <w:lvl w:ilvl="2">
+      <w:start w:val="1"/>
+      <w:numFmt w:val="none"/>
+      <w:suff w:val="nothing"/>
+      <w:lvlText w:val=""/>
+      <w:lvlJc w:val="left"/>
+      <w:pPr>
+        <w:ind w:left="0" w:hanging="0"/>
+      </w:pPr>
+    </w:lvl>
+    <w:lvl w:ilvl="3">
+      <w:start w:val="1"/>
+      <w:numFmt w:val="none"/>
+      <w:suff w:val="nothing"/>
+      <w:lvlText w:val=""/>
+      <w:lvlJc w:val="left"/>
+      <w:pPr>
+        <w:ind w:left="0" w:hanging="0"/>
+      </w:pPr>
+    </w:lvl>
+    <w:lvl w:ilvl="4">
+      <w:start w:val="1"/>
+      <w:numFmt w:val="none"/>
+      <w:suff w:val="nothing"/>
+      <w:lvlText w:val=""/>
+      <w:lvlJc w:val="left"/>
+      <w:pPr>
+        <w:ind w:left="0" w:hanging="0"/>
+      </w:pPr>
+    </w:lvl>
+    <w:lvl w:ilvl="5">
+      <w:start w:val="1"/>
+      <w:numFmt w:val="none"/>
+      <w:suff w:val="nothing"/>
+      <w:lvlText w:val=""/>
+      <w:lvlJc w:val="left"/>
+      <w:pPr>
+        <w:ind w:left="0" w:hanging="0"/>
+      </w:pPr>
+    </w:lvl>
+    <w:lvl w:ilvl="6">
+      <w:start w:val="1"/>
+      <w:numFmt w:val="none"/>
+      <w:suff w:val="nothing"/>
+      <w:lvlText w:val=""/>
+      <w:lvlJc w:val="left"/>
+      <w:pPr>
+        <w:ind w:left="0" w:hanging="0"/>
+      </w:pPr>
+    </w:lvl>
+    <w:lvl w:ilvl="7">
+      <w:start w:val="1"/>
+      <w:numFmt w:val="none"/>
+      <w:suff w:val="nothing"/>
+      <w:lvlText w:val=""/>
+      <w:lvlJc w:val="left"/>
+      <w:pPr>
+        <w:ind w:left="0" w:hanging="0"/>
+      </w:pPr>
+    </w:lvl>
+    <w:lvl w:ilvl="8">
+      <w:start w:val="1"/>
+      <w:numFmt w:val="none"/>
+      <w:suff w:val="nothing"/>
+      <w:lvlText w:val=""/>
+      <w:lvlJc w:val="left"/>
+      <w:pPr>
+        <w:ind w:left="0" w:hanging="0"/>
+      </w:pPr>
+    </w:lvl>
+  </w:abstractNum>
   <w:num w:numId="1">
     <w:abstractNumId w:val="1"/>
   </w:num>
@@ -9655,6 +10469,9 @@
   </w:num>
   <w:num w:numId="3">
     <w:abstractNumId w:val="3"/>
+  </w:num>
+  <w:num w:numId="4">
+    <w:abstractNumId w:val="4"/>
   </w:num>
 </w:numbering>
 </file>

</xml_diff>

<commit_message>
feat/generate_document datas no formato pt
</commit_message>
<xml_diff>
--- a/src/main/resources/docOutput/output.docx
+++ b/src/main/resources/docOutput/output.docx
@@ -1429,7 +1429,7 @@
                 <w:sz w:val="22"/>
                 <w:szCs w:val="22"/>
               </w:rPr>
-              <w:t>APRIL</w:t>
+              <w:t>ABRIL</w:t>
             </w:r>
           </w:p>
         </w:tc>
@@ -1494,7 +1494,7 @@
                 <w:sz w:val="22"/>
                 <w:szCs w:val="22"/>
               </w:rPr>
-              <w:t>${oc_hr}</w:t>
+              <w:t>21:24</w:t>
             </w:r>
           </w:p>
         </w:tc>
@@ -2794,7 +2794,7 @@
                 <w:sz w:val="22"/>
                 <w:szCs w:val="22"/>
               </w:rPr>
-              <w:t>30</w:t>
+              <w:t>10</w:t>
             </w:r>
           </w:p>
         </w:tc>
@@ -2996,7 +2996,7 @@
                 <w:sz w:val="22"/>
                 <w:szCs w:val="22"/>
               </w:rPr>
-              <w:t>0</w:t>
+              <w:t>20</w:t>
             </w:r>
           </w:p>
         </w:tc>
@@ -4069,7 +4069,7 @@
                 <w:sz w:val="22"/>
                 <w:szCs w:val="22"/>
               </w:rPr>
-              <w:t>1500.83</w:t>
+              <w:t>150083.0</w:t>
             </w:r>
           </w:p>
         </w:tc>

</xml_diff>

<commit_message>
feat/fide_post_migration mapping fideDTO tables
</commit_message>
<xml_diff>
--- a/src/main/resources/docOutput/output.docx
+++ b/src/main/resources/docOutput/output.docx
@@ -1334,7 +1334,7 @@
                 <w:sz w:val="22"/>
                 <w:szCs w:val="22"/>
               </w:rPr>
-              <w:t>Terremoto</w:t>
+              <w:t>Naturais</w:t>
             </w:r>
           </w:p>
         </w:tc>
@@ -1397,7 +1397,7 @@
                 <w:sz w:val="22"/>
                 <w:szCs w:val="22"/>
               </w:rPr>
-              <w:t>5</w:t>
+              <w:t>9</w:t>
             </w:r>
           </w:p>
         </w:tc>
@@ -1494,7 +1494,7 @@
                 <w:sz w:val="22"/>
                 <w:szCs w:val="22"/>
               </w:rPr>
-              <w:t>21:24</w:t>
+              <w:t>0:0</w:t>
             </w:r>
           </w:p>
         </w:tc>
@@ -1684,7 +1684,7 @@
                 <w:sz w:val="22"/>
                 <w:szCs w:val="22"/>
               </w:rPr>
-              <w:t>Não Afetada</w:t>
+              <w:t xml:space="preserve"> Urbana</w:t>
             </w:r>
           </w:p>
         </w:tc>
@@ -1752,7 +1752,7 @@
                 <w:sz w:val="22"/>
                 <w:szCs w:val="22"/>
               </w:rPr>
-              <w:t>Urbana</w:t>
+              <w:t>Urbana e Rural</w:t>
             </w:r>
           </w:p>
         </w:tc>
@@ -1819,7 +1819,7 @@
                 <w:sz w:val="22"/>
                 <w:szCs w:val="22"/>
               </w:rPr>
-              <w:t>Rural</w:t>
+              <w:t>Urbana</w:t>
             </w:r>
           </w:p>
         </w:tc>
@@ -1886,7 +1886,7 @@
                 <w:sz w:val="22"/>
                 <w:szCs w:val="22"/>
               </w:rPr>
-              <w:t>Urbana e Rural</w:t>
+              <w:t>Urbana</w:t>
             </w:r>
           </w:p>
         </w:tc>
@@ -2087,7 +2087,7 @@
                 <w:sz w:val="22"/>
                 <w:szCs w:val="22"/>
               </w:rPr>
-              <w:t>Rural</w:t>
+              <w:t>Urbana</w:t>
             </w:r>
           </w:p>
         </w:tc>
@@ -2154,7 +2154,7 @@
                 <w:sz w:val="22"/>
                 <w:szCs w:val="22"/>
               </w:rPr>
-              <w:t>Não Afetada</w:t>
+              <w:t>Urbana</w:t>
             </w:r>
           </w:p>
         </w:tc>
@@ -2218,7 +2218,7 @@
                 <w:sz w:val="22"/>
                 <w:szCs w:val="22"/>
               </w:rPr>
-              <w:t>Não Afetada</w:t>
+              <w:t>Urbana</w:t>
             </w:r>
           </w:p>
         </w:tc>
@@ -2794,7 +2794,7 @@
                 <w:sz w:val="22"/>
                 <w:szCs w:val="22"/>
               </w:rPr>
-              <w:t>10</w:t>
+              <w:t>${mortos}</w:t>
             </w:r>
           </w:p>
         </w:tc>
@@ -2895,7 +2895,7 @@
                 <w:sz w:val="22"/>
                 <w:szCs w:val="22"/>
               </w:rPr>
-              <w:t>0</w:t>
+              <w:t>${feridos}</w:t>
             </w:r>
           </w:p>
         </w:tc>
@@ -2996,7 +2996,7 @@
                 <w:sz w:val="22"/>
                 <w:szCs w:val="22"/>
               </w:rPr>
-              <w:t>20</w:t>
+              <w:t>${enfermos}</w:t>
             </w:r>
           </w:p>
         </w:tc>
@@ -3097,7 +3097,7 @@
                 <w:sz w:val="22"/>
                 <w:szCs w:val="22"/>
               </w:rPr>
-              <w:t>0</w:t>
+              <w:t>${desabrigados}</w:t>
             </w:r>
           </w:p>
         </w:tc>
@@ -3198,7 +3198,7 @@
                 <w:sz w:val="22"/>
                 <w:szCs w:val="22"/>
               </w:rPr>
-              <w:t>0</w:t>
+              <w:t>${desalojados}</w:t>
             </w:r>
           </w:p>
         </w:tc>
@@ -3299,7 +3299,7 @@
                 <w:sz w:val="22"/>
                 <w:szCs w:val="22"/>
               </w:rPr>
-              <w:t>0</w:t>
+              <w:t>${desaparecidos}</w:t>
             </w:r>
           </w:p>
         </w:tc>
@@ -3397,7 +3397,7 @@
                 <w:sz w:val="22"/>
                 <w:szCs w:val="22"/>
               </w:rPr>
-              <w:t>0</w:t>
+              <w:t>${outrosAfetados}</w:t>
             </w:r>
           </w:p>
         </w:tc>
@@ -3985,7 +3985,7 @@
                 <w:sz w:val="22"/>
                 <w:szCs w:val="22"/>
               </w:rPr>
-              <w:t>10</w:t>
+              <w:t>0</w:t>
             </w:r>
           </w:p>
         </w:tc>
@@ -4016,7 +4016,7 @@
                 <w:sz w:val="22"/>
                 <w:szCs w:val="22"/>
               </w:rPr>
-              <w:t>20</w:t>
+              <w:t>2</w:t>
             </w:r>
           </w:p>
           <w:p>
@@ -4069,7 +4069,7 @@
                 <w:sz w:val="22"/>
                 <w:szCs w:val="22"/>
               </w:rPr>
-              <w:t>150083.0</w:t>
+              <w:t>953.0</w:t>
             </w:r>
           </w:p>
         </w:tc>
@@ -4163,7 +4163,7 @@
                 <w:sz w:val="22"/>
                 <w:szCs w:val="22"/>
               </w:rPr>
-              <w:t>0</w:t>
+              <w:t>1</w:t>
             </w:r>
           </w:p>
         </w:tc>
@@ -4224,7 +4224,7 @@
                 <w:sz w:val="22"/>
                 <w:szCs w:val="22"/>
               </w:rPr>
-              <w:t>0.0</w:t>
+              <w:t>435.0</w:t>
             </w:r>
           </w:p>
         </w:tc>
@@ -4325,6 +4325,36 @@
                 <w:sz w:val="22"/>
                 <w:szCs w:val="22"/>
               </w:rPr>
+              <w:t>1</w:t>
+            </w:r>
+          </w:p>
+        </w:tc>
+        <w:tc>
+          <w:tcPr>
+            <w:tcW w:w="2101" w:type="dxa"/>
+            <w:tcBorders>
+              <w:top w:val="single" w:sz="4" w:space="0" w:color="000000"/>
+              <w:left w:val="single" w:sz="6" w:space="0" w:color="000000"/>
+              <w:bottom w:val="single" w:sz="6" w:space="0" w:color="000000"/>
+            </w:tcBorders>
+            <w:tcMar>
+              <w:left w:w="10" w:type="dxa"/>
+              <w:right w:w="10" w:type="dxa"/>
+            </w:tcMar>
+          </w:tcPr>
+          <w:p>
+            <w:pPr>
+              <w:pStyle w:val="Normal"/>
+              <w:snapToGrid w:val="false"/>
+              <w:ind w:left="426" w:hanging="0"/>
+              <w:jc w:val="center"/>
+              <w:rPr/>
+            </w:pPr>
+            <w:r>
+              <w:rPr>
+                <w:sz w:val="22"/>
+                <w:szCs w:val="22"/>
+              </w:rPr>
               <w:t>0</w:t>
             </w:r>
           </w:p>
@@ -4336,17 +4366,18 @@
               <w:top w:val="single" w:sz="4" w:space="0" w:color="000000"/>
               <w:left w:val="single" w:sz="6" w:space="0" w:color="000000"/>
               <w:bottom w:val="single" w:sz="6" w:space="0" w:color="000000"/>
-            </w:tcBorders>
-            <w:tcMar>
-              <w:left w:w="10" w:type="dxa"/>
-              <w:right w:w="10" w:type="dxa"/>
-            </w:tcMar>
-          </w:tcPr>
-          <w:p>
-            <w:pPr>
-              <w:pStyle w:val="Normal"/>
-              <w:snapToGrid w:val="false"/>
-              <w:ind w:left="426" w:hanging="0"/>
+              <w:right w:val="single" w:sz="6" w:space="0" w:color="000000"/>
+            </w:tcBorders>
+            <w:tcMar>
+              <w:left w:w="10" w:type="dxa"/>
+              <w:right w:w="10" w:type="dxa"/>
+            </w:tcMar>
+          </w:tcPr>
+          <w:p>
+            <w:pPr>
+              <w:pStyle w:val="Normal"/>
+              <w:snapToGrid w:val="false"/>
+              <w:ind w:hanging="0"/>
               <w:jc w:val="center"/>
               <w:rPr/>
             </w:pPr>
@@ -4355,38 +4386,7 @@
                 <w:sz w:val="22"/>
                 <w:szCs w:val="22"/>
               </w:rPr>
-              <w:t>0</w:t>
-            </w:r>
-          </w:p>
-        </w:tc>
-        <w:tc>
-          <w:tcPr>
-            <w:tcW w:w="2101" w:type="dxa"/>
-            <w:tcBorders>
-              <w:top w:val="single" w:sz="4" w:space="0" w:color="000000"/>
-              <w:left w:val="single" w:sz="6" w:space="0" w:color="000000"/>
-              <w:bottom w:val="single" w:sz="6" w:space="0" w:color="000000"/>
-              <w:right w:val="single" w:sz="6" w:space="0" w:color="000000"/>
-            </w:tcBorders>
-            <w:tcMar>
-              <w:left w:w="10" w:type="dxa"/>
-              <w:right w:w="10" w:type="dxa"/>
-            </w:tcMar>
-          </w:tcPr>
-          <w:p>
-            <w:pPr>
-              <w:pStyle w:val="Normal"/>
-              <w:snapToGrid w:val="false"/>
-              <w:ind w:hanging="0"/>
-              <w:jc w:val="center"/>
-              <w:rPr/>
-            </w:pPr>
-            <w:r>
-              <w:rPr>
-                <w:sz w:val="22"/>
-                <w:szCs w:val="22"/>
-              </w:rPr>
-              <w:t>0.0</w:t>
+              <w:t>275.0</w:t>
             </w:r>
           </w:p>
         </w:tc>
@@ -4510,7 +4510,7 @@
                 <w:sz w:val="22"/>
                 <w:szCs w:val="22"/>
               </w:rPr>
-              <w:t>0</w:t>
+              <w:t>1</w:t>
             </w:r>
           </w:p>
         </w:tc>
@@ -4541,7 +4541,7 @@
                 <w:sz w:val="22"/>
                 <w:szCs w:val="22"/>
               </w:rPr>
-              <w:t>0.0</w:t>
+              <w:t>67.0</w:t>
             </w:r>
           </w:p>
         </w:tc>
@@ -4642,6 +4642,36 @@
                 <w:sz w:val="22"/>
                 <w:szCs w:val="22"/>
               </w:rPr>
+              <w:t>1</w:t>
+            </w:r>
+          </w:p>
+        </w:tc>
+        <w:tc>
+          <w:tcPr>
+            <w:tcW w:w="2101" w:type="dxa"/>
+            <w:tcBorders>
+              <w:top w:val="single" w:sz="6" w:space="0" w:color="000000"/>
+              <w:left w:val="single" w:sz="6" w:space="0" w:color="000000"/>
+              <w:bottom w:val="single" w:sz="6" w:space="0" w:color="000000"/>
+            </w:tcBorders>
+            <w:tcMar>
+              <w:left w:w="10" w:type="dxa"/>
+              <w:right w:w="10" w:type="dxa"/>
+            </w:tcMar>
+          </w:tcPr>
+          <w:p>
+            <w:pPr>
+              <w:pStyle w:val="Normal"/>
+              <w:snapToGrid w:val="false"/>
+              <w:ind w:left="426" w:hanging="0"/>
+              <w:jc w:val="center"/>
+              <w:rPr/>
+            </w:pPr>
+            <w:r>
+              <w:rPr>
+                <w:sz w:val="22"/>
+                <w:szCs w:val="22"/>
+              </w:rPr>
               <w:t>0</w:t>
             </w:r>
           </w:p>
@@ -4653,6 +4683,7 @@
               <w:top w:val="single" w:sz="6" w:space="0" w:color="000000"/>
               <w:left w:val="single" w:sz="6" w:space="0" w:color="000000"/>
               <w:bottom w:val="single" w:sz="6" w:space="0" w:color="000000"/>
+              <w:right w:val="single" w:sz="6" w:space="0" w:color="000000"/>
             </w:tcBorders>
             <w:tcMar>
               <w:left w:w="10" w:type="dxa"/>
@@ -4672,38 +4703,7 @@
                 <w:sz w:val="22"/>
                 <w:szCs w:val="22"/>
               </w:rPr>
-              <w:t>0</w:t>
-            </w:r>
-          </w:p>
-        </w:tc>
-        <w:tc>
-          <w:tcPr>
-            <w:tcW w:w="2101" w:type="dxa"/>
-            <w:tcBorders>
-              <w:top w:val="single" w:sz="6" w:space="0" w:color="000000"/>
-              <w:left w:val="single" w:sz="6" w:space="0" w:color="000000"/>
-              <w:bottom w:val="single" w:sz="6" w:space="0" w:color="000000"/>
-              <w:right w:val="single" w:sz="6" w:space="0" w:color="000000"/>
-            </w:tcBorders>
-            <w:tcMar>
-              <w:left w:w="10" w:type="dxa"/>
-              <w:right w:w="10" w:type="dxa"/>
-            </w:tcMar>
-          </w:tcPr>
-          <w:p>
-            <w:pPr>
-              <w:pStyle w:val="Normal"/>
-              <w:snapToGrid w:val="false"/>
-              <w:ind w:left="426" w:hanging="0"/>
-              <w:jc w:val="center"/>
-              <w:rPr/>
-            </w:pPr>
-            <w:r>
-              <w:rPr>
-                <w:sz w:val="22"/>
-                <w:szCs w:val="22"/>
-              </w:rPr>
-              <w:t>0.0</w:t>
+              <w:t>8678.0</w:t>
             </w:r>
           </w:p>
         </w:tc>
@@ -4796,7 +4796,7 @@
                 <w:sz w:val="22"/>
                 <w:szCs w:val="22"/>
               </w:rPr>
-              <w:t>0</w:t>
+              <w:t>1</w:t>
             </w:r>
           </w:p>
         </w:tc>
@@ -4857,7 +4857,7 @@
                 <w:sz w:val="22"/>
                 <w:szCs w:val="22"/>
               </w:rPr>
-              <w:t>0.0</w:t>
+              <w:t>753.0</w:t>
             </w:r>
           </w:p>
         </w:tc>
@@ -5273,7 +5273,7 @@
                 <w:sz w:val="20"/>
                 <w:szCs w:val="20"/>
               </w:rPr>
-              <w:t>47</w:t>
+              <w:t>79</w:t>
             </w:r>
           </w:p>
         </w:tc>
@@ -5379,7 +5379,7 @@
                 <w:sz w:val="20"/>
                 <w:szCs w:val="20"/>
               </w:rPr>
-              <w:t>0</w:t>
+              <w:t>70</w:t>
             </w:r>
           </w:p>
         </w:tc>
@@ -5487,7 +5487,7 @@
                 <w:sz w:val="20"/>
                 <w:szCs w:val="20"/>
               </w:rPr>
-              <w:t>0</w:t>
+              <w:t>24</w:t>
             </w:r>
           </w:p>
         </w:tc>
@@ -5597,7 +5597,7 @@
                 <w:sz w:val="20"/>
                 <w:szCs w:val="20"/>
               </w:rPr>
-              <w:t>0</w:t>
+              <w:t>15</w:t>
             </w:r>
           </w:p>
         </w:tc>
@@ -5815,7 +5815,7 @@
                 <w:sz w:val="20"/>
                 <w:szCs w:val="20"/>
               </w:rPr>
-              <w:t>0</w:t>
+              <w:t>38</w:t>
             </w:r>
           </w:p>
         </w:tc>
@@ -9289,8 +9289,7 @@
                 <w:sz w:val="22"/>
                 <w:szCs w:val="22"/>
               </w:rPr>
-              <w:t xml:space="preserve">1111111111
-</w:t>
+              <w:t>${inst_telefones}</w:t>
             </w:r>
           </w:p>
         </w:tc>

</xml_diff>